<commit_message>
updated report & references. & updated gitignore
</commit_message>
<xml_diff>
--- a/Tag prediction for StackOverflow.docx
+++ b/Tag prediction for StackOverflow.docx
@@ -80,19 +80,17 @@
         </w:rPr>
         <w:t xml:space="preserve">[Tags define a topic of interest. For </w:t>
       </w:r>
-      <w:proofErr w:type="spellStart"/>
-      <w:r>
-        <w:rPr>
-          <w:i/>
-        </w:rPr>
-        <w:t>Eg</w:t>
-      </w:r>
-      <w:proofErr w:type="spellEnd"/>
-      <w:r>
-        <w:rPr>
-          <w:i/>
-        </w:rPr>
-        <w:t>: java – about java language, multithreading – about multithreading independent of the language one is using etc.]</w:t>
+      <w:r>
+        <w:rPr>
+          <w:i/>
+        </w:rPr>
+        <w:t>E.g.</w:t>
+      </w:r>
+      <w:r>
+        <w:rPr>
+          <w:i/>
+        </w:rPr>
+        <w:t xml:space="preserve"> java – about java language, multithreading – about multithreading independent of the language one is using etc.]</w:t>
       </w:r>
       <w:r>
         <w:t>, thus targeting the right people who could answer it. As the user is in control of the tags, he may choose tags wh</w:t>
@@ -143,6 +141,12 @@
         </w:rPr>
         <w:t>Problem Definition and Algorithm</w:t>
       </w:r>
+      <w:r>
+        <w:rPr>
+          <w:b/>
+        </w:rPr>
+        <w:t>s</w:t>
+      </w:r>
     </w:p>
     <w:p>
       <w:pPr>
@@ -162,15 +166,518 @@
         <w:t>:</w:t>
       </w:r>
       <w:r>
-        <w:t xml:space="preserve"> If given a question which is about to be posted our program will </w:t>
+        <w:t xml:space="preserve"> If given a question which is about to be posted our program </w:t>
+      </w:r>
+      <w:r>
+        <w:t xml:space="preserve">should predict tags which are relevant. </w:t>
+      </w:r>
+    </w:p>
+    <w:p>
+      <w:pPr>
+        <w:spacing w:after="0" w:line="240" w:lineRule="auto"/>
+        <w:jc w:val="both"/>
+      </w:pPr>
+      <w:r>
+        <w:rPr>
+          <w:u w:val="single"/>
+        </w:rPr>
+        <w:t>Dataset:</w:t>
+      </w:r>
+      <w:r>
+        <w:t xml:space="preserve"> First we have to get the dataset for training the models. Stack</w:t>
+      </w:r>
+      <w:r>
+        <w:t>-</w:t>
+      </w:r>
+      <w:r>
+        <w:t xml:space="preserve">overflow does not give any API to get its questions and answers. So, we wrote a java program using Jaunt API – </w:t>
+      </w:r>
+      <w:r>
+        <w:t xml:space="preserve">A </w:t>
+      </w:r>
+      <w:r>
+        <w:t>Web Scrapping &amp; Automation</w:t>
+      </w:r>
+      <w:r>
+        <w:t xml:space="preserve"> API</w:t>
+      </w:r>
+      <w:r>
+        <w:t xml:space="preserve">. This program grabs the questions, associated tags and saves them to a </w:t>
+      </w:r>
+      <w:r>
+        <w:t xml:space="preserve">Database. We have to train our models for each tag, so that it can decide how close or related a question is to a particular tag. So, we need a set of questions related to each tag in our database for learning. Therefore we need a list of tags which we are interested in. So, we </w:t>
+      </w:r>
+      <w:r>
+        <w:lastRenderedPageBreak/>
+        <w:t xml:space="preserve">grab the tags from </w:t>
+      </w:r>
+      <w:hyperlink r:id="rId4" w:history="1">
+        <w:r>
+          <w:rPr>
+            <w:rStyle w:val="Hyperlink"/>
+          </w:rPr>
+          <w:t>http://stackoverflow.com/tags</w:t>
+        </w:r>
+      </w:hyperlink>
+      <w:r>
+        <w:t xml:space="preserve">. </w:t>
+      </w:r>
+      <w:r>
+        <w:tab/>
+      </w:r>
+      <w:r>
+        <w:t xml:space="preserve">For this project we have taken 144 </w:t>
+      </w:r>
+      <w:r>
+        <w:t>top used</w:t>
+      </w:r>
+      <w:r>
+        <w:t xml:space="preserve"> tags. </w:t>
+      </w:r>
+      <w:r>
+        <w:t>Now, for each tag we grabbed 210 questions</w:t>
+      </w:r>
+      <w:r>
+        <w:t xml:space="preserve"> for training</w:t>
+      </w:r>
+      <w:r>
+        <w:t xml:space="preserve">. So, in total we have got over 30K questions. </w:t>
+      </w:r>
+      <w:r>
+        <w:t xml:space="preserve">As for every question we download there will be at-least a tag to at most 5 tags. Thus on </w:t>
+      </w:r>
+      <w:r>
+        <w:t xml:space="preserve">a </w:t>
+      </w:r>
+      <w:r>
+        <w:t xml:space="preserve">whole we </w:t>
+      </w:r>
+      <w:r>
+        <w:t xml:space="preserve">have </w:t>
+      </w:r>
+      <w:r>
+        <w:t xml:space="preserve">got </w:t>
+      </w:r>
+      <w:r>
+        <w:t xml:space="preserve">7900 unique tags. We get these questions from the below URL replaced for every important tag we noted.  </w:t>
+      </w:r>
+      <w:hyperlink r:id="rId5" w:history="1">
+        <w:r>
+          <w:rPr>
+            <w:rStyle w:val="Hyperlink"/>
+          </w:rPr>
+          <w:t>http://stackoverflow.com/questions/tagged/&lt;tag_name&gt;</w:t>
+        </w:r>
+      </w:hyperlink>
+      <w:r>
+        <w:t>.</w:t>
+      </w:r>
+      <w:r>
+        <w:t xml:space="preserve">  We go recursively over this page till we get 210 questions. We had to induce a time gap of 740ms in between </w:t>
+      </w:r>
+      <w:r>
+        <w:t>every</w:t>
+      </w:r>
+      <w:r>
+        <w:t xml:space="preserve"> request to the website or else </w:t>
+      </w:r>
+      <w:r>
+        <w:t>our IP gets</w:t>
+      </w:r>
+      <w:r>
+        <w:t xml:space="preserve"> blocked</w:t>
+      </w:r>
+      <w:r>
+        <w:t xml:space="preserve"> by their server</w:t>
+      </w:r>
+      <w:r>
+        <w:t xml:space="preserve">. </w:t>
+      </w:r>
+      <w:r>
+        <w:t xml:space="preserve">So, it takes almost 6-7 hours to just acquire the data. With this huge database we can train models for tags which has atleast 20/30/150 questions depending on our experiment. </w:t>
+      </w:r>
+    </w:p>
+    <w:p>
+      <w:pPr>
+        <w:spacing w:after="0" w:line="240" w:lineRule="auto"/>
+        <w:jc w:val="both"/>
+      </w:pPr>
+      <w:r>
+        <w:rPr>
+          <w:u w:val="single"/>
+        </w:rPr>
+        <w:t>Database</w:t>
+      </w:r>
+      <w:r>
+        <w:t xml:space="preserve">: As our data is mostly text which are documents, we chose </w:t>
+      </w:r>
+      <w:r>
+        <w:rPr>
+          <w:i/>
+        </w:rPr>
+        <w:t>CouchDB</w:t>
+      </w:r>
+      <w:r>
+        <w:rPr>
+          <w:i/>
+        </w:rPr>
+        <w:t xml:space="preserve"> - </w:t>
+      </w:r>
+      <w:r>
+        <w:t>a database</w:t>
+      </w:r>
+      <w:r>
+        <w:t xml:space="preserve"> that uses JSON for documents storage. This is a No-SQL database. We chose this as this has a feature called replication which syncs with any other CouchDB and maintains data integrity between databases. This is useful for us to work on data using multiple systems and store its results into a local database, which replicates itself onto a master database, thus making the master database an aggregation of results from all the systems used. This makes learning &amp; testing process much faster. A typical DB entry looks like this: </w:t>
+      </w:r>
+    </w:p>
+    <w:p>
+      <w:pPr>
+        <w:spacing w:after="0" w:line="240" w:lineRule="auto"/>
+        <w:jc w:val="both"/>
+      </w:pPr>
+    </w:p>
+    <w:p>
+      <w:pPr>
+        <w:spacing w:after="0" w:line="240" w:lineRule="auto"/>
+        <w:jc w:val="both"/>
+      </w:pPr>
+      <w:r>
+        <w:rPr>
+          <w:noProof/>
+        </w:rPr>
+        <w:drawing>
+          <wp:inline distT="0" distB="0" distL="0" distR="0" wp14:anchorId="71A77B65" wp14:editId="7FE5ED88">
+            <wp:extent cx="3028950" cy="1830070"/>
+            <wp:effectExtent l="0" t="0" r="0" b="0"/>
+            <wp:docPr id="1" name="Picture 1"/>
+            <wp:cNvGraphicFramePr>
+              <a:graphicFrameLocks xmlns:a="http://schemas.openxmlformats.org/drawingml/2006/main" noChangeAspect="1"/>
+            </wp:cNvGraphicFramePr>
+            <a:graphic xmlns:a="http://schemas.openxmlformats.org/drawingml/2006/main">
+              <a:graphicData uri="http://schemas.openxmlformats.org/drawingml/2006/picture">
+                <pic:pic xmlns:pic="http://schemas.openxmlformats.org/drawingml/2006/picture">
+                  <pic:nvPicPr>
+                    <pic:cNvPr id="1" name=""/>
+                    <pic:cNvPicPr/>
+                  </pic:nvPicPr>
+                  <pic:blipFill>
+                    <a:blip r:embed="rId6"/>
+                    <a:stretch>
+                      <a:fillRect/>
+                    </a:stretch>
+                  </pic:blipFill>
+                  <pic:spPr>
+                    <a:xfrm>
+                      <a:off x="0" y="0"/>
+                      <a:ext cx="3028950" cy="1830070"/>
+                    </a:xfrm>
+                    <a:prstGeom prst="rect">
+                      <a:avLst/>
+                    </a:prstGeom>
+                  </pic:spPr>
+                </pic:pic>
+              </a:graphicData>
+            </a:graphic>
+          </wp:inline>
+        </w:drawing>
+      </w:r>
+    </w:p>
+    <w:p>
+      <w:pPr>
+        <w:spacing w:after="0" w:line="240" w:lineRule="auto"/>
+        <w:jc w:val="both"/>
+      </w:pPr>
+    </w:p>
+    <w:p>
+      <w:pPr>
+        <w:spacing w:after="0" w:line="240" w:lineRule="auto"/>
+        <w:jc w:val="both"/>
+      </w:pPr>
+      <w:r>
+        <w:t xml:space="preserve">We can specify the contents of JSON depending on our usage. There is no strict restriction or table </w:t>
+      </w:r>
+      <w:r>
+        <w:lastRenderedPageBreak/>
+        <w:t>structures to follow. So, we have used this DB to store all different kinds of data, like question information, feature vec</w:t>
+      </w:r>
+      <w:r>
+        <w:t>to</w:t>
+      </w:r>
+      <w:r>
+        <w:t>r</w:t>
+      </w:r>
+      <w:r>
+        <w:t>s</w:t>
+      </w:r>
+      <w:r>
+        <w:t xml:space="preserve">, feature word IDF values, results information (predicted tags) etc. </w:t>
+      </w:r>
+    </w:p>
+    <w:p>
+      <w:pPr>
+        <w:spacing w:after="0" w:line="240" w:lineRule="auto"/>
+        <w:jc w:val="both"/>
+      </w:pPr>
+      <w:r>
+        <w:tab/>
+        <w:t xml:space="preserve">We can retrieve data from the database using MapReduce JavaScript functions stored in the database. We wrote many Map functions for different purposes like retrieving all the questions, questions vs tags, </w:t>
+      </w:r>
+      <w:r>
+        <w:t>IDF</w:t>
+      </w:r>
+      <w:r>
+        <w:t xml:space="preserve"> value list etc. A typical Map</w:t>
+      </w:r>
+      <w:r>
+        <w:t>Reduce</w:t>
+      </w:r>
+      <w:r>
+        <w:t xml:space="preserve"> function </w:t>
+      </w:r>
+      <w:r>
+        <w:t xml:space="preserve">and result </w:t>
+      </w:r>
+      <w:r>
+        <w:t xml:space="preserve">is as below: </w:t>
+      </w:r>
+    </w:p>
+    <w:p>
+      <w:pPr>
+        <w:spacing w:after="0" w:line="240" w:lineRule="auto"/>
+        <w:jc w:val="both"/>
+      </w:pPr>
+    </w:p>
+    <w:p>
+      <w:pPr>
+        <w:spacing w:after="0" w:line="240" w:lineRule="auto"/>
+        <w:jc w:val="both"/>
+      </w:pPr>
+      <w:r>
+        <w:rPr>
+          <w:noProof/>
+        </w:rPr>
+        <w:drawing>
+          <wp:inline distT="0" distB="0" distL="0" distR="0" wp14:anchorId="3ACA9B81" wp14:editId="4142A6CF">
+            <wp:extent cx="3028950" cy="3591560"/>
+            <wp:effectExtent l="0" t="0" r="0" b="8890"/>
+            <wp:docPr id="2" name="Picture 2"/>
+            <wp:cNvGraphicFramePr>
+              <a:graphicFrameLocks xmlns:a="http://schemas.openxmlformats.org/drawingml/2006/main" noChangeAspect="1"/>
+            </wp:cNvGraphicFramePr>
+            <a:graphic xmlns:a="http://schemas.openxmlformats.org/drawingml/2006/main">
+              <a:graphicData uri="http://schemas.openxmlformats.org/drawingml/2006/picture">
+                <pic:pic xmlns:pic="http://schemas.openxmlformats.org/drawingml/2006/picture">
+                  <pic:nvPicPr>
+                    <pic:cNvPr id="1" name=""/>
+                    <pic:cNvPicPr/>
+                  </pic:nvPicPr>
+                  <pic:blipFill>
+                    <a:blip r:embed="rId7"/>
+                    <a:stretch>
+                      <a:fillRect/>
+                    </a:stretch>
+                  </pic:blipFill>
+                  <pic:spPr>
+                    <a:xfrm>
+                      <a:off x="0" y="0"/>
+                      <a:ext cx="3028950" cy="3591560"/>
+                    </a:xfrm>
+                    <a:prstGeom prst="rect">
+                      <a:avLst/>
+                    </a:prstGeom>
+                  </pic:spPr>
+                </pic:pic>
+              </a:graphicData>
+            </a:graphic>
+          </wp:inline>
+        </w:drawing>
+      </w:r>
+    </w:p>
+    <w:p>
+      <w:pPr>
+        <w:spacing w:after="0" w:line="240" w:lineRule="auto"/>
+        <w:jc w:val="both"/>
+      </w:pPr>
+    </w:p>
+    <w:p>
+      <w:pPr>
+        <w:spacing w:after="0" w:line="240" w:lineRule="auto"/>
+        <w:jc w:val="both"/>
+      </w:pPr>
+      <w:r>
+        <w:tab/>
+        <w:t xml:space="preserve">We used </w:t>
+      </w:r>
+      <w:r>
+        <w:rPr>
+          <w:i/>
+        </w:rPr>
+        <w:t>LightCouch API</w:t>
+      </w:r>
+      <w:r>
+        <w:t xml:space="preserve"> to interact with the database from Java programs. This gave us an easy way to s</w:t>
+      </w:r>
+      <w:r>
+        <w:t xml:space="preserve">ave, retrieve, run MapReduce functions </w:t>
+      </w:r>
+      <w:r>
+        <w:t xml:space="preserve">&amp; update database entries. </w:t>
+      </w:r>
+    </w:p>
+    <w:p>
+      <w:pPr>
+        <w:spacing w:after="0" w:line="240" w:lineRule="auto"/>
+        <w:jc w:val="both"/>
+      </w:pPr>
+    </w:p>
+    <w:p>
+      <w:pPr>
+        <w:spacing w:after="0" w:line="240" w:lineRule="auto"/>
+        <w:jc w:val="both"/>
+      </w:pPr>
+      <w:r>
+        <w:rPr>
+          <w:u w:val="single"/>
+        </w:rPr>
+        <w:t>Feature Vector &amp; Words:</w:t>
+      </w:r>
+      <w:r>
+        <w:t xml:space="preserve"> In both of our methods we are using </w:t>
+      </w:r>
+      <w:r>
+        <w:t>TF-IDF</w:t>
+      </w:r>
+      <w:r>
+        <w:t xml:space="preserve"> feature vector methodology. TF means term frequency </w:t>
+      </w:r>
+      <w:proofErr w:type="spellStart"/>
+      <w:r>
+        <w:t>i.e</w:t>
+      </w:r>
+      <w:proofErr w:type="spellEnd"/>
+      <w:r>
+        <w:t xml:space="preserve"> it tells us no. of times a word has occurred in a given document and IDF means Inverse document frequency </w:t>
+      </w:r>
+      <w:proofErr w:type="spellStart"/>
+      <w:r>
+        <w:t>i.e</w:t>
+      </w:r>
+      <w:proofErr w:type="spellEnd"/>
+      <w:r>
+        <w:t xml:space="preserve"> it tells us no. of documents contain a given word. Different forms of </w:t>
+      </w:r>
+      <w:proofErr w:type="spellStart"/>
+      <w:r>
+        <w:t>Tf-Idf</w:t>
+      </w:r>
+      <w:proofErr w:type="spellEnd"/>
+      <w:r>
+        <w:t xml:space="preserve"> can be seen in the Wikipedia page[x]. </w:t>
+      </w:r>
+    </w:p>
+    <w:p>
+      <w:pPr>
+        <w:spacing w:after="0" w:line="240" w:lineRule="auto"/>
+        <w:jc w:val="both"/>
+      </w:pPr>
+      <w:r>
+        <w:tab/>
+        <w:t xml:space="preserve">We have used log normalization for TF, </w:t>
+      </w:r>
+      <w:proofErr w:type="gramStart"/>
+      <w:r>
+        <w:rPr>
+          <w:i/>
+        </w:rPr>
+        <w:t>log(</w:t>
+      </w:r>
+      <w:proofErr w:type="gramEnd"/>
+      <w:r>
+        <w:rPr>
+          <w:i/>
+        </w:rPr>
+        <w:t>1+f</w:t>
+      </w:r>
+      <w:r>
+        <w:rPr>
+          <w:i/>
+          <w:vertAlign w:val="subscript"/>
+        </w:rPr>
+        <w:t>t,d</w:t>
+      </w:r>
+      <w:r>
+        <w:rPr>
+          <w:i/>
+        </w:rPr>
+        <w:t>)</w:t>
+      </w:r>
+      <w:r>
+        <w:rPr>
+          <w:i/>
+        </w:rPr>
+        <w:t xml:space="preserve"> </w:t>
+      </w:r>
+      <w:r>
+        <w:t xml:space="preserve">and inverse frequency for IDF, </w:t>
+      </w:r>
+      <w:r>
+        <w:rPr>
+          <w:i/>
+        </w:rPr>
+        <w:t>log(N/</w:t>
+      </w:r>
+      <w:proofErr w:type="spellStart"/>
+      <w:r>
+        <w:rPr>
+          <w:i/>
+        </w:rPr>
+        <w:t>n</w:t>
+      </w:r>
+      <w:r>
+        <w:rPr>
+          <w:i/>
+          <w:vertAlign w:val="subscript"/>
+        </w:rPr>
+        <w:t>t</w:t>
+      </w:r>
+      <w:proofErr w:type="spellEnd"/>
+      <w:r>
+        <w:rPr>
+          <w:i/>
+        </w:rPr>
+        <w:t>)</w:t>
+      </w:r>
+      <w:r>
+        <w:t>. In our SVM model each document is a question and</w:t>
       </w:r>
       <w:bookmarkStart w:id="0" w:name="_GoBack"/>
       <w:bookmarkEnd w:id="0"/>
+    </w:p>
+    <w:p>
+      <w:pPr>
+        <w:spacing w:after="0" w:line="240" w:lineRule="auto"/>
+        <w:jc w:val="both"/>
+      </w:pPr>
+    </w:p>
+    <w:p>
+      <w:pPr>
+        <w:spacing w:after="0" w:line="240" w:lineRule="auto"/>
+        <w:jc w:val="both"/>
+      </w:pPr>
+      <w:r>
+        <w:rPr>
+          <w:u w:val="single"/>
+        </w:rPr>
+        <w:t>Clustering Method</w:t>
+      </w:r>
+      <w:r>
+        <w:t xml:space="preserve">: </w:t>
+      </w:r>
     </w:p>
     <w:sectPr>
       <w:type w:val="continuous"/>
       <w:pgSz w:w="12240" w:h="15840"/>
-      <w:pgMar w:top="1440" w:right="1170" w:bottom="1440" w:left="990" w:header="720" w:footer="720" w:gutter="0"/>
+      <w:pgMar w:top="1440" w:right="990" w:bottom="1440" w:left="990" w:header="720" w:footer="720" w:gutter="0"/>
       <w:cols w:num="2" w:space="720"/>
       <w:docGrid w:linePitch="360"/>
     </w:sectPr>
@@ -599,6 +1106,17 @@
     <w:semiHidden/>
     <w:unhideWhenUsed/>
   </w:style>
+  <w:style w:type="character" w:styleId="Hyperlink">
+    <w:name w:val="Hyperlink"/>
+    <w:basedOn w:val="DefaultParagraphFont"/>
+    <w:uiPriority w:val="99"/>
+    <w:unhideWhenUsed/>
+    <w:rsid w:val="002D5FA6"/>
+    <w:rPr>
+      <w:color w:val="0563C1" w:themeColor="hyperlink"/>
+      <w:u w:val="single"/>
+    </w:rPr>
+  </w:style>
 </w:styles>
 </file>
 

</xml_diff>

<commit_message>
updated document, division of work & added views text file
</commit_message>
<xml_diff>
--- a/Tag prediction for StackOverflow.docx
+++ b/Tag prediction for StackOverflow.docx
@@ -67,19 +67,18 @@
       <w:pPr>
         <w:spacing w:after="0" w:line="240" w:lineRule="auto"/>
         <w:jc w:val="both"/>
-      </w:pPr>
-    </w:p>
-    <w:p>
-      <w:pPr>
-        <w:spacing w:after="0" w:line="240" w:lineRule="auto"/>
-        <w:jc w:val="both"/>
         <w:sectPr>
+          <w:headerReference w:type="default" r:id="rId8"/>
+          <w:footerReference w:type="default" r:id="rId9"/>
           <w:pgSz w:w="12240" w:h="15840"/>
           <w:pgMar w:top="1440" w:right="1170" w:bottom="1440" w:left="990" w:header="720" w:footer="720" w:gutter="0"/>
           <w:cols w:space="720"/>
+          <w:titlePg/>
           <w:docGrid w:linePitch="360"/>
         </w:sectPr>
       </w:pPr>
+      <w:bookmarkStart w:id="0" w:name="_GoBack"/>
+      <w:bookmarkEnd w:id="0"/>
     </w:p>
     <w:p>
       <w:pPr>
@@ -115,8 +114,6 @@
         <w:ind w:firstLine="720"/>
         <w:jc w:val="both"/>
       </w:pPr>
-      <w:bookmarkStart w:id="0" w:name="_GoBack"/>
-      <w:bookmarkEnd w:id="0"/>
       <w:r>
         <w:t>In Stack</w:t>
       </w:r>
@@ -127,7 +124,13 @@
         <w:t xml:space="preserve">overflow website </w:t>
       </w:r>
       <w:r>
-        <w:t xml:space="preserve">while a user asks a question, one will be given an option to choose at most 5 tags regarding what he is asking. User has to select these tags manually. Tags helps the website to show appropriate questions to those who are interested in that particular topic </w:t>
+        <w:t xml:space="preserve">while a user asks a question, one will be given an option to choose </w:t>
+      </w:r>
+      <w:r>
+        <w:t>utmost</w:t>
+      </w:r>
+      <w:r>
+        <w:t xml:space="preserve"> 5 tags regarding what he is asking. User has to select these tags manually. Tags helps the website to show appropriate questions to those who are interested in that particular topic </w:t>
       </w:r>
       <w:r>
         <w:rPr>
@@ -276,16 +279,16 @@
         <w:t xml:space="preserve"> API</w:t>
       </w:r>
       <w:r>
-        <w:t xml:space="preserve">. This program grabs the questions, </w:t>
+        <w:t xml:space="preserve">. This program grabs the questions, associated tags and saves them to a </w:t>
+      </w:r>
+      <w:r>
+        <w:t xml:space="preserve">Database. We </w:t>
       </w:r>
       <w:r>
         <w:lastRenderedPageBreak/>
-        <w:t xml:space="preserve">associated tags and saves them to a </w:t>
-      </w:r>
-      <w:r>
-        <w:t xml:space="preserve">Database. We have to train our models for each tag, so that it can decide how close or related a question is to a particular tag. So, we need a set of questions related to each tag in our database for learning. Therefore we need a list of tags which we are interested in. So, we grab the tags from </w:t>
-      </w:r>
-      <w:hyperlink r:id="rId8" w:history="1">
+        <w:t xml:space="preserve">have to train our models for each tag, so that it can decide how close or related a question is to a particular tag. So, we need a set of questions related to each tag in our database for learning. Therefore we need a list of tags which we are interested in. So, we grab the tags from </w:t>
+      </w:r>
+      <w:hyperlink r:id="rId10" w:history="1">
         <w:r>
           <w:rPr>
             <w:rStyle w:val="Hyperlink"/>
@@ -318,7 +321,13 @@
         <w:t xml:space="preserve">. So, in total we have got over 30K questions. </w:t>
       </w:r>
       <w:r>
-        <w:t xml:space="preserve">As for every question we download there will be at-least a tag to at most 5 tags. Thus on </w:t>
+        <w:t xml:space="preserve">As for every question we download there will be at-least a tag to </w:t>
+      </w:r>
+      <w:r>
+        <w:t>utmost</w:t>
+      </w:r>
+      <w:r>
+        <w:t xml:space="preserve"> 5 tags. Thus on </w:t>
       </w:r>
       <w:r>
         <w:t xml:space="preserve">a </w:t>
@@ -335,7 +344,7 @@
       <w:r>
         <w:t xml:space="preserve">7900 unique tags. We get these questions from the below URL replaced for every important tag we noted.  </w:t>
       </w:r>
-      <w:hyperlink r:id="rId9" w:history="1">
+      <w:hyperlink r:id="rId11" w:history="1">
         <w:r>
           <w:rPr>
             <w:rStyle w:val="Hyperlink"/>
@@ -347,7 +356,25 @@
         <w:t>.</w:t>
       </w:r>
       <w:r>
-        <w:t xml:space="preserve">  We go recursively over this page till we get 210 questions. We had to induce a time gap of 740ms in between </w:t>
+        <w:t xml:space="preserve">  We go recursively over this page till we get 210 questions. </w:t>
+      </w:r>
+      <w:r>
+        <w:t xml:space="preserve">While storing the question information we will remove words which are frequently used in English literature </w:t>
+      </w:r>
+      <w:r>
+        <w:t xml:space="preserve">using </w:t>
+      </w:r>
+      <w:r>
+        <w:t>a Stop word</w:t>
+      </w:r>
+      <w:r>
+        <w:t>s</w:t>
+      </w:r>
+      <w:r>
+        <w:t xml:space="preserve"> List. </w:t>
+      </w:r>
+      <w:r>
+        <w:t xml:space="preserve">We had to induce a time gap of 740ms in between </w:t>
       </w:r>
       <w:r>
         <w:t>every</w:t>
@@ -376,6 +403,22 @@
         <w:spacing w:after="0" w:line="240" w:lineRule="auto"/>
         <w:jc w:val="both"/>
       </w:pPr>
+      <w:r>
+        <w:tab/>
+        <w:t xml:space="preserve">Using same method we have </w:t>
+      </w:r>
+      <w:r>
+        <w:t>downloaded</w:t>
+      </w:r>
+      <w:r>
+        <w:t xml:space="preserve"> more 30K questions in to a different database for testing.</w:t>
+      </w:r>
+    </w:p>
+    <w:p>
+      <w:pPr>
+        <w:spacing w:after="0" w:line="240" w:lineRule="auto"/>
+        <w:jc w:val="both"/>
+      </w:pPr>
     </w:p>
     <w:p>
       <w:pPr>
@@ -407,7 +450,19 @@
         <w:t>a database</w:t>
       </w:r>
       <w:r>
-        <w:t xml:space="preserve"> that uses JSON for documents storage. This is a No-SQL database. We chose this as this has a feature called replication which syncs with any other CouchDB and maintains data integrity between databases. This is useful for us to work on data using multiple systems and store its results into a local database, which replicates itself onto a master database, thus making the master database an aggregation of results from all the systems used. This makes learning &amp; testing process much faster. A typical DB entry looks like this: </w:t>
+        <w:t xml:space="preserve"> that uses JSON for documents storage. This is a No-SQL database. We chose this as this has a f</w:t>
+      </w:r>
+      <w:r>
+        <w:t xml:space="preserve">eature called replication which </w:t>
+      </w:r>
+      <w:r>
+        <w:t>synchronizes</w:t>
+      </w:r>
+      <w:r>
+        <w:t xml:space="preserve"> </w:t>
+      </w:r>
+      <w:r>
+        <w:t xml:space="preserve">with any other CouchDB and maintains data integrity between databases. This is useful for us to work on data using multiple systems and store its results into a local database, which replicates itself onto a master database, thus making the master database an aggregation of results from all the systems used. This makes learning &amp; testing process much faster. A typical DB entry looks like this: </w:t>
       </w:r>
     </w:p>
     <w:p>
@@ -442,7 +497,7 @@
                     <pic:cNvPicPr/>
                   </pic:nvPicPr>
                   <pic:blipFill>
-                    <a:blip r:embed="rId10"/>
+                    <a:blip r:embed="rId12"/>
                     <a:stretch>
                       <a:fillRect/>
                     </a:stretch>
@@ -549,7 +604,7 @@
                     <pic:cNvPicPr/>
                   </pic:nvPicPr>
                   <pic:blipFill>
-                    <a:blip r:embed="rId11"/>
+                    <a:blip r:embed="rId13"/>
                     <a:stretch>
                       <a:fillRect/>
                     </a:stretch>
@@ -617,30 +672,24 @@
         <w:rPr>
           <w:b/>
         </w:rPr>
-        <w:t>Feature</w:t>
+        <w:t xml:space="preserve">Feature &amp; </w:t>
       </w:r>
       <w:r>
         <w:rPr>
           <w:b/>
         </w:rPr>
-        <w:t xml:space="preserve"> &amp; </w:t>
+        <w:t>Feature Vector</w:t>
       </w:r>
       <w:r>
         <w:rPr>
           <w:b/>
         </w:rPr>
-        <w:t>Feature Vector</w:t>
+        <w:t>s</w:t>
       </w:r>
       <w:r>
         <w:rPr>
           <w:b/>
         </w:rPr>
-        <w:t>s</w:t>
-      </w:r>
-      <w:r>
-        <w:rPr>
-          <w:b/>
-        </w:rPr>
         <w:t>:</w:t>
       </w:r>
       <w:r>
@@ -653,7 +702,10 @@
         <w:t>should be</w:t>
       </w:r>
       <w:r>
-        <w:t xml:space="preserve"> useful for prediction. We have selected features as words</w:t>
+        <w:t xml:space="preserve"> useful for prediction. We have selected </w:t>
+      </w:r>
+      <w:r>
+        <w:t>words as features</w:t>
       </w:r>
       <w:r>
         <w:t xml:space="preserve"> but limiting them by a threshold on its occurrences</w:t>
@@ -686,7 +738,13 @@
         <w:t xml:space="preserve"> </w:t>
       </w:r>
       <w:r>
-        <w:t xml:space="preserve">in the beginning and ending of each code word. i.e. </w:t>
+        <w:t xml:space="preserve">in the beginning and ending of each code word. </w:t>
+      </w:r>
+      <w:r>
+        <w:t>I.e</w:t>
+      </w:r>
+      <w:r>
+        <w:t xml:space="preserve">. </w:t>
       </w:r>
       <w:r>
         <w:rPr>
@@ -756,11 +814,19 @@
         <w:tab/>
         <w:t xml:space="preserve">We have used log normalization for TF, </w:t>
       </w:r>
-      <w:r>
-        <w:rPr>
-          <w:i/>
-        </w:rPr>
-        <w:t>log(1+f</w:t>
+      <w:proofErr w:type="gramStart"/>
+      <w:r>
+        <w:rPr>
+          <w:i/>
+        </w:rPr>
+        <w:t>log(</w:t>
+      </w:r>
+      <w:proofErr w:type="gramEnd"/>
+      <w:r>
+        <w:rPr>
+          <w:i/>
+        </w:rPr>
+        <w:t>1+f</w:t>
       </w:r>
       <w:r>
         <w:rPr>
@@ -788,7 +854,14 @@
         <w:rPr>
           <w:i/>
         </w:rPr>
-        <w:t>log(N/n</w:t>
+        <w:t>log(N/</w:t>
+      </w:r>
+      <w:proofErr w:type="spellStart"/>
+      <w:r>
+        <w:rPr>
+          <w:i/>
+        </w:rPr>
+        <w:t>n</w:t>
       </w:r>
       <w:r>
         <w:rPr>
@@ -797,6 +870,7 @@
         </w:rPr>
         <w:t>t</w:t>
       </w:r>
+      <w:proofErr w:type="spellEnd"/>
       <w:r>
         <w:rPr>
           <w:i/>
@@ -827,6 +901,7 @@
         <w:tc>
           <w:tcPr>
             <w:tcW w:w="2380" w:type="dxa"/>
+            <w:shd w:val="clear" w:color="auto" w:fill="BDD6EE" w:themeFill="accent1" w:themeFillTint="66"/>
           </w:tcPr>
           <w:p>
             <w:pPr>
@@ -846,6 +921,7 @@
         <w:tc>
           <w:tcPr>
             <w:tcW w:w="2380" w:type="dxa"/>
+            <w:shd w:val="clear" w:color="auto" w:fill="BDD6EE" w:themeFill="accent1" w:themeFillTint="66"/>
           </w:tcPr>
           <w:p>
             <w:pPr>
@@ -905,7 +981,14 @@
               <w:rPr>
                 <w:i/>
               </w:rPr>
-              <w:t>log(N/n</w:t>
+              <w:t>log(N/</w:t>
+            </w:r>
+            <w:proofErr w:type="spellStart"/>
+            <w:r>
+              <w:rPr>
+                <w:i/>
+              </w:rPr>
+              <w:t>n</w:t>
             </w:r>
             <w:r>
               <w:rPr>
@@ -914,6 +997,7 @@
               </w:rPr>
               <w:t>t</w:t>
             </w:r>
+            <w:proofErr w:type="spellEnd"/>
             <w:r>
               <w:rPr>
                 <w:i/>
@@ -932,6 +1016,7 @@
             <w:pPr>
               <w:jc w:val="both"/>
             </w:pPr>
+            <w:proofErr w:type="spellStart"/>
             <w:r>
               <w:rPr>
                 <w:i/>
@@ -945,6 +1030,7 @@
               </w:rPr>
               <w:t>t,d</w:t>
             </w:r>
+            <w:proofErr w:type="spellEnd"/>
             <w:r>
               <w:t xml:space="preserve"> - frequency of term ‘t’ in document ‘d’</w:t>
             </w:r>
@@ -958,6 +1044,8 @@
             <w:pPr>
               <w:jc w:val="both"/>
             </w:pPr>
+            <w:proofErr w:type="spellStart"/>
+            <w:proofErr w:type="gramStart"/>
             <w:r>
               <w:rPr>
                 <w:i/>
@@ -971,6 +1059,8 @@
               </w:rPr>
               <w:t>t</w:t>
             </w:r>
+            <w:proofErr w:type="spellEnd"/>
+            <w:proofErr w:type="gramEnd"/>
             <w:r>
               <w:t xml:space="preserve"> – no. of documents having term ‘t’.</w:t>
             </w:r>
@@ -1070,40 +1160,55 @@
         <w:jc w:val="both"/>
       </w:pPr>
       <w:r>
-        <w:t xml:space="preserve">After selecting the feature words &amp; final tags for learning, we can start learning on the given </w:t>
-      </w:r>
-      <w:r>
-        <w:t xml:space="preserve">dataset using </w:t>
-      </w:r>
-      <w:r>
-        <w:t>following methods</w:t>
-      </w:r>
-      <w:r>
+        <w:t>After selecting the feature words &amp; final tags for learning, we can start learning on the given dataset using following methods:</w:t>
+      </w:r>
+    </w:p>
+    <w:p>
+      <w:pPr>
+        <w:spacing w:after="0" w:line="240" w:lineRule="auto"/>
+        <w:jc w:val="both"/>
+      </w:pPr>
+    </w:p>
+    <w:p>
+      <w:pPr>
+        <w:spacing w:after="0" w:line="240" w:lineRule="auto"/>
+        <w:jc w:val="both"/>
+      </w:pPr>
+      <w:r>
+        <w:rPr>
+          <w:b/>
+        </w:rPr>
+        <w:t>Unsupervised Learning</w:t>
+      </w:r>
+      <w:r>
+        <w:rPr>
+          <w:b/>
+        </w:rPr>
         <w:t>:</w:t>
       </w:r>
-    </w:p>
-    <w:p>
-      <w:pPr>
-        <w:spacing w:after="0" w:line="240" w:lineRule="auto"/>
-        <w:jc w:val="both"/>
-      </w:pPr>
-    </w:p>
-    <w:p>
-      <w:pPr>
-        <w:spacing w:after="0" w:line="240" w:lineRule="auto"/>
-        <w:jc w:val="both"/>
-      </w:pPr>
-      <w:r>
-        <w:rPr>
-          <w:b/>
-        </w:rPr>
-        <w:t>Clustering:</w:t>
-      </w:r>
       <w:r>
         <w:t xml:space="preserve"> </w:t>
       </w:r>
       <w:r>
-        <w:t xml:space="preserve">(Cosine similarity for comparison) </w:t>
+        <w:rPr>
+          <w:i/>
+        </w:rPr>
+        <w:t>(</w:t>
+      </w:r>
+      <w:r>
+        <w:rPr>
+          <w:i/>
+        </w:rPr>
+        <w:t xml:space="preserve">Clustering with </w:t>
+      </w:r>
+      <w:r>
+        <w:rPr>
+          <w:i/>
+        </w:rPr>
+        <w:t>Cosine similarity for comparison)</w:t>
+      </w:r>
+      <w:r>
+        <w:t xml:space="preserve"> </w:t>
       </w:r>
       <w:r>
         <w:t>Now, we have features to formulate a feature vector &amp; we have tags to form different clusters. Each cluster</w:t>
@@ -1151,11 +1256,32 @@
       <w:r>
         <w:t xml:space="preserve">: compute </w:t>
       </w:r>
-      <w:r>
-        <w:t xml:space="preserve">Tf values for each feature and simultaneously multiply its corresponding </w:t>
-      </w:r>
-      <w:r>
-        <w:t xml:space="preserve">IDF value for all the features, i.e. tf * idf value. </w:t>
+      <w:proofErr w:type="spellStart"/>
+      <w:r>
+        <w:t>Tf</w:t>
+      </w:r>
+      <w:proofErr w:type="spellEnd"/>
+      <w:r>
+        <w:t xml:space="preserve"> values for each feature and simultaneously multiply its corresponding </w:t>
+      </w:r>
+      <w:r>
+        <w:t xml:space="preserve">IDF value for all the features, i.e. </w:t>
+      </w:r>
+      <w:proofErr w:type="spellStart"/>
+      <w:r>
+        <w:t>tf</w:t>
+      </w:r>
+      <w:proofErr w:type="spellEnd"/>
+      <w:r>
+        <w:t xml:space="preserve"> * </w:t>
+      </w:r>
+      <w:proofErr w:type="spellStart"/>
+      <w:r>
+        <w:t>idf</w:t>
+      </w:r>
+      <w:proofErr w:type="spellEnd"/>
+      <w:r>
+        <w:t xml:space="preserve"> value. </w:t>
       </w:r>
     </w:p>
     <w:p>
@@ -1165,6 +1291,7 @@
         <w:ind w:left="360"/>
         <w:jc w:val="both"/>
       </w:pPr>
+      <w:proofErr w:type="spellStart"/>
       <w:r>
         <w:rPr>
           <w:u w:val="single"/>
@@ -1183,14 +1310,12 @@
         </w:rPr>
         <w:t>g</w:t>
       </w:r>
+      <w:proofErr w:type="spellEnd"/>
       <w:r>
         <w:t>: Java</w:t>
       </w:r>
       <w:r>
-        <w:t xml:space="preserve"> </w:t>
-      </w:r>
-      <w:r>
-        <w:t>Cluster</w:t>
+        <w:t xml:space="preserve"> Cluster</w:t>
       </w:r>
       <w:r>
         <w:t>:</w:t>
@@ -1210,8 +1335,30 @@
         <w:rPr>
           <w:i/>
         </w:rPr>
-        <w:t>[@throw@, @contrib@, threads, timer, flow, @methods@, ….]</w:t>
-      </w:r>
+        <w:t>[@throw@, @</w:t>
+      </w:r>
+      <w:proofErr w:type="spellStart"/>
+      <w:r>
+        <w:rPr>
+          <w:i/>
+        </w:rPr>
+        <w:t>contrib</w:t>
+      </w:r>
+      <w:proofErr w:type="spellEnd"/>
+      <w:r>
+        <w:rPr>
+          <w:i/>
+        </w:rPr>
+        <w:t xml:space="preserve">@, threads, timer, flow, </w:t>
+      </w:r>
+      <w:proofErr w:type="gramStart"/>
+      <w:r>
+        <w:rPr>
+          <w:i/>
+        </w:rPr>
+        <w:t>@methods@, ….]</w:t>
+      </w:r>
+      <w:proofErr w:type="gramEnd"/>
     </w:p>
     <w:p>
       <w:pPr>
@@ -1236,7 +1383,14 @@
         <w:rPr>
           <w:i/>
         </w:rPr>
-        <w:t>5.7071*0.4056, 2.4512*4.3175, ….</w:t>
+        <w:t>5.7071*0.4056, 2.4512*</w:t>
+      </w:r>
+      <w:proofErr w:type="gramStart"/>
+      <w:r>
+        <w:rPr>
+          <w:i/>
+        </w:rPr>
+        <w:t>4.3175, ….</w:t>
       </w:r>
       <w:r>
         <w:rPr>
@@ -1244,6 +1398,7 @@
         </w:rPr>
         <w:t>]</w:t>
       </w:r>
+      <w:proofErr w:type="gramEnd"/>
       <w:r>
         <w:rPr>
           <w:i/>
@@ -1294,7 +1449,21 @@
         <w:rPr>
           <w:i/>
         </w:rPr>
-        <w:t>ow compute Tf values for the features from the given document and multiply accordingly to form the vector)</w:t>
+        <w:t xml:space="preserve">ow compute </w:t>
+      </w:r>
+      <w:proofErr w:type="spellStart"/>
+      <w:r>
+        <w:rPr>
+          <w:i/>
+        </w:rPr>
+        <w:t>Tf</w:t>
+      </w:r>
+      <w:proofErr w:type="spellEnd"/>
+      <w:r>
+        <w:rPr>
+          <w:i/>
+        </w:rPr>
+        <w:t xml:space="preserve"> values for the features from the given document and multiply accordingly to form the vector)</w:t>
       </w:r>
       <w:r>
         <w:rPr>
@@ -1358,7 +1527,15 @@
         <w:t xml:space="preserve"> </w:t>
       </w:r>
       <w:r>
-        <w:t>Training in SVM is similar to the above method. We have features list and tags list already computed. Here we train our models for each Tag using binary classification. i.e. all the training examples which belong to a particular tag are given +1 and -1 otherwise. Similarly we train models for all the tags.</w:t>
+        <w:t xml:space="preserve">Training in SVM is similar to the above method. We have features list and tags list already computed. Here we train our models for each Tag using binary classification. </w:t>
+      </w:r>
+      <w:proofErr w:type="gramStart"/>
+      <w:r>
+        <w:t>i.e</w:t>
+      </w:r>
+      <w:proofErr w:type="gramEnd"/>
+      <w:r>
+        <w:t>. all the training examples which belong to a particular tag are given +1 and -1 otherwise. Similarly we train models for all the tags.</w:t>
       </w:r>
     </w:p>
     <w:p>
@@ -1395,13 +1572,23 @@
         <w:t>f</w:t>
       </w:r>
       <w:r>
-        <w:t>eature vector for each question. i.e. c</w:t>
-      </w:r>
-      <w:r>
-        <w:t>ompute Tf values for each feature and simultaneously multiply its corresponding IDF value for all the features</w:t>
-      </w:r>
-      <w:r>
-        <w:t>.</w:t>
+        <w:t xml:space="preserve">eature vector for each question. </w:t>
+      </w:r>
+      <w:proofErr w:type="gramStart"/>
+      <w:r>
+        <w:t>i.e</w:t>
+      </w:r>
+      <w:proofErr w:type="gramEnd"/>
+      <w:r>
+        <w:t xml:space="preserve">. compute </w:t>
+      </w:r>
+      <w:proofErr w:type="spellStart"/>
+      <w:r>
+        <w:t>Tf</w:t>
+      </w:r>
+      <w:proofErr w:type="spellEnd"/>
+      <w:r>
+        <w:t xml:space="preserve"> values for each feature and simultaneously multiply its corresponding IDF value for all the features.</w:t>
       </w:r>
     </w:p>
     <w:p>
@@ -1416,7 +1603,57 @@
       </w:pPr>
       <w:r>
         <w:lastRenderedPageBreak/>
-        <w:t>We are using SVMLight for computation. So, we need to create sparse data files for each tag for training.</w:t>
+        <w:t xml:space="preserve">We are </w:t>
+      </w:r>
+      <w:r>
+        <w:t xml:space="preserve">using </w:t>
+      </w:r>
+      <w:proofErr w:type="spellStart"/>
+      <w:r>
+        <w:t>SVMLight</w:t>
+      </w:r>
+      <w:proofErr w:type="spellEnd"/>
+      <w:r>
+        <w:t xml:space="preserve"> for computation with Quadratic Kernel having parameters: Type of Kernel, </w:t>
+      </w:r>
+      <w:r>
+        <w:rPr>
+          <w:i/>
+        </w:rPr>
+        <w:t>t=1</w:t>
+      </w:r>
+      <w:r>
+        <w:t xml:space="preserve">; Order of Polynomial, </w:t>
+      </w:r>
+      <w:r>
+        <w:rPr>
+          <w:i/>
+        </w:rPr>
+        <w:t>d=2</w:t>
+      </w:r>
+      <w:r>
+        <w:t xml:space="preserve">; </w:t>
+      </w:r>
+      <w:r>
+        <w:rPr>
+          <w:i/>
+        </w:rPr>
+        <w:t>s=1</w:t>
+      </w:r>
+      <w:r>
+        <w:t xml:space="preserve"> &amp; bias, </w:t>
+      </w:r>
+      <w:r>
+        <w:rPr>
+          <w:i/>
+        </w:rPr>
+        <w:t>c=1</w:t>
+      </w:r>
+      <w:r>
+        <w:t xml:space="preserve">. </w:t>
+      </w:r>
+      <w:r>
+        <w:t>So, we need to create sparse data files for each tag for training.</w:t>
       </w:r>
     </w:p>
     <w:p>
@@ -1430,7 +1667,13 @@
         <w:jc w:val="both"/>
       </w:pPr>
       <w:r>
-        <w:t>Now, we train the SVM using these input files and generate corresponding .model files.</w:t>
+        <w:t xml:space="preserve">Now, we train the SVM using these input files </w:t>
+      </w:r>
+      <w:r>
+        <w:t xml:space="preserve">created in step 3 &amp; </w:t>
+      </w:r>
+      <w:r>
+        <w:t>generate corresponding .model files.</w:t>
       </w:r>
     </w:p>
     <w:p>
@@ -1638,6 +1881,2580 @@
     <w:p>
       <w:pPr>
         <w:spacing w:after="0" w:line="240" w:lineRule="auto"/>
+        <w:jc w:val="both"/>
+      </w:pPr>
+      <w:r>
+        <w:rPr>
+          <w:b/>
+        </w:rPr>
+        <w:t>Methodology:</w:t>
+      </w:r>
+      <w:r>
+        <w:rPr>
+          <w:b/>
+        </w:rPr>
+        <w:t xml:space="preserve"> </w:t>
+      </w:r>
+      <w:r>
+        <w:t xml:space="preserve">To understand how well our models predicted we need some numbers. </w:t>
+      </w:r>
+      <w:r>
+        <w:t>We suggest or predict 5 tags for every test question. But, a user has the liberty to choose any number of tags from 1 to 5</w:t>
+      </w:r>
+      <w:r>
+        <w:t xml:space="preserve"> while posting the question.</w:t>
+      </w:r>
+      <w:r>
+        <w:t xml:space="preserve"> </w:t>
+      </w:r>
+      <w:r>
+        <w:t xml:space="preserve">From these two sets i.e. true tags &amp; predicted tags </w:t>
+      </w:r>
+      <w:r>
+        <w:t xml:space="preserve">for each question in the test dataset we express accuracies on the whole as below: </w:t>
+      </w:r>
+      <w:r>
+        <w:rPr>
+          <w:i/>
+        </w:rPr>
+        <w:t>a</w:t>
+      </w:r>
+      <w:r>
+        <w:rPr>
+          <w:i/>
+          <w:vertAlign w:val="subscript"/>
+        </w:rPr>
+        <w:t>n</w:t>
+      </w:r>
+      <w:r>
+        <w:t xml:space="preserve"> = No. of questions with atleast </w:t>
+      </w:r>
+      <w:r>
+        <w:rPr>
+          <w:i/>
+        </w:rPr>
+        <w:t>n</w:t>
+      </w:r>
+      <w:r>
+        <w:t xml:space="preserve"> tags predicted correctly. </w:t>
+      </w:r>
+    </w:p>
+    <w:p>
+      <w:pPr>
+        <w:spacing w:after="0" w:line="240" w:lineRule="auto"/>
+        <w:jc w:val="both"/>
+      </w:pPr>
+      <w:proofErr w:type="spellStart"/>
+      <w:proofErr w:type="gramStart"/>
+      <w:r>
+        <w:rPr>
+          <w:i/>
+        </w:rPr>
+        <w:lastRenderedPageBreak/>
+        <w:t>b</w:t>
+      </w:r>
+      <w:r>
+        <w:rPr>
+          <w:i/>
+          <w:vertAlign w:val="subscript"/>
+        </w:rPr>
+        <w:t>n</w:t>
+      </w:r>
+      <w:proofErr w:type="spellEnd"/>
+      <w:proofErr w:type="gramEnd"/>
+      <w:r>
+        <w:t xml:space="preserve"> = No. of questions with atleast </w:t>
+      </w:r>
+      <w:r>
+        <w:rPr>
+          <w:i/>
+        </w:rPr>
+        <w:t>n</w:t>
+      </w:r>
+      <w:r>
+        <w:t xml:space="preserve"> true tags from the test dataset.</w:t>
+      </w:r>
+    </w:p>
+    <w:p>
+      <w:pPr>
+        <w:spacing w:after="0" w:line="240" w:lineRule="auto"/>
+        <w:jc w:val="both"/>
+      </w:pPr>
+      <w:r>
+        <w:t xml:space="preserve">Now, Accuracy for atleast </w:t>
+      </w:r>
+      <w:r>
+        <w:rPr>
+          <w:i/>
+        </w:rPr>
+        <w:t>N</w:t>
+      </w:r>
+      <w:r>
+        <w:t xml:space="preserve"> tags predicted correctly is </w:t>
+      </w:r>
+      <w:r>
+        <w:t xml:space="preserve">100 * </w:t>
+      </w:r>
+      <w:r>
+        <w:rPr>
+          <w:i/>
+        </w:rPr>
+        <w:t>a</w:t>
+      </w:r>
+      <w:r>
+        <w:rPr>
+          <w:i/>
+          <w:vertAlign w:val="subscript"/>
+        </w:rPr>
+        <w:t>n</w:t>
+      </w:r>
+      <w:r>
+        <w:t>/</w:t>
+      </w:r>
+      <w:proofErr w:type="spellStart"/>
+      <w:r>
+        <w:rPr>
+          <w:i/>
+        </w:rPr>
+        <w:t>b</w:t>
+      </w:r>
+      <w:r>
+        <w:rPr>
+          <w:i/>
+          <w:vertAlign w:val="subscript"/>
+        </w:rPr>
+        <w:t>n</w:t>
+      </w:r>
+      <w:proofErr w:type="spellEnd"/>
+      <w:r>
+        <w:t xml:space="preserve"> where </w:t>
+      </w:r>
+      <w:r>
+        <w:rPr>
+          <w:i/>
+        </w:rPr>
+        <w:t>n</w:t>
+      </w:r>
+      <w:r>
+        <w:t xml:space="preserve"> = 1 to 5. </w:t>
+      </w:r>
+    </w:p>
+    <w:p>
+      <w:pPr>
+        <w:spacing w:after="0" w:line="240" w:lineRule="auto"/>
+        <w:jc w:val="both"/>
+      </w:pPr>
+      <w:r>
+        <w:t xml:space="preserve">For example, </w:t>
+      </w:r>
+      <w:r>
+        <w:t xml:space="preserve">if </w:t>
+      </w:r>
+      <w:r>
+        <w:rPr>
+          <w:i/>
+        </w:rPr>
+        <w:t>n</w:t>
+      </w:r>
+      <w:r>
+        <w:t xml:space="preserve"> = 2</w:t>
+      </w:r>
+      <w:r>
+        <w:t>:</w:t>
+      </w:r>
+    </w:p>
+    <w:p>
+      <w:pPr>
+        <w:spacing w:after="0" w:line="240" w:lineRule="auto"/>
+        <w:jc w:val="both"/>
+      </w:pPr>
+      <w:r>
+        <w:rPr>
+          <w:i/>
+        </w:rPr>
+        <w:t>a</w:t>
+      </w:r>
+      <w:r>
+        <w:rPr>
+          <w:i/>
+          <w:vertAlign w:val="subscript"/>
+        </w:rPr>
+        <w:t>2</w:t>
+      </w:r>
+      <w:r>
+        <w:t xml:space="preserve"> = No of questions with atleast 2 tags predicted correct. I.e. it includes 2, 3, 4, 5 tags predicted correctl</w:t>
+      </w:r>
+      <w:r>
+        <w:t>y</w:t>
+      </w:r>
+      <w:r>
+        <w:t xml:space="preserve"> = 9314</w:t>
+      </w:r>
+    </w:p>
+    <w:p>
+      <w:pPr>
+        <w:spacing w:after="0" w:line="240" w:lineRule="auto"/>
+        <w:jc w:val="both"/>
+      </w:pPr>
+      <w:r>
+        <w:rPr>
+          <w:i/>
+        </w:rPr>
+        <w:t>b</w:t>
+      </w:r>
+      <w:r>
+        <w:rPr>
+          <w:i/>
+          <w:vertAlign w:val="subscript"/>
+        </w:rPr>
+        <w:t>2</w:t>
+      </w:r>
+      <w:r>
+        <w:rPr>
+          <w:i/>
+        </w:rPr>
+        <w:t xml:space="preserve"> </w:t>
+      </w:r>
+      <w:r>
+        <w:t>=</w:t>
+      </w:r>
+      <w:r>
+        <w:t xml:space="preserve"> No of questions with atleast 2 system tags in the test dataset. I.e. it includes questions which have 2, 3, 4, 5 tags = 29075</w:t>
+      </w:r>
+    </w:p>
+    <w:p>
+      <w:pPr>
+        <w:spacing w:after="0" w:line="240" w:lineRule="auto"/>
+        <w:jc w:val="both"/>
+      </w:pPr>
+      <w:r>
+        <w:t xml:space="preserve">So, Accuracy for Atleast 2 tags predicted correctly = </w:t>
+      </w:r>
+      <w:r>
+        <w:rPr>
+          <w:i/>
+        </w:rPr>
+        <w:t>a</w:t>
+      </w:r>
+      <w:r>
+        <w:rPr>
+          <w:i/>
+          <w:vertAlign w:val="subscript"/>
+        </w:rPr>
+        <w:t>2</w:t>
+      </w:r>
+      <w:r>
+        <w:t>/</w:t>
+      </w:r>
+      <w:r>
+        <w:rPr>
+          <w:i/>
+        </w:rPr>
+        <w:t>b</w:t>
+      </w:r>
+      <w:r>
+        <w:rPr>
+          <w:i/>
+          <w:vertAlign w:val="subscript"/>
+        </w:rPr>
+        <w:t xml:space="preserve">2 </w:t>
+      </w:r>
+      <w:r>
+        <w:t>= 100 * 9314/29075 = 32.03%</w:t>
+      </w:r>
+    </w:p>
+    <w:p>
+      <w:pPr>
+        <w:spacing w:after="0" w:line="240" w:lineRule="auto"/>
+        <w:jc w:val="both"/>
+      </w:pPr>
+    </w:p>
+    <w:p>
+      <w:pPr>
+        <w:spacing w:after="0" w:line="240" w:lineRule="auto"/>
+        <w:jc w:val="both"/>
+      </w:pPr>
+      <w:r>
+        <w:rPr>
+          <w:b/>
+        </w:rPr>
+        <w:t>Results</w:t>
+      </w:r>
+      <w:r>
+        <w:rPr>
+          <w:b/>
+        </w:rPr>
+        <w:t xml:space="preserve">: </w:t>
+      </w:r>
+      <w:r>
+        <w:rPr>
+          <w:b/>
+        </w:rPr>
+        <w:t xml:space="preserve"> </w:t>
+      </w:r>
+      <w:r>
+        <w:t>Our test dataset h</w:t>
+      </w:r>
+      <w:r>
+        <w:t xml:space="preserve">as 30159 questions in total. Table below shows the distribution of questions </w:t>
+      </w:r>
+      <w:r>
+        <w:t>to</w:t>
+      </w:r>
+      <w:r>
+        <w:t xml:space="preserve"> count of tags.</w:t>
+      </w:r>
+    </w:p>
+    <w:p>
+      <w:pPr>
+        <w:spacing w:after="0" w:line="240" w:lineRule="auto"/>
+        <w:jc w:val="both"/>
+      </w:pPr>
+    </w:p>
+    <w:tbl>
+      <w:tblPr>
+        <w:tblStyle w:val="TableGrid"/>
+        <w:tblW w:w="0" w:type="auto"/>
+        <w:jc w:val="center"/>
+        <w:tblLook w:val="04A0" w:firstRow="1" w:lastRow="0" w:firstColumn="1" w:lastColumn="0" w:noHBand="0" w:noVBand="1"/>
+      </w:tblPr>
+      <w:tblGrid>
+        <w:gridCol w:w="884"/>
+        <w:gridCol w:w="776"/>
+        <w:gridCol w:w="775"/>
+        <w:gridCol w:w="775"/>
+        <w:gridCol w:w="775"/>
+        <w:gridCol w:w="775"/>
+      </w:tblGrid>
+      <w:tr>
+        <w:trPr>
+          <w:jc w:val="center"/>
+        </w:trPr>
+        <w:tc>
+          <w:tcPr>
+            <w:tcW w:w="794" w:type="dxa"/>
+            <w:shd w:val="clear" w:color="auto" w:fill="BDD6EE" w:themeFill="accent1" w:themeFillTint="66"/>
+            <w:vAlign w:val="center"/>
+          </w:tcPr>
+          <w:p>
+            <w:pPr>
+              <w:jc w:val="center"/>
+              <w:rPr>
+                <w:sz w:val="18"/>
+                <w:szCs w:val="18"/>
+              </w:rPr>
+            </w:pPr>
+            <w:r>
+              <w:rPr>
+                <w:sz w:val="18"/>
+                <w:szCs w:val="18"/>
+              </w:rPr>
+              <w:t>Tags Count</w:t>
+            </w:r>
+          </w:p>
+        </w:tc>
+        <w:tc>
+          <w:tcPr>
+            <w:tcW w:w="794" w:type="dxa"/>
+            <w:vAlign w:val="center"/>
+          </w:tcPr>
+          <w:p>
+            <w:pPr>
+              <w:jc w:val="center"/>
+              <w:rPr>
+                <w:sz w:val="18"/>
+                <w:szCs w:val="18"/>
+              </w:rPr>
+            </w:pPr>
+            <w:r>
+              <w:rPr>
+                <w:sz w:val="18"/>
+                <w:szCs w:val="18"/>
+              </w:rPr>
+              <w:t>1</w:t>
+            </w:r>
+          </w:p>
+        </w:tc>
+        <w:tc>
+          <w:tcPr>
+            <w:tcW w:w="793" w:type="dxa"/>
+            <w:vAlign w:val="center"/>
+          </w:tcPr>
+          <w:p>
+            <w:pPr>
+              <w:jc w:val="center"/>
+              <w:rPr>
+                <w:sz w:val="18"/>
+                <w:szCs w:val="18"/>
+              </w:rPr>
+            </w:pPr>
+            <w:r>
+              <w:rPr>
+                <w:sz w:val="18"/>
+                <w:szCs w:val="18"/>
+              </w:rPr>
+              <w:t>2</w:t>
+            </w:r>
+          </w:p>
+        </w:tc>
+        <w:tc>
+          <w:tcPr>
+            <w:tcW w:w="793" w:type="dxa"/>
+            <w:vAlign w:val="center"/>
+          </w:tcPr>
+          <w:p>
+            <w:pPr>
+              <w:jc w:val="center"/>
+              <w:rPr>
+                <w:sz w:val="18"/>
+                <w:szCs w:val="18"/>
+              </w:rPr>
+            </w:pPr>
+            <w:r>
+              <w:rPr>
+                <w:sz w:val="18"/>
+                <w:szCs w:val="18"/>
+              </w:rPr>
+              <w:t>3</w:t>
+            </w:r>
+          </w:p>
+        </w:tc>
+        <w:tc>
+          <w:tcPr>
+            <w:tcW w:w="793" w:type="dxa"/>
+            <w:vAlign w:val="center"/>
+          </w:tcPr>
+          <w:p>
+            <w:pPr>
+              <w:jc w:val="center"/>
+              <w:rPr>
+                <w:sz w:val="18"/>
+                <w:szCs w:val="18"/>
+              </w:rPr>
+            </w:pPr>
+            <w:r>
+              <w:rPr>
+                <w:sz w:val="18"/>
+                <w:szCs w:val="18"/>
+              </w:rPr>
+              <w:t>4</w:t>
+            </w:r>
+          </w:p>
+        </w:tc>
+        <w:tc>
+          <w:tcPr>
+            <w:tcW w:w="793" w:type="dxa"/>
+            <w:vAlign w:val="center"/>
+          </w:tcPr>
+          <w:p>
+            <w:pPr>
+              <w:jc w:val="center"/>
+              <w:rPr>
+                <w:sz w:val="18"/>
+                <w:szCs w:val="18"/>
+              </w:rPr>
+            </w:pPr>
+            <w:r>
+              <w:rPr>
+                <w:sz w:val="18"/>
+                <w:szCs w:val="18"/>
+              </w:rPr>
+              <w:t>5</w:t>
+            </w:r>
+          </w:p>
+        </w:tc>
+      </w:tr>
+      <w:tr>
+        <w:trPr>
+          <w:jc w:val="center"/>
+        </w:trPr>
+        <w:tc>
+          <w:tcPr>
+            <w:tcW w:w="794" w:type="dxa"/>
+            <w:shd w:val="clear" w:color="auto" w:fill="BDD6EE" w:themeFill="accent1" w:themeFillTint="66"/>
+            <w:vAlign w:val="center"/>
+          </w:tcPr>
+          <w:p>
+            <w:pPr>
+              <w:jc w:val="center"/>
+              <w:rPr>
+                <w:sz w:val="18"/>
+                <w:szCs w:val="18"/>
+              </w:rPr>
+            </w:pPr>
+            <w:r>
+              <w:rPr>
+                <w:sz w:val="18"/>
+                <w:szCs w:val="18"/>
+              </w:rPr>
+              <w:t>Question Count</w:t>
+            </w:r>
+          </w:p>
+        </w:tc>
+        <w:tc>
+          <w:tcPr>
+            <w:tcW w:w="794" w:type="dxa"/>
+            <w:vAlign w:val="center"/>
+          </w:tcPr>
+          <w:p>
+            <w:pPr>
+              <w:jc w:val="center"/>
+              <w:rPr>
+                <w:sz w:val="18"/>
+                <w:szCs w:val="18"/>
+              </w:rPr>
+            </w:pPr>
+            <w:r>
+              <w:rPr>
+                <w:sz w:val="18"/>
+                <w:szCs w:val="18"/>
+              </w:rPr>
+              <w:t>1084</w:t>
+            </w:r>
+          </w:p>
+        </w:tc>
+        <w:tc>
+          <w:tcPr>
+            <w:tcW w:w="793" w:type="dxa"/>
+            <w:vAlign w:val="center"/>
+          </w:tcPr>
+          <w:p>
+            <w:pPr>
+              <w:jc w:val="center"/>
+              <w:rPr>
+                <w:sz w:val="18"/>
+                <w:szCs w:val="18"/>
+              </w:rPr>
+            </w:pPr>
+            <w:r>
+              <w:rPr>
+                <w:sz w:val="18"/>
+                <w:szCs w:val="18"/>
+              </w:rPr>
+              <w:t>5022</w:t>
+            </w:r>
+          </w:p>
+        </w:tc>
+        <w:tc>
+          <w:tcPr>
+            <w:tcW w:w="793" w:type="dxa"/>
+            <w:vAlign w:val="center"/>
+          </w:tcPr>
+          <w:p>
+            <w:pPr>
+              <w:jc w:val="center"/>
+              <w:rPr>
+                <w:sz w:val="18"/>
+                <w:szCs w:val="18"/>
+              </w:rPr>
+            </w:pPr>
+            <w:r>
+              <w:rPr>
+                <w:sz w:val="18"/>
+                <w:szCs w:val="18"/>
+              </w:rPr>
+              <w:t>8753</w:t>
+            </w:r>
+          </w:p>
+        </w:tc>
+        <w:tc>
+          <w:tcPr>
+            <w:tcW w:w="793" w:type="dxa"/>
+            <w:vAlign w:val="center"/>
+          </w:tcPr>
+          <w:p>
+            <w:pPr>
+              <w:jc w:val="center"/>
+              <w:rPr>
+                <w:sz w:val="18"/>
+                <w:szCs w:val="18"/>
+              </w:rPr>
+            </w:pPr>
+            <w:r>
+              <w:rPr>
+                <w:sz w:val="18"/>
+                <w:szCs w:val="18"/>
+              </w:rPr>
+              <w:t>8111</w:t>
+            </w:r>
+          </w:p>
+        </w:tc>
+        <w:tc>
+          <w:tcPr>
+            <w:tcW w:w="793" w:type="dxa"/>
+            <w:vAlign w:val="center"/>
+          </w:tcPr>
+          <w:p>
+            <w:pPr>
+              <w:jc w:val="center"/>
+              <w:rPr>
+                <w:sz w:val="18"/>
+                <w:szCs w:val="18"/>
+              </w:rPr>
+            </w:pPr>
+            <w:r>
+              <w:rPr>
+                <w:sz w:val="18"/>
+                <w:szCs w:val="18"/>
+              </w:rPr>
+              <w:t>7189</w:t>
+            </w:r>
+          </w:p>
+        </w:tc>
+      </w:tr>
+    </w:tbl>
+    <w:p>
+      <w:pPr>
+        <w:spacing w:after="0" w:line="240" w:lineRule="auto"/>
+        <w:jc w:val="both"/>
+      </w:pPr>
+    </w:p>
+    <w:p>
+      <w:pPr>
+        <w:spacing w:after="0" w:line="240" w:lineRule="auto"/>
+        <w:jc w:val="both"/>
+      </w:pPr>
+      <w:r>
+        <w:t>We tested our models with diffe</w:t>
+      </w:r>
+      <w:r>
+        <w:t>rent feature vector</w:t>
+      </w:r>
+      <w:r>
+        <w:t xml:space="preserve"> lengths and </w:t>
+      </w:r>
+      <w:r>
+        <w:t>cutting short tags (depending on the number of questions a tag has in the training data).</w:t>
+      </w:r>
+    </w:p>
+    <w:p>
+      <w:pPr>
+        <w:spacing w:after="0" w:line="240" w:lineRule="auto"/>
+        <w:ind w:firstLine="720"/>
+        <w:jc w:val="both"/>
+      </w:pPr>
+      <w:r>
+        <w:t>Feature Vector Length: Selection of features can vary depending on the threshold we keep on the occurrences of words in the whole data set.</w:t>
+      </w:r>
+      <w:r>
+        <w:t xml:space="preserve"> </w:t>
+      </w:r>
+    </w:p>
+    <w:p>
+      <w:pPr>
+        <w:spacing w:after="0" w:line="240" w:lineRule="auto"/>
+        <w:jc w:val="both"/>
+      </w:pPr>
+      <w:r>
+        <w:t xml:space="preserve">i.e. </w:t>
+      </w:r>
+      <w:r>
+        <w:rPr>
+          <w:i/>
+        </w:rPr>
+        <w:t>fwt</w:t>
+      </w:r>
+      <w:r>
+        <w:rPr>
+          <w:i/>
+        </w:rPr>
+        <w:t xml:space="preserve"> = </w:t>
+      </w:r>
+      <w:r>
+        <w:t xml:space="preserve">6 or 30 or 100 </w:t>
+      </w:r>
+      <w:r>
+        <w:t>etc.</w:t>
+      </w:r>
+      <w:r>
+        <w:t xml:space="preserve"> </w:t>
+      </w:r>
+    </w:p>
+    <w:p>
+      <w:pPr>
+        <w:spacing w:after="0" w:line="240" w:lineRule="auto"/>
+        <w:jc w:val="both"/>
+      </w:pPr>
+      <w:r>
+        <w:t>(</w:t>
+      </w:r>
+      <w:proofErr w:type="gramStart"/>
+      <w:r>
+        <w:rPr>
+          <w:i/>
+        </w:rPr>
+        <w:t>fwt</w:t>
+      </w:r>
+      <w:proofErr w:type="gramEnd"/>
+      <w:r>
+        <w:t xml:space="preserve"> = feature word threshold)</w:t>
+      </w:r>
+    </w:p>
+    <w:p>
+      <w:pPr>
+        <w:spacing w:after="0" w:line="240" w:lineRule="auto"/>
+        <w:jc w:val="both"/>
+        <w:rPr>
+          <w:i/>
+        </w:rPr>
+      </w:pPr>
+      <w:r>
+        <w:t>Following table shows feature vector length for different threshold word occurrences (</w:t>
+      </w:r>
+      <w:r>
+        <w:rPr>
+          <w:i/>
+        </w:rPr>
+        <w:t>fwt</w:t>
+      </w:r>
+      <w:r>
+        <w:rPr>
+          <w:i/>
+        </w:rPr>
+        <w:t>).</w:t>
+      </w:r>
+    </w:p>
+    <w:p>
+      <w:pPr>
+        <w:spacing w:after="0" w:line="240" w:lineRule="auto"/>
+        <w:jc w:val="both"/>
+      </w:pPr>
+    </w:p>
+    <w:tbl>
+      <w:tblPr>
+        <w:tblStyle w:val="TableGrid"/>
+        <w:tblW w:w="0" w:type="auto"/>
+        <w:jc w:val="center"/>
+        <w:tblLook w:val="04A0" w:firstRow="1" w:lastRow="0" w:firstColumn="1" w:lastColumn="0" w:noHBand="0" w:noVBand="1"/>
+      </w:tblPr>
+      <w:tblGrid>
+        <w:gridCol w:w="947"/>
+        <w:gridCol w:w="769"/>
+        <w:gridCol w:w="770"/>
+        <w:gridCol w:w="770"/>
+        <w:gridCol w:w="752"/>
+        <w:gridCol w:w="752"/>
+      </w:tblGrid>
+      <w:tr>
+        <w:trPr>
+          <w:trHeight w:val="386"/>
+          <w:jc w:val="center"/>
+        </w:trPr>
+        <w:tc>
+          <w:tcPr>
+            <w:tcW w:w="794" w:type="dxa"/>
+            <w:shd w:val="clear" w:color="auto" w:fill="BDD6EE" w:themeFill="accent1" w:themeFillTint="66"/>
+            <w:vAlign w:val="center"/>
+          </w:tcPr>
+          <w:p>
+            <w:pPr>
+              <w:jc w:val="center"/>
+              <w:rPr>
+                <w:sz w:val="18"/>
+                <w:szCs w:val="18"/>
+              </w:rPr>
+            </w:pPr>
+            <w:r>
+              <w:rPr>
+                <w:sz w:val="18"/>
+                <w:szCs w:val="18"/>
+              </w:rPr>
+              <w:t>Word Threshold</w:t>
+            </w:r>
+          </w:p>
+        </w:tc>
+        <w:tc>
+          <w:tcPr>
+            <w:tcW w:w="794" w:type="dxa"/>
+            <w:vAlign w:val="center"/>
+          </w:tcPr>
+          <w:p>
+            <w:pPr>
+              <w:jc w:val="center"/>
+              <w:rPr>
+                <w:sz w:val="18"/>
+                <w:szCs w:val="18"/>
+              </w:rPr>
+            </w:pPr>
+            <w:r>
+              <w:rPr>
+                <w:sz w:val="18"/>
+                <w:szCs w:val="18"/>
+              </w:rPr>
+              <w:t>6</w:t>
+            </w:r>
+          </w:p>
+        </w:tc>
+        <w:tc>
+          <w:tcPr>
+            <w:tcW w:w="793" w:type="dxa"/>
+            <w:vAlign w:val="center"/>
+          </w:tcPr>
+          <w:p>
+            <w:pPr>
+              <w:jc w:val="center"/>
+              <w:rPr>
+                <w:sz w:val="18"/>
+                <w:szCs w:val="18"/>
+              </w:rPr>
+            </w:pPr>
+            <w:r>
+              <w:rPr>
+                <w:sz w:val="18"/>
+                <w:szCs w:val="18"/>
+              </w:rPr>
+              <w:t>15</w:t>
+            </w:r>
+          </w:p>
+        </w:tc>
+        <w:tc>
+          <w:tcPr>
+            <w:tcW w:w="793" w:type="dxa"/>
+            <w:vAlign w:val="center"/>
+          </w:tcPr>
+          <w:p>
+            <w:pPr>
+              <w:jc w:val="center"/>
+              <w:rPr>
+                <w:sz w:val="18"/>
+                <w:szCs w:val="18"/>
+              </w:rPr>
+            </w:pPr>
+            <w:r>
+              <w:rPr>
+                <w:sz w:val="18"/>
+                <w:szCs w:val="18"/>
+              </w:rPr>
+              <w:t>30</w:t>
+            </w:r>
+          </w:p>
+        </w:tc>
+        <w:tc>
+          <w:tcPr>
+            <w:tcW w:w="793" w:type="dxa"/>
+            <w:vAlign w:val="center"/>
+          </w:tcPr>
+          <w:p>
+            <w:pPr>
+              <w:jc w:val="center"/>
+              <w:rPr>
+                <w:sz w:val="18"/>
+                <w:szCs w:val="18"/>
+              </w:rPr>
+            </w:pPr>
+            <w:r>
+              <w:rPr>
+                <w:sz w:val="18"/>
+                <w:szCs w:val="18"/>
+              </w:rPr>
+              <w:t>50</w:t>
+            </w:r>
+          </w:p>
+        </w:tc>
+        <w:tc>
+          <w:tcPr>
+            <w:tcW w:w="793" w:type="dxa"/>
+            <w:vAlign w:val="center"/>
+          </w:tcPr>
+          <w:p>
+            <w:pPr>
+              <w:jc w:val="center"/>
+              <w:rPr>
+                <w:sz w:val="18"/>
+                <w:szCs w:val="18"/>
+              </w:rPr>
+            </w:pPr>
+            <w:r>
+              <w:rPr>
+                <w:sz w:val="18"/>
+                <w:szCs w:val="18"/>
+              </w:rPr>
+              <w:t>100</w:t>
+            </w:r>
+          </w:p>
+        </w:tc>
+      </w:tr>
+      <w:tr>
+        <w:trPr>
+          <w:jc w:val="center"/>
+        </w:trPr>
+        <w:tc>
+          <w:tcPr>
+            <w:tcW w:w="794" w:type="dxa"/>
+            <w:shd w:val="clear" w:color="auto" w:fill="BDD6EE" w:themeFill="accent1" w:themeFillTint="66"/>
+            <w:vAlign w:val="center"/>
+          </w:tcPr>
+          <w:p>
+            <w:pPr>
+              <w:jc w:val="center"/>
+              <w:rPr>
+                <w:sz w:val="18"/>
+                <w:szCs w:val="18"/>
+              </w:rPr>
+            </w:pPr>
+            <w:r>
+              <w:rPr>
+                <w:sz w:val="18"/>
+                <w:szCs w:val="18"/>
+              </w:rPr>
+              <w:t>Features</w:t>
+            </w:r>
+            <w:r>
+              <w:rPr>
+                <w:sz w:val="18"/>
+                <w:szCs w:val="18"/>
+              </w:rPr>
+              <w:t xml:space="preserve"> Count</w:t>
+            </w:r>
+          </w:p>
+        </w:tc>
+        <w:tc>
+          <w:tcPr>
+            <w:tcW w:w="794" w:type="dxa"/>
+            <w:vAlign w:val="center"/>
+          </w:tcPr>
+          <w:p>
+            <w:pPr>
+              <w:jc w:val="center"/>
+              <w:rPr>
+                <w:sz w:val="18"/>
+                <w:szCs w:val="18"/>
+              </w:rPr>
+            </w:pPr>
+            <w:r>
+              <w:rPr>
+                <w:sz w:val="18"/>
+                <w:szCs w:val="18"/>
+              </w:rPr>
+              <w:t>39989</w:t>
+            </w:r>
+          </w:p>
+        </w:tc>
+        <w:tc>
+          <w:tcPr>
+            <w:tcW w:w="793" w:type="dxa"/>
+            <w:vAlign w:val="center"/>
+          </w:tcPr>
+          <w:p>
+            <w:pPr>
+              <w:jc w:val="center"/>
+              <w:rPr>
+                <w:sz w:val="18"/>
+                <w:szCs w:val="18"/>
+              </w:rPr>
+            </w:pPr>
+            <w:r>
+              <w:rPr>
+                <w:sz w:val="18"/>
+                <w:szCs w:val="18"/>
+              </w:rPr>
+              <w:t>18493</w:t>
+            </w:r>
+          </w:p>
+        </w:tc>
+        <w:tc>
+          <w:tcPr>
+            <w:tcW w:w="793" w:type="dxa"/>
+            <w:vAlign w:val="center"/>
+          </w:tcPr>
+          <w:p>
+            <w:pPr>
+              <w:jc w:val="center"/>
+              <w:rPr>
+                <w:sz w:val="18"/>
+                <w:szCs w:val="18"/>
+              </w:rPr>
+            </w:pPr>
+            <w:r>
+              <w:rPr>
+                <w:sz w:val="18"/>
+                <w:szCs w:val="18"/>
+              </w:rPr>
+              <w:t>11074</w:t>
+            </w:r>
+          </w:p>
+        </w:tc>
+        <w:tc>
+          <w:tcPr>
+            <w:tcW w:w="793" w:type="dxa"/>
+            <w:vAlign w:val="center"/>
+          </w:tcPr>
+          <w:p>
+            <w:pPr>
+              <w:jc w:val="center"/>
+              <w:rPr>
+                <w:sz w:val="18"/>
+                <w:szCs w:val="18"/>
+              </w:rPr>
+            </w:pPr>
+            <w:r>
+              <w:rPr>
+                <w:sz w:val="18"/>
+                <w:szCs w:val="18"/>
+              </w:rPr>
+              <w:t>7710</w:t>
+            </w:r>
+          </w:p>
+        </w:tc>
+        <w:tc>
+          <w:tcPr>
+            <w:tcW w:w="793" w:type="dxa"/>
+            <w:vAlign w:val="center"/>
+          </w:tcPr>
+          <w:p>
+            <w:pPr>
+              <w:jc w:val="center"/>
+              <w:rPr>
+                <w:sz w:val="18"/>
+                <w:szCs w:val="18"/>
+              </w:rPr>
+            </w:pPr>
+            <w:r>
+              <w:rPr>
+                <w:sz w:val="18"/>
+                <w:szCs w:val="18"/>
+              </w:rPr>
+              <w:t>4741</w:t>
+            </w:r>
+          </w:p>
+        </w:tc>
+      </w:tr>
+    </w:tbl>
+    <w:p>
+      <w:pPr>
+        <w:spacing w:after="0" w:line="240" w:lineRule="auto"/>
+        <w:jc w:val="both"/>
+      </w:pPr>
+    </w:p>
+    <w:p>
+      <w:pPr>
+        <w:spacing w:after="0" w:line="240" w:lineRule="auto"/>
+        <w:ind w:firstLine="720"/>
+        <w:jc w:val="both"/>
+      </w:pPr>
+      <w:r>
+        <w:t>Tags Selection</w:t>
+      </w:r>
+      <w:r>
+        <w:t xml:space="preserve"> for learning</w:t>
+      </w:r>
+      <w:r>
+        <w:t xml:space="preserve">: As mentioned in the dataset description our database has many tags but we have to choose only few tags which have ample questions for training that particular tag. </w:t>
+      </w:r>
+      <w:r>
+        <w:t>i.e.</w:t>
+      </w:r>
+      <w:r>
+        <w:t xml:space="preserve"> say, a tag should have atleast 50 questions to qualify for learning by the model. </w:t>
+      </w:r>
+      <w:proofErr w:type="gramStart"/>
+      <w:r>
+        <w:t>i.e</w:t>
+      </w:r>
+      <w:proofErr w:type="gramEnd"/>
+      <w:r>
+        <w:t xml:space="preserve">. </w:t>
+      </w:r>
+      <w:r>
+        <w:rPr>
+          <w:i/>
+        </w:rPr>
+        <w:t>q</w:t>
+      </w:r>
+      <w:r>
+        <w:rPr>
+          <w:i/>
+        </w:rPr>
+        <w:t>tt</w:t>
+      </w:r>
+      <w:r>
+        <w:t xml:space="preserve"> </w:t>
+      </w:r>
+      <w:r>
+        <w:t xml:space="preserve">= </w:t>
+      </w:r>
+      <w:r>
+        <w:t>20 or 100 or 200</w:t>
+      </w:r>
+    </w:p>
+    <w:p>
+      <w:pPr>
+        <w:spacing w:after="0" w:line="240" w:lineRule="auto"/>
+        <w:jc w:val="both"/>
+      </w:pPr>
+      <w:r>
+        <w:t>(</w:t>
+      </w:r>
+      <w:proofErr w:type="gramStart"/>
+      <w:r>
+        <w:rPr>
+          <w:i/>
+        </w:rPr>
+        <w:t>qtt</w:t>
+      </w:r>
+      <w:proofErr w:type="gramEnd"/>
+      <w:r>
+        <w:t xml:space="preserve"> = question</w:t>
+      </w:r>
+      <w:r>
+        <w:t>s</w:t>
+      </w:r>
+      <w:r>
+        <w:t xml:space="preserve"> threshold for tags)</w:t>
+      </w:r>
+    </w:p>
+    <w:p>
+      <w:pPr>
+        <w:spacing w:after="0" w:line="240" w:lineRule="auto"/>
+        <w:jc w:val="both"/>
+      </w:pPr>
+    </w:p>
+    <w:tbl>
+      <w:tblPr>
+        <w:tblStyle w:val="TableGrid"/>
+        <w:tblW w:w="0" w:type="auto"/>
+        <w:jc w:val="center"/>
+        <w:tblLook w:val="04A0" w:firstRow="1" w:lastRow="0" w:firstColumn="1" w:lastColumn="0" w:noHBand="0" w:noVBand="1"/>
+      </w:tblPr>
+      <w:tblGrid>
+        <w:gridCol w:w="954"/>
+        <w:gridCol w:w="768"/>
+        <w:gridCol w:w="769"/>
+        <w:gridCol w:w="769"/>
+      </w:tblGrid>
+      <w:tr>
+        <w:trPr>
+          <w:trHeight w:val="386"/>
+          <w:jc w:val="center"/>
+        </w:trPr>
+        <w:tc>
+          <w:tcPr>
+            <w:tcW w:w="954" w:type="dxa"/>
+            <w:shd w:val="clear" w:color="auto" w:fill="BDD6EE" w:themeFill="accent1" w:themeFillTint="66"/>
+            <w:vAlign w:val="center"/>
+          </w:tcPr>
+          <w:p>
+            <w:pPr>
+              <w:jc w:val="center"/>
+              <w:rPr>
+                <w:sz w:val="18"/>
+                <w:szCs w:val="18"/>
+              </w:rPr>
+            </w:pPr>
+            <w:r>
+              <w:rPr>
+                <w:sz w:val="18"/>
+                <w:szCs w:val="18"/>
+              </w:rPr>
+              <w:t>Min. Questions</w:t>
+            </w:r>
+          </w:p>
+        </w:tc>
+        <w:tc>
+          <w:tcPr>
+            <w:tcW w:w="768" w:type="dxa"/>
+            <w:vAlign w:val="center"/>
+          </w:tcPr>
+          <w:p>
+            <w:pPr>
+              <w:jc w:val="center"/>
+              <w:rPr>
+                <w:sz w:val="18"/>
+                <w:szCs w:val="18"/>
+              </w:rPr>
+            </w:pPr>
+            <w:r>
+              <w:rPr>
+                <w:sz w:val="18"/>
+                <w:szCs w:val="18"/>
+              </w:rPr>
+              <w:t>20</w:t>
+            </w:r>
+          </w:p>
+        </w:tc>
+        <w:tc>
+          <w:tcPr>
+            <w:tcW w:w="769" w:type="dxa"/>
+            <w:vAlign w:val="center"/>
+          </w:tcPr>
+          <w:p>
+            <w:pPr>
+              <w:jc w:val="center"/>
+              <w:rPr>
+                <w:sz w:val="18"/>
+                <w:szCs w:val="18"/>
+              </w:rPr>
+            </w:pPr>
+            <w:r>
+              <w:rPr>
+                <w:sz w:val="18"/>
+                <w:szCs w:val="18"/>
+              </w:rPr>
+              <w:t>100</w:t>
+            </w:r>
+          </w:p>
+        </w:tc>
+        <w:tc>
+          <w:tcPr>
+            <w:tcW w:w="769" w:type="dxa"/>
+            <w:vAlign w:val="center"/>
+          </w:tcPr>
+          <w:p>
+            <w:pPr>
+              <w:jc w:val="center"/>
+              <w:rPr>
+                <w:sz w:val="18"/>
+                <w:szCs w:val="18"/>
+              </w:rPr>
+            </w:pPr>
+            <w:r>
+              <w:rPr>
+                <w:sz w:val="18"/>
+                <w:szCs w:val="18"/>
+              </w:rPr>
+              <w:t>200</w:t>
+            </w:r>
+          </w:p>
+        </w:tc>
+      </w:tr>
+      <w:tr>
+        <w:trPr>
+          <w:jc w:val="center"/>
+        </w:trPr>
+        <w:tc>
+          <w:tcPr>
+            <w:tcW w:w="954" w:type="dxa"/>
+            <w:shd w:val="clear" w:color="auto" w:fill="BDD6EE" w:themeFill="accent1" w:themeFillTint="66"/>
+            <w:vAlign w:val="center"/>
+          </w:tcPr>
+          <w:p>
+            <w:pPr>
+              <w:jc w:val="center"/>
+              <w:rPr>
+                <w:sz w:val="18"/>
+                <w:szCs w:val="18"/>
+              </w:rPr>
+            </w:pPr>
+            <w:r>
+              <w:rPr>
+                <w:sz w:val="18"/>
+                <w:szCs w:val="18"/>
+              </w:rPr>
+              <w:lastRenderedPageBreak/>
+              <w:t>Tags Count</w:t>
+            </w:r>
+          </w:p>
+        </w:tc>
+        <w:tc>
+          <w:tcPr>
+            <w:tcW w:w="768" w:type="dxa"/>
+            <w:vAlign w:val="center"/>
+          </w:tcPr>
+          <w:p>
+            <w:pPr>
+              <w:jc w:val="center"/>
+              <w:rPr>
+                <w:sz w:val="18"/>
+                <w:szCs w:val="18"/>
+              </w:rPr>
+            </w:pPr>
+            <w:r>
+              <w:rPr>
+                <w:sz w:val="18"/>
+                <w:szCs w:val="18"/>
+              </w:rPr>
+              <w:t>476</w:t>
+            </w:r>
+          </w:p>
+        </w:tc>
+        <w:tc>
+          <w:tcPr>
+            <w:tcW w:w="769" w:type="dxa"/>
+            <w:vAlign w:val="center"/>
+          </w:tcPr>
+          <w:p>
+            <w:pPr>
+              <w:jc w:val="center"/>
+              <w:rPr>
+                <w:sz w:val="18"/>
+                <w:szCs w:val="18"/>
+              </w:rPr>
+            </w:pPr>
+            <w:r>
+              <w:rPr>
+                <w:sz w:val="18"/>
+                <w:szCs w:val="18"/>
+              </w:rPr>
+              <w:t>150</w:t>
+            </w:r>
+          </w:p>
+        </w:tc>
+        <w:tc>
+          <w:tcPr>
+            <w:tcW w:w="769" w:type="dxa"/>
+            <w:vAlign w:val="center"/>
+          </w:tcPr>
+          <w:p>
+            <w:pPr>
+              <w:jc w:val="center"/>
+              <w:rPr>
+                <w:sz w:val="18"/>
+                <w:szCs w:val="18"/>
+              </w:rPr>
+            </w:pPr>
+            <w:r>
+              <w:rPr>
+                <w:sz w:val="18"/>
+                <w:szCs w:val="18"/>
+              </w:rPr>
+              <w:t>144</w:t>
+            </w:r>
+          </w:p>
+        </w:tc>
+      </w:tr>
+    </w:tbl>
+    <w:p>
+      <w:pPr>
+        <w:spacing w:after="0" w:line="240" w:lineRule="auto"/>
+        <w:jc w:val="both"/>
+      </w:pPr>
+    </w:p>
+    <w:p>
+      <w:pPr>
+        <w:spacing w:after="0" w:line="240" w:lineRule="auto"/>
+        <w:jc w:val="both"/>
+      </w:pPr>
+      <w:r>
+        <w:rPr>
+          <w:b/>
+        </w:rPr>
+        <w:t xml:space="preserve">SVM </w:t>
+      </w:r>
+      <w:r>
+        <w:rPr>
+          <w:b/>
+        </w:rPr>
+        <w:t xml:space="preserve">Model </w:t>
+      </w:r>
+      <w:r>
+        <w:rPr>
+          <w:b/>
+        </w:rPr>
+        <w:t xml:space="preserve">Results: </w:t>
+      </w:r>
+      <w:r>
+        <w:t>Following graphs show the percentage accuracies for no. of tags. Each graph is a different test, i.e. with different feature words count &amp; tags threshold.</w:t>
+      </w:r>
+    </w:p>
+    <w:p>
+      <w:pPr>
+        <w:spacing w:after="0" w:line="240" w:lineRule="auto"/>
+        <w:jc w:val="both"/>
+      </w:pPr>
+      <w:r>
+        <w:lastRenderedPageBreak/>
+        <w:pict>
+          <v:shapetype id="_x0000_t75" coordsize="21600,21600" o:spt="75" o:preferrelative="t" path="m@4@5l@4@11@9@11@9@5xe" filled="f" stroked="f">
+            <v:stroke joinstyle="miter"/>
+            <v:formulas>
+              <v:f eqn="if lineDrawn pixelLineWidth 0"/>
+              <v:f eqn="sum @0 1 0"/>
+              <v:f eqn="sum 0 0 @1"/>
+              <v:f eqn="prod @2 1 2"/>
+              <v:f eqn="prod @3 21600 pixelWidth"/>
+              <v:f eqn="prod @3 21600 pixelHeight"/>
+              <v:f eqn="sum @0 0 1"/>
+              <v:f eqn="prod @6 1 2"/>
+              <v:f eqn="prod @7 21600 pixelWidth"/>
+              <v:f eqn="sum @8 21600 0"/>
+              <v:f eqn="prod @7 21600 pixelHeight"/>
+              <v:f eqn="sum @10 21600 0"/>
+            </v:formulas>
+            <v:path o:extrusionok="f" gradientshapeok="t" o:connecttype="rect"/>
+            <o:lock v:ext="edit" aspectratio="t"/>
+          </v:shapetype>
+          <v:shape id="_x0000_i1025" type="#_x0000_t75" style="width:214.75pt;height:189.7pt">
+            <v:imagedata r:id="rId14" o:title="fw30_qt100"/>
+          </v:shape>
+        </w:pict>
+      </w:r>
+      <w:r>
+        <w:pict>
+          <v:shape id="_x0000_i1026" type="#_x0000_t75" style="width:214.75pt;height:189.7pt">
+            <v:imagedata r:id="rId15" o:title="fw6_qt20"/>
+          </v:shape>
+        </w:pict>
+      </w:r>
+      <w:r>
+        <w:pict>
+          <v:shape id="_x0000_i1027" type="#_x0000_t75" style="width:204.1pt;height:204.1pt">
+            <v:imagedata r:id="rId16" o:title="fw100_qt200"/>
+          </v:shape>
+        </w:pict>
+      </w:r>
+    </w:p>
+    <w:p>
+      <w:pPr>
+        <w:spacing w:after="0" w:line="240" w:lineRule="auto"/>
+        <w:jc w:val="both"/>
+      </w:pPr>
+    </w:p>
+    <w:p>
+      <w:pPr>
+        <w:spacing w:after="0" w:line="240" w:lineRule="auto"/>
+        <w:jc w:val="both"/>
+      </w:pPr>
+      <w:r>
+        <w:rPr>
+          <w:b/>
+        </w:rPr>
+        <w:t xml:space="preserve">SVM model </w:t>
+      </w:r>
+      <w:r>
+        <w:rPr>
+          <w:b/>
+        </w:rPr>
+        <w:t xml:space="preserve">Analysis: </w:t>
+      </w:r>
+      <w:r>
+        <w:t>From</w:t>
+      </w:r>
+      <w:r>
+        <w:rPr>
+          <w:b/>
+        </w:rPr>
+        <w:t xml:space="preserve"> </w:t>
+      </w:r>
+      <w:r>
+        <w:t xml:space="preserve">the graphs we can see that our SVM model has predicted with good accuracy (~87%) for atleast one tag. i.e. atleast one predicted </w:t>
+      </w:r>
+      <w:r>
+        <w:lastRenderedPageBreak/>
+        <w:t xml:space="preserve">tag is present in the actual tags. The accuracy </w:t>
+      </w:r>
+      <w:r>
+        <w:t>value</w:t>
+      </w:r>
+      <w:r>
+        <w:t xml:space="preserve"> for 2 is 32%. </w:t>
+      </w:r>
+      <w:r>
+        <w:t xml:space="preserve">There after the values are less. </w:t>
+      </w:r>
+      <w:r>
+        <w:t>The fall in accuracy levels is based on our observation that the predicted tags are closely related to actual tags but they differ in version numbers or contextual names. For example html – html5, C – C99, C# - C#-4.0 are considered different by our current algorithm</w:t>
+      </w:r>
+      <w:r>
+        <w:t xml:space="preserve">. </w:t>
+      </w:r>
+    </w:p>
+    <w:p>
+      <w:pPr>
+        <w:spacing w:after="0" w:line="240" w:lineRule="auto"/>
+        <w:ind w:firstLine="720"/>
+        <w:jc w:val="both"/>
+      </w:pPr>
+      <w:r>
+        <w:t xml:space="preserve">For now there is no way to check the relation between the tags. So, </w:t>
+      </w:r>
+      <w:r>
+        <w:t>if</w:t>
+      </w:r>
+      <w:r>
+        <w:t xml:space="preserve"> we can formulate a tag tree structure to </w:t>
+      </w:r>
+      <w:r>
+        <w:t xml:space="preserve">understand which tags are more closely related or to see which tag pairs occurs more often, we could easily predict tags which make more sense. It would be even helpful if we estimate tags based on the </w:t>
+      </w:r>
+      <w:r>
+        <w:t xml:space="preserve">prior predicted tags </w:t>
+      </w:r>
+      <w:r>
+        <w:t xml:space="preserve">(i.e. </w:t>
+      </w:r>
+      <w:r>
+        <w:t>using</w:t>
+      </w:r>
+      <w:r>
+        <w:t xml:space="preserve"> 1</w:t>
+      </w:r>
+      <w:r>
+        <w:rPr>
+          <w:vertAlign w:val="superscript"/>
+        </w:rPr>
+        <w:t>st</w:t>
+      </w:r>
+      <w:r>
+        <w:t>, 2</w:t>
+      </w:r>
+      <w:r>
+        <w:rPr>
+          <w:vertAlign w:val="superscript"/>
+        </w:rPr>
+        <w:t>nd</w:t>
+      </w:r>
+      <w:r>
+        <w:t xml:space="preserve"> predicted tags</w:t>
+      </w:r>
+      <w:r>
+        <w:t xml:space="preserve"> to predict </w:t>
+      </w:r>
+      <w:r>
+        <w:t>the remaining</w:t>
+      </w:r>
+      <w:r>
+        <w:t xml:space="preserve"> tags</w:t>
+      </w:r>
+      <w:r>
+        <w:t xml:space="preserve">) </w:t>
+      </w:r>
+      <w:r>
+        <w:t xml:space="preserve">could lead to </w:t>
+      </w:r>
+      <w:r>
+        <w:t>more satisfactory results</w:t>
+      </w:r>
+      <w:r>
+        <w:t>.</w:t>
+      </w:r>
+    </w:p>
+    <w:p>
+      <w:pPr>
+        <w:spacing w:after="0" w:line="240" w:lineRule="auto"/>
+        <w:ind w:firstLine="720"/>
+        <w:jc w:val="both"/>
+      </w:pPr>
+      <w:r>
+        <w:t>We can observe from the graphs that even after changing the feature vectors length (i.e. using more prominent features) there</w:t>
+      </w:r>
+      <w:r>
+        <w:t xml:space="preserve"> is</w:t>
+      </w:r>
+      <w:r>
+        <w:t xml:space="preserve"> not much of difference in prediction accuracies (</w:t>
+      </w:r>
+      <w:r>
+        <w:t xml:space="preserve">very less ~ </w:t>
+      </w:r>
+      <w:r>
+        <w:t>1%)</w:t>
+      </w:r>
+      <w:r>
+        <w:t>.</w:t>
+      </w:r>
+      <w:r>
+        <w:t xml:space="preserve"> This is a known SVMs behavior, that it can handle features which are not relevant to the </w:t>
+      </w:r>
+      <w:r>
+        <w:t>classification</w:t>
+      </w:r>
+      <w:r>
+        <w:t>.</w:t>
+      </w:r>
+    </w:p>
+    <w:p>
+      <w:pPr>
+        <w:spacing w:after="0" w:line="240" w:lineRule="auto"/>
+        <w:jc w:val="both"/>
+        <w:rPr>
+          <w:b/>
+        </w:rPr>
+      </w:pPr>
+    </w:p>
+    <w:p>
+      <w:pPr>
+        <w:spacing w:after="0" w:line="240" w:lineRule="auto"/>
+        <w:jc w:val="both"/>
+      </w:pPr>
+      <w:r>
+        <w:rPr>
+          <w:b/>
+        </w:rPr>
+        <w:t>Unsupervised Learning Results:</w:t>
+      </w:r>
+      <w:r>
+        <w:rPr>
+          <w:b/>
+        </w:rPr>
+        <w:t xml:space="preserve"> </w:t>
+      </w:r>
+      <w:r>
+        <w:t xml:space="preserve">Accuracy for this model is very poor. It is not detecting atleast 1 correct tag for any question. Tables below </w:t>
+      </w:r>
+      <w:r>
+        <w:t>gives a glimpse into this</w:t>
+      </w:r>
+      <w:r>
+        <w:t xml:space="preserve"> for different tests, </w:t>
+      </w:r>
+      <w:proofErr w:type="spellStart"/>
+      <w:r>
+        <w:t>i.e</w:t>
+      </w:r>
+      <w:proofErr w:type="spellEnd"/>
+      <w:r>
+        <w:t xml:space="preserve"> change in feature words frequency and tags question threshold</w:t>
+      </w:r>
+      <w:r>
+        <w:t>:</w:t>
+      </w:r>
+    </w:p>
+    <w:p>
+      <w:pPr>
+        <w:spacing w:after="0" w:line="240" w:lineRule="auto"/>
+        <w:jc w:val="both"/>
+      </w:pPr>
+    </w:p>
+    <w:p>
+      <w:pPr>
+        <w:spacing w:after="0" w:line="240" w:lineRule="auto"/>
+        <w:jc w:val="center"/>
+        <w:rPr>
+          <w:b/>
+          <w:sz w:val="20"/>
+        </w:rPr>
+      </w:pPr>
+      <w:proofErr w:type="gramStart"/>
+      <w:r>
+        <w:rPr>
+          <w:b/>
+          <w:sz w:val="20"/>
+        </w:rPr>
+        <w:t>fwt</w:t>
+      </w:r>
+      <w:proofErr w:type="gramEnd"/>
+      <w:r>
+        <w:rPr>
+          <w:b/>
+          <w:sz w:val="20"/>
+        </w:rPr>
+        <w:t xml:space="preserve"> = 15   qtt = 100</w:t>
+      </w:r>
+    </w:p>
+    <w:tbl>
+      <w:tblPr>
+        <w:tblStyle w:val="TableGrid"/>
+        <w:tblW w:w="0" w:type="auto"/>
+        <w:jc w:val="center"/>
+        <w:tblLook w:val="04A0" w:firstRow="1" w:lastRow="0" w:firstColumn="1" w:lastColumn="0" w:noHBand="0" w:noVBand="1"/>
+        <w:tblCaption w:val="fwt = 15   qtt = 100"/>
+      </w:tblPr>
+      <w:tblGrid>
+        <w:gridCol w:w="1586"/>
+        <w:gridCol w:w="1587"/>
+        <w:gridCol w:w="1587"/>
+      </w:tblGrid>
+      <w:tr>
+        <w:trPr>
+          <w:jc w:val="center"/>
+        </w:trPr>
+        <w:tc>
+          <w:tcPr>
+            <w:tcW w:w="1586" w:type="dxa"/>
+            <w:shd w:val="clear" w:color="auto" w:fill="BDD6EE" w:themeFill="accent1" w:themeFillTint="66"/>
+            <w:vAlign w:val="center"/>
+          </w:tcPr>
+          <w:p>
+            <w:pPr>
+              <w:jc w:val="center"/>
+              <w:rPr>
+                <w:sz w:val="18"/>
+              </w:rPr>
+            </w:pPr>
+            <w:r>
+              <w:rPr>
+                <w:sz w:val="18"/>
+              </w:rPr>
+              <w:t>Atleast ‘</w:t>
+            </w:r>
+            <w:r>
+              <w:rPr>
+                <w:i/>
+                <w:sz w:val="18"/>
+              </w:rPr>
+              <w:t>N</w:t>
+            </w:r>
+            <w:r>
+              <w:rPr>
+                <w:sz w:val="18"/>
+              </w:rPr>
+              <w:t>’ tags predicted</w:t>
+            </w:r>
+          </w:p>
+        </w:tc>
+        <w:tc>
+          <w:tcPr>
+            <w:tcW w:w="1587" w:type="dxa"/>
+            <w:shd w:val="clear" w:color="auto" w:fill="BDD6EE" w:themeFill="accent1" w:themeFillTint="66"/>
+            <w:vAlign w:val="center"/>
+          </w:tcPr>
+          <w:p>
+            <w:pPr>
+              <w:jc w:val="center"/>
+              <w:rPr>
+                <w:sz w:val="18"/>
+              </w:rPr>
+            </w:pPr>
+            <w:r>
+              <w:rPr>
+                <w:sz w:val="18"/>
+              </w:rPr>
+              <w:t xml:space="preserve">Predicted </w:t>
+            </w:r>
+            <w:r>
+              <w:rPr>
+                <w:sz w:val="18"/>
+              </w:rPr>
+              <w:t>Qs</w:t>
+            </w:r>
+            <w:r>
+              <w:rPr>
+                <w:sz w:val="18"/>
+              </w:rPr>
+              <w:t xml:space="preserve"> Count</w:t>
+            </w:r>
+          </w:p>
+        </w:tc>
+        <w:tc>
+          <w:tcPr>
+            <w:tcW w:w="1587" w:type="dxa"/>
+            <w:shd w:val="clear" w:color="auto" w:fill="BDD6EE" w:themeFill="accent1" w:themeFillTint="66"/>
+            <w:vAlign w:val="center"/>
+          </w:tcPr>
+          <w:p>
+            <w:pPr>
+              <w:jc w:val="center"/>
+              <w:rPr>
+                <w:sz w:val="18"/>
+              </w:rPr>
+            </w:pPr>
+            <w:r>
+              <w:rPr>
+                <w:sz w:val="18"/>
+              </w:rPr>
+              <w:t>Accuracy (%)</w:t>
+            </w:r>
+          </w:p>
+        </w:tc>
+      </w:tr>
+      <w:tr>
+        <w:trPr>
+          <w:trHeight w:val="368"/>
+          <w:jc w:val="center"/>
+        </w:trPr>
+        <w:tc>
+          <w:tcPr>
+            <w:tcW w:w="1586" w:type="dxa"/>
+            <w:vAlign w:val="center"/>
+          </w:tcPr>
+          <w:p>
+            <w:pPr>
+              <w:jc w:val="center"/>
+              <w:rPr>
+                <w:sz w:val="18"/>
+              </w:rPr>
+            </w:pPr>
+            <w:r>
+              <w:rPr>
+                <w:sz w:val="18"/>
+              </w:rPr>
+              <w:t>1</w:t>
+            </w:r>
+          </w:p>
+        </w:tc>
+        <w:tc>
+          <w:tcPr>
+            <w:tcW w:w="1587" w:type="dxa"/>
+            <w:vAlign w:val="center"/>
+          </w:tcPr>
+          <w:p>
+            <w:pPr>
+              <w:jc w:val="center"/>
+              <w:rPr>
+                <w:sz w:val="18"/>
+              </w:rPr>
+            </w:pPr>
+            <w:r>
+              <w:rPr>
+                <w:sz w:val="18"/>
+              </w:rPr>
+              <w:t>12</w:t>
+            </w:r>
+          </w:p>
+        </w:tc>
+        <w:tc>
+          <w:tcPr>
+            <w:tcW w:w="1587" w:type="dxa"/>
+            <w:vAlign w:val="center"/>
+          </w:tcPr>
+          <w:p>
+            <w:pPr>
+              <w:jc w:val="center"/>
+              <w:rPr>
+                <w:sz w:val="18"/>
+              </w:rPr>
+            </w:pPr>
+            <w:r>
+              <w:rPr>
+                <w:sz w:val="18"/>
+              </w:rPr>
+              <w:t>0.04</w:t>
+            </w:r>
+          </w:p>
+        </w:tc>
+      </w:tr>
+      <w:tr>
+        <w:trPr>
+          <w:trHeight w:val="350"/>
+          <w:jc w:val="center"/>
+        </w:trPr>
+        <w:tc>
+          <w:tcPr>
+            <w:tcW w:w="1586" w:type="dxa"/>
+            <w:vAlign w:val="center"/>
+          </w:tcPr>
+          <w:p>
+            <w:pPr>
+              <w:jc w:val="center"/>
+              <w:rPr>
+                <w:sz w:val="18"/>
+              </w:rPr>
+            </w:pPr>
+            <w:r>
+              <w:rPr>
+                <w:sz w:val="18"/>
+              </w:rPr>
+              <w:t>2/3/4/5</w:t>
+            </w:r>
+          </w:p>
+        </w:tc>
+        <w:tc>
+          <w:tcPr>
+            <w:tcW w:w="1587" w:type="dxa"/>
+            <w:vAlign w:val="center"/>
+          </w:tcPr>
+          <w:p>
+            <w:pPr>
+              <w:jc w:val="center"/>
+              <w:rPr>
+                <w:sz w:val="18"/>
+              </w:rPr>
+            </w:pPr>
+            <w:r>
+              <w:rPr>
+                <w:sz w:val="18"/>
+              </w:rPr>
+              <w:t>0</w:t>
+            </w:r>
+          </w:p>
+        </w:tc>
+        <w:tc>
+          <w:tcPr>
+            <w:tcW w:w="1587" w:type="dxa"/>
+            <w:vAlign w:val="center"/>
+          </w:tcPr>
+          <w:p>
+            <w:pPr>
+              <w:jc w:val="center"/>
+              <w:rPr>
+                <w:sz w:val="18"/>
+              </w:rPr>
+            </w:pPr>
+            <w:r>
+              <w:rPr>
+                <w:sz w:val="18"/>
+              </w:rPr>
+              <w:t>0</w:t>
+            </w:r>
+          </w:p>
+        </w:tc>
+      </w:tr>
+    </w:tbl>
+    <w:p>
+      <w:pPr>
+        <w:spacing w:after="0" w:line="240" w:lineRule="auto"/>
+        <w:jc w:val="both"/>
+      </w:pPr>
+    </w:p>
+    <w:p>
+      <w:pPr>
+        <w:spacing w:after="0" w:line="240" w:lineRule="auto"/>
+        <w:jc w:val="center"/>
+        <w:rPr>
+          <w:b/>
+          <w:sz w:val="20"/>
+        </w:rPr>
+      </w:pPr>
+      <w:proofErr w:type="gramStart"/>
+      <w:r>
+        <w:rPr>
+          <w:b/>
+          <w:sz w:val="20"/>
+        </w:rPr>
+        <w:t>fwt</w:t>
+      </w:r>
+      <w:proofErr w:type="gramEnd"/>
+      <w:r>
+        <w:rPr>
+          <w:b/>
+          <w:sz w:val="20"/>
+        </w:rPr>
+        <w:t xml:space="preserve"> = 30   qtt = 100</w:t>
+      </w:r>
+    </w:p>
+    <w:tbl>
+      <w:tblPr>
+        <w:tblStyle w:val="TableGrid"/>
+        <w:tblW w:w="0" w:type="auto"/>
+        <w:jc w:val="center"/>
+        <w:tblLook w:val="04A0" w:firstRow="1" w:lastRow="0" w:firstColumn="1" w:lastColumn="0" w:noHBand="0" w:noVBand="1"/>
+      </w:tblPr>
+      <w:tblGrid>
+        <w:gridCol w:w="1586"/>
+        <w:gridCol w:w="1587"/>
+        <w:gridCol w:w="1587"/>
+      </w:tblGrid>
+      <w:tr>
+        <w:trPr>
+          <w:jc w:val="center"/>
+        </w:trPr>
+        <w:tc>
+          <w:tcPr>
+            <w:tcW w:w="1586" w:type="dxa"/>
+            <w:shd w:val="clear" w:color="auto" w:fill="BDD6EE" w:themeFill="accent1" w:themeFillTint="66"/>
+            <w:vAlign w:val="center"/>
+          </w:tcPr>
+          <w:p>
+            <w:pPr>
+              <w:jc w:val="center"/>
+              <w:rPr>
+                <w:sz w:val="18"/>
+              </w:rPr>
+            </w:pPr>
+            <w:r>
+              <w:rPr>
+                <w:sz w:val="18"/>
+              </w:rPr>
+              <w:t>Atleast ‘</w:t>
+            </w:r>
+            <w:r>
+              <w:rPr>
+                <w:i/>
+                <w:sz w:val="18"/>
+              </w:rPr>
+              <w:t>N</w:t>
+            </w:r>
+            <w:r>
+              <w:rPr>
+                <w:sz w:val="18"/>
+              </w:rPr>
+              <w:t>’ tags predicted</w:t>
+            </w:r>
+          </w:p>
+        </w:tc>
+        <w:tc>
+          <w:tcPr>
+            <w:tcW w:w="1587" w:type="dxa"/>
+            <w:shd w:val="clear" w:color="auto" w:fill="BDD6EE" w:themeFill="accent1" w:themeFillTint="66"/>
+            <w:vAlign w:val="center"/>
+          </w:tcPr>
+          <w:p>
+            <w:pPr>
+              <w:jc w:val="center"/>
+              <w:rPr>
+                <w:sz w:val="18"/>
+              </w:rPr>
+            </w:pPr>
+            <w:r>
+              <w:rPr>
+                <w:sz w:val="18"/>
+              </w:rPr>
+              <w:t xml:space="preserve">Predicted </w:t>
+            </w:r>
+            <w:r>
+              <w:rPr>
+                <w:sz w:val="18"/>
+              </w:rPr>
+              <w:t>Qs</w:t>
+            </w:r>
+            <w:r>
+              <w:rPr>
+                <w:sz w:val="18"/>
+              </w:rPr>
+              <w:t xml:space="preserve"> Count</w:t>
+            </w:r>
+          </w:p>
+        </w:tc>
+        <w:tc>
+          <w:tcPr>
+            <w:tcW w:w="1587" w:type="dxa"/>
+            <w:shd w:val="clear" w:color="auto" w:fill="BDD6EE" w:themeFill="accent1" w:themeFillTint="66"/>
+            <w:vAlign w:val="center"/>
+          </w:tcPr>
+          <w:p>
+            <w:pPr>
+              <w:jc w:val="center"/>
+              <w:rPr>
+                <w:sz w:val="18"/>
+              </w:rPr>
+            </w:pPr>
+            <w:r>
+              <w:rPr>
+                <w:sz w:val="18"/>
+              </w:rPr>
+              <w:t>Accuracy (%)</w:t>
+            </w:r>
+          </w:p>
+        </w:tc>
+      </w:tr>
+      <w:tr>
+        <w:trPr>
+          <w:trHeight w:val="368"/>
+          <w:jc w:val="center"/>
+        </w:trPr>
+        <w:tc>
+          <w:tcPr>
+            <w:tcW w:w="1586" w:type="dxa"/>
+            <w:vAlign w:val="center"/>
+          </w:tcPr>
+          <w:p>
+            <w:pPr>
+              <w:jc w:val="center"/>
+              <w:rPr>
+                <w:sz w:val="18"/>
+              </w:rPr>
+            </w:pPr>
+            <w:r>
+              <w:rPr>
+                <w:sz w:val="18"/>
+              </w:rPr>
+              <w:t>1</w:t>
+            </w:r>
+          </w:p>
+        </w:tc>
+        <w:tc>
+          <w:tcPr>
+            <w:tcW w:w="1587" w:type="dxa"/>
+            <w:vAlign w:val="center"/>
+          </w:tcPr>
+          <w:p>
+            <w:pPr>
+              <w:jc w:val="center"/>
+              <w:rPr>
+                <w:sz w:val="18"/>
+              </w:rPr>
+            </w:pPr>
+            <w:r>
+              <w:rPr>
+                <w:sz w:val="18"/>
+              </w:rPr>
+              <w:t>11</w:t>
+            </w:r>
+          </w:p>
+        </w:tc>
+        <w:tc>
+          <w:tcPr>
+            <w:tcW w:w="1587" w:type="dxa"/>
+            <w:vAlign w:val="center"/>
+          </w:tcPr>
+          <w:p>
+            <w:pPr>
+              <w:jc w:val="center"/>
+              <w:rPr>
+                <w:sz w:val="18"/>
+              </w:rPr>
+            </w:pPr>
+            <w:r>
+              <w:rPr>
+                <w:sz w:val="18"/>
+              </w:rPr>
+              <w:t>0.03647</w:t>
+            </w:r>
+          </w:p>
+        </w:tc>
+      </w:tr>
+      <w:tr>
+        <w:trPr>
+          <w:trHeight w:val="350"/>
+          <w:jc w:val="center"/>
+        </w:trPr>
+        <w:tc>
+          <w:tcPr>
+            <w:tcW w:w="1586" w:type="dxa"/>
+            <w:vAlign w:val="center"/>
+          </w:tcPr>
+          <w:p>
+            <w:pPr>
+              <w:jc w:val="center"/>
+              <w:rPr>
+                <w:sz w:val="18"/>
+              </w:rPr>
+            </w:pPr>
+            <w:r>
+              <w:rPr>
+                <w:sz w:val="18"/>
+              </w:rPr>
+              <w:t>2/3/4/5</w:t>
+            </w:r>
+          </w:p>
+        </w:tc>
+        <w:tc>
+          <w:tcPr>
+            <w:tcW w:w="1587" w:type="dxa"/>
+            <w:vAlign w:val="center"/>
+          </w:tcPr>
+          <w:p>
+            <w:pPr>
+              <w:jc w:val="center"/>
+              <w:rPr>
+                <w:sz w:val="18"/>
+              </w:rPr>
+            </w:pPr>
+            <w:r>
+              <w:rPr>
+                <w:sz w:val="18"/>
+              </w:rPr>
+              <w:t>0</w:t>
+            </w:r>
+          </w:p>
+        </w:tc>
+        <w:tc>
+          <w:tcPr>
+            <w:tcW w:w="1587" w:type="dxa"/>
+            <w:vAlign w:val="center"/>
+          </w:tcPr>
+          <w:p>
+            <w:pPr>
+              <w:jc w:val="center"/>
+              <w:rPr>
+                <w:sz w:val="18"/>
+              </w:rPr>
+            </w:pPr>
+            <w:r>
+              <w:rPr>
+                <w:sz w:val="18"/>
+              </w:rPr>
+              <w:t>0</w:t>
+            </w:r>
+          </w:p>
+        </w:tc>
+      </w:tr>
+    </w:tbl>
+    <w:p>
+      <w:pPr>
+        <w:spacing w:after="0" w:line="240" w:lineRule="auto"/>
+        <w:jc w:val="both"/>
+      </w:pPr>
+    </w:p>
+    <w:p>
+      <w:pPr>
+        <w:spacing w:after="0" w:line="240" w:lineRule="auto"/>
+        <w:jc w:val="center"/>
+        <w:rPr>
+          <w:b/>
+          <w:sz w:val="20"/>
+        </w:rPr>
+      </w:pPr>
+      <w:proofErr w:type="gramStart"/>
+      <w:r>
+        <w:rPr>
+          <w:b/>
+          <w:sz w:val="20"/>
+        </w:rPr>
+        <w:t>fwt</w:t>
+      </w:r>
+      <w:proofErr w:type="gramEnd"/>
+      <w:r>
+        <w:rPr>
+          <w:b/>
+          <w:sz w:val="20"/>
+        </w:rPr>
+        <w:t xml:space="preserve"> = 100   qtt = 200</w:t>
+      </w:r>
+    </w:p>
+    <w:tbl>
+      <w:tblPr>
+        <w:tblStyle w:val="TableGrid"/>
+        <w:tblW w:w="0" w:type="auto"/>
+        <w:jc w:val="center"/>
+        <w:tblLook w:val="04A0" w:firstRow="1" w:lastRow="0" w:firstColumn="1" w:lastColumn="0" w:noHBand="0" w:noVBand="1"/>
+      </w:tblPr>
+      <w:tblGrid>
+        <w:gridCol w:w="1586"/>
+        <w:gridCol w:w="1587"/>
+        <w:gridCol w:w="1587"/>
+      </w:tblGrid>
+      <w:tr>
+        <w:trPr>
+          <w:jc w:val="center"/>
+        </w:trPr>
+        <w:tc>
+          <w:tcPr>
+            <w:tcW w:w="1586" w:type="dxa"/>
+            <w:shd w:val="clear" w:color="auto" w:fill="BDD6EE" w:themeFill="accent1" w:themeFillTint="66"/>
+            <w:vAlign w:val="center"/>
+          </w:tcPr>
+          <w:p>
+            <w:pPr>
+              <w:jc w:val="center"/>
+              <w:rPr>
+                <w:sz w:val="18"/>
+              </w:rPr>
+            </w:pPr>
+            <w:r>
+              <w:rPr>
+                <w:sz w:val="18"/>
+              </w:rPr>
+              <w:t>Atleast ‘</w:t>
+            </w:r>
+            <w:r>
+              <w:rPr>
+                <w:i/>
+                <w:sz w:val="18"/>
+              </w:rPr>
+              <w:t>N</w:t>
+            </w:r>
+            <w:r>
+              <w:rPr>
+                <w:sz w:val="18"/>
+              </w:rPr>
+              <w:t>’ tags predicted</w:t>
+            </w:r>
+          </w:p>
+        </w:tc>
+        <w:tc>
+          <w:tcPr>
+            <w:tcW w:w="1587" w:type="dxa"/>
+            <w:shd w:val="clear" w:color="auto" w:fill="BDD6EE" w:themeFill="accent1" w:themeFillTint="66"/>
+            <w:vAlign w:val="center"/>
+          </w:tcPr>
+          <w:p>
+            <w:pPr>
+              <w:jc w:val="center"/>
+              <w:rPr>
+                <w:sz w:val="18"/>
+              </w:rPr>
+            </w:pPr>
+            <w:r>
+              <w:rPr>
+                <w:sz w:val="18"/>
+              </w:rPr>
+              <w:t xml:space="preserve">Predicted </w:t>
+            </w:r>
+            <w:r>
+              <w:rPr>
+                <w:sz w:val="18"/>
+              </w:rPr>
+              <w:t>Qs</w:t>
+            </w:r>
+            <w:r>
+              <w:rPr>
+                <w:sz w:val="18"/>
+              </w:rPr>
+              <w:t xml:space="preserve"> Count</w:t>
+            </w:r>
+          </w:p>
+        </w:tc>
+        <w:tc>
+          <w:tcPr>
+            <w:tcW w:w="1587" w:type="dxa"/>
+            <w:shd w:val="clear" w:color="auto" w:fill="BDD6EE" w:themeFill="accent1" w:themeFillTint="66"/>
+            <w:vAlign w:val="center"/>
+          </w:tcPr>
+          <w:p>
+            <w:pPr>
+              <w:jc w:val="center"/>
+              <w:rPr>
+                <w:sz w:val="18"/>
+              </w:rPr>
+            </w:pPr>
+            <w:r>
+              <w:rPr>
+                <w:sz w:val="18"/>
+              </w:rPr>
+              <w:t>Accuracy (%)</w:t>
+            </w:r>
+          </w:p>
+        </w:tc>
+      </w:tr>
+      <w:tr>
+        <w:trPr>
+          <w:trHeight w:val="368"/>
+          <w:jc w:val="center"/>
+        </w:trPr>
+        <w:tc>
+          <w:tcPr>
+            <w:tcW w:w="1586" w:type="dxa"/>
+            <w:vAlign w:val="center"/>
+          </w:tcPr>
+          <w:p>
+            <w:pPr>
+              <w:jc w:val="center"/>
+              <w:rPr>
+                <w:sz w:val="18"/>
+              </w:rPr>
+            </w:pPr>
+            <w:r>
+              <w:rPr>
+                <w:sz w:val="18"/>
+              </w:rPr>
+              <w:t>1</w:t>
+            </w:r>
+          </w:p>
+        </w:tc>
+        <w:tc>
+          <w:tcPr>
+            <w:tcW w:w="1587" w:type="dxa"/>
+            <w:vAlign w:val="center"/>
+          </w:tcPr>
+          <w:p>
+            <w:pPr>
+              <w:jc w:val="center"/>
+              <w:rPr>
+                <w:sz w:val="18"/>
+              </w:rPr>
+            </w:pPr>
+            <w:r>
+              <w:rPr>
+                <w:sz w:val="18"/>
+              </w:rPr>
+              <w:t>20</w:t>
+            </w:r>
+          </w:p>
+        </w:tc>
+        <w:tc>
+          <w:tcPr>
+            <w:tcW w:w="1587" w:type="dxa"/>
+            <w:vAlign w:val="center"/>
+          </w:tcPr>
+          <w:p>
+            <w:pPr>
+              <w:jc w:val="center"/>
+              <w:rPr>
+                <w:sz w:val="18"/>
+              </w:rPr>
+            </w:pPr>
+            <w:r>
+              <w:rPr>
+                <w:sz w:val="18"/>
+              </w:rPr>
+              <w:t>0.06632</w:t>
+            </w:r>
+          </w:p>
+        </w:tc>
+      </w:tr>
+      <w:tr>
+        <w:trPr>
+          <w:trHeight w:val="350"/>
+          <w:jc w:val="center"/>
+        </w:trPr>
+        <w:tc>
+          <w:tcPr>
+            <w:tcW w:w="1586" w:type="dxa"/>
+            <w:vAlign w:val="center"/>
+          </w:tcPr>
+          <w:p>
+            <w:pPr>
+              <w:jc w:val="center"/>
+              <w:rPr>
+                <w:sz w:val="18"/>
+              </w:rPr>
+            </w:pPr>
+            <w:r>
+              <w:rPr>
+                <w:sz w:val="18"/>
+              </w:rPr>
+              <w:t>2/3/4/5</w:t>
+            </w:r>
+          </w:p>
+        </w:tc>
+        <w:tc>
+          <w:tcPr>
+            <w:tcW w:w="1587" w:type="dxa"/>
+            <w:vAlign w:val="center"/>
+          </w:tcPr>
+          <w:p>
+            <w:pPr>
+              <w:jc w:val="center"/>
+              <w:rPr>
+                <w:sz w:val="18"/>
+              </w:rPr>
+            </w:pPr>
+            <w:r>
+              <w:rPr>
+                <w:sz w:val="18"/>
+              </w:rPr>
+              <w:t>0</w:t>
+            </w:r>
+          </w:p>
+        </w:tc>
+        <w:tc>
+          <w:tcPr>
+            <w:tcW w:w="1587" w:type="dxa"/>
+            <w:vAlign w:val="center"/>
+          </w:tcPr>
+          <w:p>
+            <w:pPr>
+              <w:jc w:val="center"/>
+              <w:rPr>
+                <w:sz w:val="18"/>
+              </w:rPr>
+            </w:pPr>
+            <w:r>
+              <w:rPr>
+                <w:sz w:val="18"/>
+              </w:rPr>
+              <w:t>0</w:t>
+            </w:r>
+          </w:p>
+        </w:tc>
+      </w:tr>
+    </w:tbl>
+    <w:p>
+      <w:pPr>
+        <w:spacing w:after="0" w:line="240" w:lineRule="auto"/>
+        <w:jc w:val="both"/>
+      </w:pPr>
+    </w:p>
+    <w:p>
+      <w:pPr>
+        <w:spacing w:after="0" w:line="240" w:lineRule="auto"/>
+        <w:jc w:val="both"/>
+      </w:pPr>
+      <w:r>
+        <w:rPr>
+          <w:b/>
+        </w:rPr>
+        <w:lastRenderedPageBreak/>
+        <w:t>Unsupervised Analysis</w:t>
+      </w:r>
+      <w:r>
+        <w:rPr>
+          <w:b/>
+        </w:rPr>
+        <w:t>:</w:t>
+      </w:r>
+      <w:r>
+        <w:t xml:space="preserve"> The most pressing reason that we could think of, why unsupervised method did not yield good results is ‘irrelevant features’.</w:t>
+      </w:r>
+      <w:r>
+        <w:t xml:space="preserve"> </w:t>
+      </w:r>
+      <w:r>
+        <w:t>When we take a look into the features after selection t</w:t>
+      </w:r>
+      <w:r>
+        <w:t xml:space="preserve">here </w:t>
+      </w:r>
+      <w:r>
+        <w:t xml:space="preserve">are still many features which are irrelevant. Most of these are generalized words and don’t constitute for classification. </w:t>
+      </w:r>
+      <w:proofErr w:type="spellStart"/>
+      <w:r>
+        <w:t>Eg</w:t>
+      </w:r>
+      <w:proofErr w:type="spellEnd"/>
+      <w:r>
+        <w:t xml:space="preserve">: compile, converted, means, </w:t>
+      </w:r>
+      <w:r>
+        <w:t>@</w:t>
+      </w:r>
+      <w:proofErr w:type="spellStart"/>
+      <w:r>
+        <w:t>iwc</w:t>
+      </w:r>
+      <w:proofErr w:type="spellEnd"/>
+      <w:r>
+        <w:t>@</w:t>
+      </w:r>
+      <w:r>
+        <w:t xml:space="preserve">, </w:t>
+      </w:r>
+      <w:r>
+        <w:t>@cart@</w:t>
+      </w:r>
+      <w:r>
+        <w:t xml:space="preserve"> etc. </w:t>
+      </w:r>
+      <w:r>
+        <w:t>Due to these features</w:t>
+      </w:r>
+      <w:r>
+        <w:t xml:space="preserve"> the cosine similarity between vectors resulting in higher value for unrelated cluster</w:t>
+      </w:r>
+      <w:r>
+        <w:t>s</w:t>
+      </w:r>
+      <w:r>
+        <w:t>/tag</w:t>
+      </w:r>
+      <w:r>
+        <w:t>s</w:t>
+      </w:r>
+      <w:r>
+        <w:t xml:space="preserve">. </w:t>
+      </w:r>
+      <w:r>
+        <w:t>Whereas SVM results in good accuracies due to the fact that SVM can handle irrelevant features.</w:t>
+      </w:r>
+    </w:p>
+    <w:p>
+      <w:pPr>
+        <w:spacing w:after="0" w:line="240" w:lineRule="auto"/>
+        <w:ind w:firstLine="720"/>
+        <w:jc w:val="both"/>
+      </w:pPr>
+      <w:r>
+        <w:t>And second import</w:t>
+      </w:r>
+      <w:r>
+        <w:t>ant</w:t>
+      </w:r>
+      <w:r>
+        <w:t xml:space="preserve"> reason is that in some cases the predicted tags are in fact related to the question and closely related to the true tags as well. </w:t>
+      </w:r>
+      <w:r>
+        <w:br/>
+        <w:t xml:space="preserve">As </w:t>
+      </w:r>
+      <w:r>
+        <w:t xml:space="preserve">our comparisons are </w:t>
+      </w:r>
+      <w:r>
+        <w:t>precise tag comparisons we can’t see them in the results. For example a question has tags – Web-development, html. But one of our tag prediction has CSS. So, we can’t see this in a tag to tag comparison unless we have some related tags datasets or some tag based tree to show the estimate the relation in between the tags.</w:t>
+      </w:r>
+      <w:r>
+        <w:t xml:space="preserve"> We have mentioned this in Future works section</w:t>
+      </w:r>
+      <w:r>
+        <w:t xml:space="preserve"> as well</w:t>
+      </w:r>
+      <w:r>
+        <w:t>.</w:t>
+      </w:r>
+    </w:p>
+    <w:p>
+      <w:pPr>
+        <w:spacing w:after="0" w:line="240" w:lineRule="auto"/>
+        <w:jc w:val="both"/>
+      </w:pPr>
+      <w:r>
+        <w:tab/>
+      </w:r>
+      <w:r>
+        <w:t>To improve the performance of this model we have to choose some robust feature selection technique. Along with this if we combine dependent and related tag identification to choose and evaluate tags, then we could see some fruitful results.</w:t>
+      </w:r>
+    </w:p>
+    <w:p>
+      <w:pPr>
+        <w:spacing w:after="0" w:line="240" w:lineRule="auto"/>
+        <w:jc w:val="both"/>
+      </w:pPr>
+    </w:p>
+    <w:p>
+      <w:pPr>
+        <w:spacing w:after="0" w:line="240" w:lineRule="auto"/>
         <w:jc w:val="center"/>
         <w:rPr>
           <w:b/>
@@ -1738,29 +4555,40 @@
         <w:jc w:val="both"/>
       </w:pPr>
       <w:r>
+        <w:t xml:space="preserve">It is clear from our results that the features we have selected are not </w:t>
+      </w:r>
+      <w:r>
+        <w:t>good</w:t>
+      </w:r>
+      <w:r>
+        <w:t xml:space="preserve"> enough for prediction</w:t>
+      </w:r>
+      <w:r>
+        <w:t xml:space="preserve">. </w:t>
+      </w:r>
+      <w:r>
+        <w:t xml:space="preserve">Feature Selection should be more robust than </w:t>
+      </w:r>
+      <w:r>
+        <w:t xml:space="preserve">only considering a threshold </w:t>
+      </w:r>
+      <w:r>
+        <w:t xml:space="preserve">occurrences of </w:t>
+      </w:r>
+      <w:r>
+        <w:t xml:space="preserve">a word. We can observe some keywords for each </w:t>
+      </w:r>
+      <w:r>
         <w:lastRenderedPageBreak/>
-        <w:t xml:space="preserve">It is clear from our results that the features we have selected are not </w:t>
-      </w:r>
-      <w:r>
-        <w:t>good</w:t>
-      </w:r>
-      <w:r>
-        <w:t xml:space="preserve"> enough for prediction</w:t>
-      </w:r>
-      <w:r>
-        <w:t xml:space="preserve">. </w:t>
-      </w:r>
-      <w:r>
-        <w:t xml:space="preserve">Feature Selection should be more robust than </w:t>
-      </w:r>
-      <w:r>
-        <w:t xml:space="preserve">only considering a threshold </w:t>
-      </w:r>
-      <w:r>
-        <w:t xml:space="preserve">occurrences of </w:t>
-      </w:r>
-      <w:r>
-        <w:t xml:space="preserve">a word. We can observe some keywords for each tag and give them more weight in the vector (like multiplying its tf-idf value by </w:t>
+        <w:t xml:space="preserve">tag and give them more weight in the vector (like multiplying its </w:t>
+      </w:r>
+      <w:proofErr w:type="spellStart"/>
+      <w:r>
+        <w:t>tf-idf</w:t>
+      </w:r>
+      <w:proofErr w:type="spellEnd"/>
+      <w:r>
+        <w:t xml:space="preserve"> value by </w:t>
       </w:r>
       <w:r>
         <w:t>K-times etc.).</w:t>
@@ -1779,11 +4607,19 @@
       <w:r>
         <w:t xml:space="preserve">We have observed some features like </w:t>
       </w:r>
-      <w:r>
-        <w:rPr>
-          <w:i/>
-        </w:rPr>
-        <w:t xml:space="preserve">sq, dummy, showing, enough </w:t>
+      <w:proofErr w:type="spellStart"/>
+      <w:r>
+        <w:rPr>
+          <w:i/>
+        </w:rPr>
+        <w:t>sq</w:t>
+      </w:r>
+      <w:proofErr w:type="spellEnd"/>
+      <w:r>
+        <w:rPr>
+          <w:i/>
+        </w:rPr>
+        <w:t xml:space="preserve">, dummy, showing, enough </w:t>
       </w:r>
       <w:r>
         <w:t>etc., are in the features even after using Stop Words &amp; Occurrences Threshold.</w:t>
@@ -1858,6 +4694,24 @@
     <w:p>
       <w:pPr>
         <w:spacing w:after="0" w:line="240" w:lineRule="auto"/>
+        <w:jc w:val="both"/>
+        <w:rPr>
+          <w:b/>
+        </w:rPr>
+      </w:pPr>
+    </w:p>
+    <w:p>
+      <w:pPr>
+        <w:spacing w:after="0" w:line="240" w:lineRule="auto"/>
+        <w:jc w:val="both"/>
+        <w:rPr>
+          <w:b/>
+        </w:rPr>
+      </w:pPr>
+    </w:p>
+    <w:p>
+      <w:pPr>
+        <w:spacing w:after="0" w:line="240" w:lineRule="auto"/>
         <w:jc w:val="center"/>
         <w:rPr>
           <w:b/>
@@ -1896,7 +4750,7 @@
       <w:r>
         <w:t xml:space="preserve">Java Web Scraping &amp; Automation - </w:t>
       </w:r>
-      <w:hyperlink r:id="rId12" w:history="1">
+      <w:hyperlink r:id="rId17" w:history="1">
         <w:r>
           <w:rPr>
             <w:rStyle w:val="Hyperlink"/>
@@ -1920,7 +4774,7 @@
       <w:r>
         <w:t xml:space="preserve">Stackoverflow – For Data Acquisition: </w:t>
       </w:r>
-      <w:hyperlink r:id="rId13" w:history="1">
+      <w:hyperlink r:id="rId18" w:history="1">
         <w:r>
           <w:rPr>
             <w:rStyle w:val="Hyperlink"/>
@@ -1944,7 +4798,7 @@
       <w:r>
         <w:t xml:space="preserve">CouchDB – NoSQL Database: </w:t>
       </w:r>
-      <w:hyperlink r:id="rId14" w:history="1">
+      <w:hyperlink r:id="rId19" w:history="1">
         <w:r>
           <w:rPr>
             <w:rStyle w:val="Hyperlink"/>
@@ -1974,7 +4828,7 @@
       <w:r>
         <w:t xml:space="preserve"> </w:t>
       </w:r>
-      <w:hyperlink r:id="rId15" w:history="1">
+      <w:hyperlink r:id="rId20" w:history="1">
         <w:r>
           <w:rPr>
             <w:rStyle w:val="Hyperlink"/>
@@ -1995,7 +4849,7 @@
       <w:r>
         <w:t xml:space="preserve">Tf-Idf – Term frequency &amp; Inverse Document Frequency. </w:t>
       </w:r>
-      <w:hyperlink r:id="rId16" w:history="1">
+      <w:hyperlink r:id="rId21" w:history="1">
         <w:r>
           <w:rPr>
             <w:rStyle w:val="Hyperlink"/>
@@ -2023,15 +4877,12 @@
         <w:t xml:space="preserve"> - </w:t>
       </w:r>
       <w:r>
-        <w:t xml:space="preserve">ECML PKDD Discovery 2009 - </w:t>
-      </w:r>
-      <w:r>
-        <w:t>(page 157)</w:t>
+        <w:t>ECML PKDD Discovery 2009 - (page 157)</w:t>
       </w:r>
       <w:r>
         <w:t xml:space="preserve"> </w:t>
       </w:r>
-      <w:hyperlink r:id="rId17" w:history="1">
+      <w:hyperlink r:id="rId22" w:history="1">
         <w:r>
           <w:rPr>
             <w:rStyle w:val="Hyperlink"/>
@@ -2055,7 +4906,7 @@
       <w:r>
         <w:t xml:space="preserve">Stanley &amp; Byrne - </w:t>
       </w:r>
-      <w:hyperlink r:id="rId18" w:history="1">
+      <w:hyperlink r:id="rId23" w:history="1">
         <w:r>
           <w:rPr>
             <w:rStyle w:val="Hyperlink"/>
@@ -2103,6 +4954,101 @@
 </w:endnotes>
 </file>
 
+<file path=word/footer1.xml><?xml version="1.0" encoding="utf-8"?>
+<w:ftr xmlns:wpc="http://schemas.microsoft.com/office/word/2010/wordprocessingCanvas" xmlns:mc="http://schemas.openxmlformats.org/markup-compatibility/2006" xmlns:o="urn:schemas-microsoft-com:office:office" xmlns:r="http://schemas.openxmlformats.org/officeDocument/2006/relationships" xmlns:m="http://schemas.openxmlformats.org/officeDocument/2006/math" xmlns:v="urn:schemas-microsoft-com:vml" xmlns:wp14="http://schemas.microsoft.com/office/word/2010/wordprocessingDrawing" xmlns:wp="http://schemas.openxmlformats.org/drawingml/2006/wordprocessingDrawing" xmlns:w10="urn:schemas-microsoft-com:office:word" xmlns:w="http://schemas.openxmlformats.org/wordprocessingml/2006/main" xmlns:w14="http://schemas.microsoft.com/office/word/2010/wordml" xmlns:w15="http://schemas.microsoft.com/office/word/2012/wordml" xmlns:wpg="http://schemas.microsoft.com/office/word/2010/wordprocessingGroup" xmlns:wpi="http://schemas.microsoft.com/office/word/2010/wordprocessingInk" xmlns:wne="http://schemas.microsoft.com/office/word/2006/wordml" xmlns:wps="http://schemas.microsoft.com/office/word/2010/wordprocessingShape" mc:Ignorable="w14 w15 wp14">
+  <w:sdt>
+    <w:sdtPr>
+      <w:id w:val="-150448117"/>
+      <w:docPartObj>
+        <w:docPartGallery w:val="Page Numbers (Bottom of Page)"/>
+        <w:docPartUnique/>
+      </w:docPartObj>
+    </w:sdtPr>
+    <w:sdtEndPr>
+      <w:rPr>
+        <w:color w:val="7F7F7F" w:themeColor="background1" w:themeShade="7F"/>
+        <w:spacing w:val="60"/>
+        <w:sz w:val="16"/>
+        <w:szCs w:val="16"/>
+      </w:rPr>
+    </w:sdtEndPr>
+    <w:sdtContent>
+      <w:p>
+        <w:pPr>
+          <w:pStyle w:val="Footer"/>
+          <w:pBdr>
+            <w:top w:val="single" w:sz="4" w:space="1" w:color="D9D9D9" w:themeColor="background1" w:themeShade="D9"/>
+          </w:pBdr>
+          <w:jc w:val="right"/>
+          <w:rPr>
+            <w:sz w:val="16"/>
+            <w:szCs w:val="16"/>
+          </w:rPr>
+        </w:pPr>
+        <w:r>
+          <w:rPr>
+            <w:sz w:val="16"/>
+            <w:szCs w:val="16"/>
+          </w:rPr>
+          <w:fldChar w:fldCharType="begin"/>
+        </w:r>
+        <w:r>
+          <w:rPr>
+            <w:sz w:val="16"/>
+            <w:szCs w:val="16"/>
+          </w:rPr>
+          <w:instrText xml:space="preserve"> PAGE   \* MERGEFORMAT </w:instrText>
+        </w:r>
+        <w:r>
+          <w:rPr>
+            <w:sz w:val="16"/>
+            <w:szCs w:val="16"/>
+          </w:rPr>
+          <w:fldChar w:fldCharType="separate"/>
+        </w:r>
+        <w:r>
+          <w:rPr>
+            <w:noProof/>
+            <w:sz w:val="16"/>
+            <w:szCs w:val="16"/>
+          </w:rPr>
+          <w:t>5</w:t>
+        </w:r>
+        <w:r>
+          <w:rPr>
+            <w:noProof/>
+            <w:sz w:val="16"/>
+            <w:szCs w:val="16"/>
+          </w:rPr>
+          <w:fldChar w:fldCharType="end"/>
+        </w:r>
+        <w:r>
+          <w:rPr>
+            <w:sz w:val="16"/>
+            <w:szCs w:val="16"/>
+          </w:rPr>
+          <w:t xml:space="preserve"> | </w:t>
+        </w:r>
+        <w:r>
+          <w:rPr>
+            <w:color w:val="7F7F7F" w:themeColor="background1" w:themeShade="7F"/>
+            <w:spacing w:val="60"/>
+            <w:sz w:val="16"/>
+            <w:szCs w:val="16"/>
+          </w:rPr>
+          <w:t>Page</w:t>
+        </w:r>
+      </w:p>
+    </w:sdtContent>
+  </w:sdt>
+  <w:p>
+    <w:pPr>
+      <w:pStyle w:val="Footer"/>
+    </w:pPr>
+  </w:p>
+</w:ftr>
+</file>
+
 <file path=word/footnotes.xml><?xml version="1.0" encoding="utf-8"?>
 <w:footnotes xmlns:wpc="http://schemas.microsoft.com/office/word/2010/wordprocessingCanvas" xmlns:mc="http://schemas.openxmlformats.org/markup-compatibility/2006" xmlns:o="urn:schemas-microsoft-com:office:office" xmlns:r="http://schemas.openxmlformats.org/officeDocument/2006/relationships" xmlns:m="http://schemas.openxmlformats.org/officeDocument/2006/math" xmlns:v="urn:schemas-microsoft-com:vml" xmlns:wp14="http://schemas.microsoft.com/office/word/2010/wordprocessingDrawing" xmlns:wp="http://schemas.openxmlformats.org/drawingml/2006/wordprocessingDrawing" xmlns:w10="urn:schemas-microsoft-com:office:word" xmlns:w="http://schemas.openxmlformats.org/wordprocessingml/2006/main" xmlns:w14="http://schemas.microsoft.com/office/word/2010/wordml" xmlns:w15="http://schemas.microsoft.com/office/word/2012/wordml" xmlns:wpg="http://schemas.microsoft.com/office/word/2010/wordprocessingGroup" xmlns:wpi="http://schemas.microsoft.com/office/word/2010/wordprocessingInk" xmlns:wne="http://schemas.microsoft.com/office/word/2006/wordml" xmlns:wps="http://schemas.microsoft.com/office/word/2010/wordprocessingShape" mc:Ignorable="w14 w15 wp14">
   <w:footnote w:type="separator" w:id="-1">
@@ -2126,6 +5072,83 @@
     </w:p>
   </w:footnote>
 </w:footnotes>
+</file>
+
+<file path=word/header1.xml><?xml version="1.0" encoding="utf-8"?>
+<w:hdr xmlns:wpc="http://schemas.microsoft.com/office/word/2010/wordprocessingCanvas" xmlns:mc="http://schemas.openxmlformats.org/markup-compatibility/2006" xmlns:o="urn:schemas-microsoft-com:office:office" xmlns:r="http://schemas.openxmlformats.org/officeDocument/2006/relationships" xmlns:m="http://schemas.openxmlformats.org/officeDocument/2006/math" xmlns:v="urn:schemas-microsoft-com:vml" xmlns:wp14="http://schemas.microsoft.com/office/word/2010/wordprocessingDrawing" xmlns:wp="http://schemas.openxmlformats.org/drawingml/2006/wordprocessingDrawing" xmlns:w10="urn:schemas-microsoft-com:office:word" xmlns:w="http://schemas.openxmlformats.org/wordprocessingml/2006/main" xmlns:w14="http://schemas.microsoft.com/office/word/2010/wordml" xmlns:w15="http://schemas.microsoft.com/office/word/2012/wordml" xmlns:wpg="http://schemas.microsoft.com/office/word/2010/wordprocessingGroup" xmlns:wpi="http://schemas.microsoft.com/office/word/2010/wordprocessingInk" xmlns:wne="http://schemas.microsoft.com/office/word/2006/wordml" xmlns:wps="http://schemas.microsoft.com/office/word/2010/wordprocessingShape" mc:Ignorable="w14 w15 wp14">
+  <w:p>
+    <w:pPr>
+      <w:pStyle w:val="Header"/>
+      <w:tabs>
+        <w:tab w:val="clear" w:pos="4680"/>
+        <w:tab w:val="clear" w:pos="9360"/>
+      </w:tabs>
+      <w:jc w:val="right"/>
+      <w:rPr>
+        <w:color w:val="5B9BD5" w:themeColor="accent1"/>
+      </w:rPr>
+    </w:pPr>
+    <w:sdt>
+      <w:sdtPr>
+        <w:rPr>
+          <w:color w:val="5B9BD5" w:themeColor="accent1"/>
+        </w:rPr>
+        <w:alias w:val="Title"/>
+        <w:tag w:val=""/>
+        <w:id w:val="664756013"/>
+        <w:placeholder>
+          <w:docPart w:val="6D70824B660942DEA10C430EC0888BC4"/>
+        </w:placeholder>
+        <w:dataBinding w:prefixMappings="xmlns:ns0='http://purl.org/dc/elements/1.1/' xmlns:ns1='http://schemas.openxmlformats.org/package/2006/metadata/core-properties' " w:xpath="/ns1:coreProperties[1]/ns0:title[1]" w:storeItemID="{6C3C8BC8-F283-45AE-878A-BAB7291924A1}"/>
+        <w:text/>
+      </w:sdtPr>
+      <w:sdtEndPr/>
+      <w:sdtContent>
+        <w:r>
+          <w:rPr>
+            <w:color w:val="5B9BD5" w:themeColor="accent1"/>
+          </w:rPr>
+          <w:t>Predicting Tags for Stackoverflow Questions</w:t>
+        </w:r>
+      </w:sdtContent>
+    </w:sdt>
+    <w:r>
+      <w:rPr>
+        <w:color w:val="5B9BD5" w:themeColor="accent1"/>
+      </w:rPr>
+      <w:t xml:space="preserve"> | </w:t>
+    </w:r>
+    <w:sdt>
+      <w:sdtPr>
+        <w:rPr>
+          <w:color w:val="5B9BD5" w:themeColor="accent1"/>
+        </w:rPr>
+        <w:alias w:val="Author"/>
+        <w:tag w:val=""/>
+        <w:id w:val="-1677181147"/>
+        <w:placeholder>
+          <w:docPart w:val="A473CE0F3FB148EE9CF58E0C9FEBBB8B"/>
+        </w:placeholder>
+        <w:dataBinding w:prefixMappings="xmlns:ns0='http://purl.org/dc/elements/1.1/' xmlns:ns1='http://schemas.openxmlformats.org/package/2006/metadata/core-properties' " w:xpath="/ns1:coreProperties[1]/ns0:creator[1]" w:storeItemID="{6C3C8BC8-F283-45AE-878A-BAB7291924A1}"/>
+        <w:text/>
+      </w:sdtPr>
+      <w:sdtEndPr/>
+      <w:sdtContent>
+        <w:r>
+          <w:rPr>
+            <w:color w:val="5B9BD5" w:themeColor="accent1"/>
+          </w:rPr>
+          <w:t>Asish &amp; Chinmaya</w:t>
+        </w:r>
+      </w:sdtContent>
+    </w:sdt>
+  </w:p>
+  <w:p>
+    <w:pPr>
+      <w:pStyle w:val="Header"/>
+    </w:pPr>
+  </w:p>
+</w:hdr>
 </file>
 
 <file path=word/numbering.xml><?xml version="1.0" encoding="utf-8"?>
@@ -3115,7 +6138,640 @@
       <w:vertAlign w:val="superscript"/>
     </w:rPr>
   </w:style>
+  <w:style w:type="paragraph" w:styleId="Header">
+    <w:name w:val="header"/>
+    <w:basedOn w:val="Normal"/>
+    <w:link w:val="HeaderChar"/>
+    <w:uiPriority w:val="99"/>
+    <w:unhideWhenUsed/>
+    <w:rsid w:val="003A38D3"/>
+    <w:pPr>
+      <w:tabs>
+        <w:tab w:val="center" w:pos="4680"/>
+        <w:tab w:val="right" w:pos="9360"/>
+      </w:tabs>
+      <w:spacing w:after="0" w:line="240" w:lineRule="auto"/>
+    </w:pPr>
+  </w:style>
+  <w:style w:type="character" w:customStyle="1" w:styleId="HeaderChar">
+    <w:name w:val="Header Char"/>
+    <w:basedOn w:val="DefaultParagraphFont"/>
+    <w:link w:val="Header"/>
+    <w:uiPriority w:val="99"/>
+    <w:rsid w:val="003A38D3"/>
+  </w:style>
+  <w:style w:type="paragraph" w:styleId="Footer">
+    <w:name w:val="footer"/>
+    <w:basedOn w:val="Normal"/>
+    <w:link w:val="FooterChar"/>
+    <w:uiPriority w:val="99"/>
+    <w:unhideWhenUsed/>
+    <w:rsid w:val="003A38D3"/>
+    <w:pPr>
+      <w:tabs>
+        <w:tab w:val="center" w:pos="4680"/>
+        <w:tab w:val="right" w:pos="9360"/>
+      </w:tabs>
+      <w:spacing w:after="0" w:line="240" w:lineRule="auto"/>
+    </w:pPr>
+  </w:style>
+  <w:style w:type="character" w:customStyle="1" w:styleId="FooterChar">
+    <w:name w:val="Footer Char"/>
+    <w:basedOn w:val="DefaultParagraphFont"/>
+    <w:link w:val="Footer"/>
+    <w:uiPriority w:val="99"/>
+    <w:rsid w:val="003A38D3"/>
+  </w:style>
 </w:styles>
+</file>
+
+<file path=word/glossary/document.xml><?xml version="1.0" encoding="utf-8"?>
+<w:glossaryDocument xmlns:wpc="http://schemas.microsoft.com/office/word/2010/wordprocessingCanvas" xmlns:mc="http://schemas.openxmlformats.org/markup-compatibility/2006" xmlns:o="urn:schemas-microsoft-com:office:office" xmlns:r="http://schemas.openxmlformats.org/officeDocument/2006/relationships" xmlns:m="http://schemas.openxmlformats.org/officeDocument/2006/math" xmlns:v="urn:schemas-microsoft-com:vml" xmlns:wp14="http://schemas.microsoft.com/office/word/2010/wordprocessingDrawing" xmlns:wp="http://schemas.openxmlformats.org/drawingml/2006/wordprocessingDrawing" xmlns:w10="urn:schemas-microsoft-com:office:word" xmlns:w="http://schemas.openxmlformats.org/wordprocessingml/2006/main" xmlns:w14="http://schemas.microsoft.com/office/word/2010/wordml" xmlns:w15="http://schemas.microsoft.com/office/word/2012/wordml" xmlns:wpg="http://schemas.microsoft.com/office/word/2010/wordprocessingGroup" xmlns:wpi="http://schemas.microsoft.com/office/word/2010/wordprocessingInk" xmlns:wne="http://schemas.microsoft.com/office/word/2006/wordml" xmlns:wps="http://schemas.microsoft.com/office/word/2010/wordprocessingShape" mc:Ignorable="w14 w15 wp14">
+  <w:docParts>
+    <w:docPart>
+      <w:docPartPr>
+        <w:name w:val="6D70824B660942DEA10C430EC0888BC4"/>
+        <w:category>
+          <w:name w:val="General"/>
+          <w:gallery w:val="placeholder"/>
+        </w:category>
+        <w:types>
+          <w:type w:val="bbPlcHdr"/>
+        </w:types>
+        <w:behaviors>
+          <w:behavior w:val="content"/>
+        </w:behaviors>
+        <w:guid w:val="{B71B52BF-6295-4DE3-A88D-B33128AFB254}"/>
+      </w:docPartPr>
+      <w:docPartBody>
+        <w:p>
+          <w:pPr>
+            <w:pStyle w:val="6D70824B660942DEA10C430EC0888BC4"/>
+          </w:pPr>
+          <w:r>
+            <w:rPr>
+              <w:color w:val="5B9BD5" w:themeColor="accent1"/>
+            </w:rPr>
+            <w:t>[Document title]</w:t>
+          </w:r>
+        </w:p>
+      </w:docPartBody>
+    </w:docPart>
+    <w:docPart>
+      <w:docPartPr>
+        <w:name w:val="A473CE0F3FB148EE9CF58E0C9FEBBB8B"/>
+        <w:category>
+          <w:name w:val="General"/>
+          <w:gallery w:val="placeholder"/>
+        </w:category>
+        <w:types>
+          <w:type w:val="bbPlcHdr"/>
+        </w:types>
+        <w:behaviors>
+          <w:behavior w:val="content"/>
+        </w:behaviors>
+        <w:guid w:val="{3EB1D34E-FED7-4F77-B955-81F709D450AF}"/>
+      </w:docPartPr>
+      <w:docPartBody>
+        <w:p>
+          <w:pPr>
+            <w:pStyle w:val="A473CE0F3FB148EE9CF58E0C9FEBBB8B"/>
+          </w:pPr>
+          <w:r>
+            <w:t>[Author Name]</w:t>
+          </w:r>
+        </w:p>
+      </w:docPartBody>
+    </w:docPart>
+  </w:docParts>
+</w:glossaryDocument>
+</file>
+
+<file path=word/glossary/fontTable.xml><?xml version="1.0" encoding="utf-8"?>
+<w:fonts xmlns:mc="http://schemas.openxmlformats.org/markup-compatibility/2006" xmlns:r="http://schemas.openxmlformats.org/officeDocument/2006/relationships" xmlns:w="http://schemas.openxmlformats.org/wordprocessingml/2006/main" xmlns:w14="http://schemas.microsoft.com/office/word/2010/wordml" xmlns:w15="http://schemas.microsoft.com/office/word/2012/wordml" mc:Ignorable="w14 w15">
+  <w:font w:name="Times New Roman">
+    <w:panose1 w:val="02020603050405020304"/>
+    <w:charset w:val="00"/>
+    <w:family w:val="roman"/>
+    <w:pitch w:val="variable"/>
+    <w:sig w:usb0="E0002EFF" w:usb1="C0007843" w:usb2="00000009" w:usb3="00000000" w:csb0="000001FF" w:csb1="00000000"/>
+  </w:font>
+  <w:font w:name="Symbol">
+    <w:panose1 w:val="05050102010706020507"/>
+    <w:charset w:val="02"/>
+    <w:family w:val="roman"/>
+    <w:pitch w:val="variable"/>
+    <w:sig w:usb0="00000000" w:usb1="10000000" w:usb2="00000000" w:usb3="00000000" w:csb0="80000000" w:csb1="00000000"/>
+  </w:font>
+  <w:font w:name="Courier New">
+    <w:panose1 w:val="02070309020205020404"/>
+    <w:charset w:val="00"/>
+    <w:family w:val="modern"/>
+    <w:pitch w:val="fixed"/>
+    <w:sig w:usb0="E0002AFF" w:usb1="C0007843" w:usb2="00000009" w:usb3="00000000" w:csb0="000001FF" w:csb1="00000000"/>
+  </w:font>
+  <w:font w:name="Wingdings">
+    <w:panose1 w:val="05000000000000000000"/>
+    <w:charset w:val="02"/>
+    <w:family w:val="auto"/>
+    <w:pitch w:val="variable"/>
+    <w:sig w:usb0="00000000" w:usb1="10000000" w:usb2="00000000" w:usb3="00000000" w:csb0="80000000" w:csb1="00000000"/>
+  </w:font>
+  <w:font w:name="Calibri">
+    <w:panose1 w:val="020F0502020204030204"/>
+    <w:charset w:val="00"/>
+    <w:family w:val="swiss"/>
+    <w:pitch w:val="variable"/>
+    <w:sig w:usb0="E00002FF" w:usb1="4000ACFF" w:usb2="00000001" w:usb3="00000000" w:csb0="0000019F" w:csb1="00000000"/>
+  </w:font>
+  <w:font w:name="Calibri Light">
+    <w:panose1 w:val="020F0302020204030204"/>
+    <w:charset w:val="00"/>
+    <w:family w:val="swiss"/>
+    <w:pitch w:val="variable"/>
+    <w:sig w:usb0="A00002EF" w:usb1="4000207B" w:usb2="00000000" w:usb3="00000000" w:csb0="0000019F" w:csb1="00000000"/>
+  </w:font>
+</w:fonts>
+</file>
+
+<file path=word/glossary/settings.xml><?xml version="1.0" encoding="utf-8"?>
+<w:settings xmlns:mc="http://schemas.openxmlformats.org/markup-compatibility/2006" xmlns:o="urn:schemas-microsoft-com:office:office" xmlns:r="http://schemas.openxmlformats.org/officeDocument/2006/relationships" xmlns:m="http://schemas.openxmlformats.org/officeDocument/2006/math" xmlns:v="urn:schemas-microsoft-com:vml" xmlns:w10="urn:schemas-microsoft-com:office:word" xmlns:w="http://schemas.openxmlformats.org/wordprocessingml/2006/main" xmlns:w14="http://schemas.microsoft.com/office/word/2010/wordml" xmlns:w15="http://schemas.microsoft.com/office/word/2012/wordml" xmlns:sl="http://schemas.openxmlformats.org/schemaLibrary/2006/main" mc:Ignorable="w14 w15">
+  <w:view w:val="normal"/>
+  <w:defaultTabStop w:val="720"/>
+  <w:characterSpacingControl w:val="doNotCompress"/>
+  <w:compat>
+    <w:useFELayout/>
+    <w:compatSetting w:name="compatibilityMode" w:uri="http://schemas.microsoft.com/office/word" w:val="15"/>
+    <w:compatSetting w:name="overrideTableStyleFontSizeAndJustification" w:uri="http://schemas.microsoft.com/office/word" w:val="1"/>
+    <w:compatSetting w:name="enableOpenTypeFeatures" w:uri="http://schemas.microsoft.com/office/word" w:val="1"/>
+    <w:compatSetting w:name="doNotFlipMirrorIndents" w:uri="http://schemas.microsoft.com/office/word" w:val="1"/>
+    <w:compatSetting w:name="differentiateMultirowTableHeaders" w:uri="http://schemas.microsoft.com/office/word" w:val="1"/>
+  </w:compat>
+  <w:rsids>
+    <w:rsidRoot w:val="00070D06"/>
+    <w:rsid w:val="00070D06"/>
+    <w:rsid w:val="00463258"/>
+    <w:rsid w:val="0072005F"/>
+    <w:rsid w:val="009B4D31"/>
+  </w:rsids>
+  <m:mathPr>
+    <m:mathFont m:val="Cambria Math"/>
+    <m:brkBin m:val="before"/>
+    <m:brkBinSub m:val="--"/>
+    <m:smallFrac m:val="0"/>
+    <m:dispDef/>
+    <m:lMargin m:val="0"/>
+    <m:rMargin m:val="0"/>
+    <m:defJc m:val="centerGroup"/>
+    <m:wrapIndent m:val="1440"/>
+    <m:intLim m:val="subSup"/>
+    <m:naryLim m:val="undOvr"/>
+  </m:mathPr>
+  <w:themeFontLang w:val="en-US"/>
+  <w:clrSchemeMapping w:bg1="light1" w:t1="dark1" w:bg2="light2" w:t2="dark2" w:accent1="accent1" w:accent2="accent2" w:accent3="accent3" w:accent4="accent4" w:accent5="accent5" w:accent6="accent6" w:hyperlink="hyperlink" w:followedHyperlink="followedHyperlink"/>
+  <w:decimalSymbol w:val="."/>
+  <w:listSeparator w:val=","/>
+  <w15:chartTrackingRefBased/>
+</w:settings>
+</file>
+
+<file path=word/glossary/styles.xml><?xml version="1.0" encoding="utf-8"?>
+<w:styles xmlns:mc="http://schemas.openxmlformats.org/markup-compatibility/2006" xmlns:r="http://schemas.openxmlformats.org/officeDocument/2006/relationships" xmlns:w="http://schemas.openxmlformats.org/wordprocessingml/2006/main" xmlns:w14="http://schemas.microsoft.com/office/word/2010/wordml" xmlns:w15="http://schemas.microsoft.com/office/word/2012/wordml" mc:Ignorable="w14 w15">
+  <w:docDefaults>
+    <w:rPrDefault>
+      <w:rPr>
+        <w:rFonts w:asciiTheme="minorHAnsi" w:eastAsiaTheme="minorEastAsia" w:hAnsiTheme="minorHAnsi" w:cstheme="minorBidi"/>
+        <w:sz w:val="22"/>
+        <w:szCs w:val="22"/>
+        <w:lang w:val="en-US" w:eastAsia="en-US" w:bidi="ar-SA"/>
+      </w:rPr>
+    </w:rPrDefault>
+    <w:pPrDefault>
+      <w:pPr>
+        <w:spacing w:after="160" w:line="259" w:lineRule="auto"/>
+      </w:pPr>
+    </w:pPrDefault>
+  </w:docDefaults>
+  <w:latentStyles w:defLockedState="0" w:defUIPriority="99" w:defSemiHidden="0" w:defUnhideWhenUsed="0" w:defQFormat="0" w:count="371">
+    <w:lsdException w:name="Normal" w:uiPriority="0" w:qFormat="1"/>
+    <w:lsdException w:name="heading 1" w:uiPriority="9" w:qFormat="1"/>
+    <w:lsdException w:name="heading 2" w:semiHidden="1" w:uiPriority="9" w:unhideWhenUsed="1" w:qFormat="1"/>
+    <w:lsdException w:name="heading 3" w:semiHidden="1" w:uiPriority="9" w:unhideWhenUsed="1" w:qFormat="1"/>
+    <w:lsdException w:name="heading 4" w:semiHidden="1" w:uiPriority="9" w:unhideWhenUsed="1" w:qFormat="1"/>
+    <w:lsdException w:name="heading 5" w:semiHidden="1" w:uiPriority="9" w:unhideWhenUsed="1" w:qFormat="1"/>
+    <w:lsdException w:name="heading 6" w:semiHidden="1" w:uiPriority="9" w:unhideWhenUsed="1" w:qFormat="1"/>
+    <w:lsdException w:name="heading 7" w:semiHidden="1" w:uiPriority="9" w:unhideWhenUsed="1" w:qFormat="1"/>
+    <w:lsdException w:name="heading 8" w:semiHidden="1" w:uiPriority="9" w:unhideWhenUsed="1" w:qFormat="1"/>
+    <w:lsdException w:name="heading 9" w:semiHidden="1" w:uiPriority="9" w:unhideWhenUsed="1" w:qFormat="1"/>
+    <w:lsdException w:name="index 1" w:semiHidden="1" w:unhideWhenUsed="1"/>
+    <w:lsdException w:name="index 2" w:semiHidden="1" w:unhideWhenUsed="1"/>
+    <w:lsdException w:name="index 3" w:semiHidden="1" w:unhideWhenUsed="1"/>
+    <w:lsdException w:name="index 4" w:semiHidden="1" w:unhideWhenUsed="1"/>
+    <w:lsdException w:name="index 5" w:semiHidden="1" w:unhideWhenUsed="1"/>
+    <w:lsdException w:name="index 6" w:semiHidden="1" w:unhideWhenUsed="1"/>
+    <w:lsdException w:name="index 7" w:semiHidden="1" w:unhideWhenUsed="1"/>
+    <w:lsdException w:name="index 8" w:semiHidden="1" w:unhideWhenUsed="1"/>
+    <w:lsdException w:name="index 9" w:semiHidden="1" w:unhideWhenUsed="1"/>
+    <w:lsdException w:name="toc 1" w:semiHidden="1" w:uiPriority="39" w:unhideWhenUsed="1"/>
+    <w:lsdException w:name="toc 2" w:semiHidden="1" w:uiPriority="39" w:unhideWhenUsed="1"/>
+    <w:lsdException w:name="toc 3" w:semiHidden="1" w:uiPriority="39" w:unhideWhenUsed="1"/>
+    <w:lsdException w:name="toc 4" w:semiHidden="1" w:uiPriority="39" w:unhideWhenUsed="1"/>
+    <w:lsdException w:name="toc 5" w:semiHidden="1" w:uiPriority="39" w:unhideWhenUsed="1"/>
+    <w:lsdException w:name="toc 6" w:semiHidden="1" w:uiPriority="39" w:unhideWhenUsed="1"/>
+    <w:lsdException w:name="toc 7" w:semiHidden="1" w:uiPriority="39" w:unhideWhenUsed="1"/>
+    <w:lsdException w:name="toc 8" w:semiHidden="1" w:uiPriority="39" w:unhideWhenUsed="1"/>
+    <w:lsdException w:name="toc 9" w:semiHidden="1" w:uiPriority="39" w:unhideWhenUsed="1"/>
+    <w:lsdException w:name="Normal Indent" w:semiHidden="1" w:unhideWhenUsed="1"/>
+    <w:lsdException w:name="footnote text" w:semiHidden="1" w:unhideWhenUsed="1"/>
+    <w:lsdException w:name="annotation text" w:semiHidden="1" w:unhideWhenUsed="1"/>
+    <w:lsdException w:name="header" w:semiHidden="1" w:unhideWhenUsed="1"/>
+    <w:lsdException w:name="footer" w:semiHidden="1" w:unhideWhenUsed="1"/>
+    <w:lsdException w:name="index heading" w:semiHidden="1" w:unhideWhenUsed="1"/>
+    <w:lsdException w:name="caption" w:semiHidden="1" w:uiPriority="35" w:unhideWhenUsed="1" w:qFormat="1"/>
+    <w:lsdException w:name="table of figures" w:semiHidden="1" w:unhideWhenUsed="1"/>
+    <w:lsdException w:name="envelope address" w:semiHidden="1" w:unhideWhenUsed="1"/>
+    <w:lsdException w:name="envelope return" w:semiHidden="1" w:unhideWhenUsed="1"/>
+    <w:lsdException w:name="footnote reference" w:semiHidden="1" w:unhideWhenUsed="1"/>
+    <w:lsdException w:name="annotation reference" w:semiHidden="1" w:unhideWhenUsed="1"/>
+    <w:lsdException w:name="line number" w:semiHidden="1" w:unhideWhenUsed="1"/>
+    <w:lsdException w:name="page number" w:semiHidden="1" w:unhideWhenUsed="1"/>
+    <w:lsdException w:name="endnote reference" w:semiHidden="1" w:unhideWhenUsed="1"/>
+    <w:lsdException w:name="endnote text" w:semiHidden="1" w:unhideWhenUsed="1"/>
+    <w:lsdException w:name="table of authorities" w:semiHidden="1" w:unhideWhenUsed="1"/>
+    <w:lsdException w:name="macro" w:semiHidden="1" w:unhideWhenUsed="1"/>
+    <w:lsdException w:name="toa heading" w:semiHidden="1" w:unhideWhenUsed="1"/>
+    <w:lsdException w:name="List" w:semiHidden="1" w:unhideWhenUsed="1"/>
+    <w:lsdException w:name="List Bullet" w:semiHidden="1" w:unhideWhenUsed="1"/>
+    <w:lsdException w:name="List Number" w:semiHidden="1" w:unhideWhenUsed="1"/>
+    <w:lsdException w:name="List 2" w:semiHidden="1" w:unhideWhenUsed="1"/>
+    <w:lsdException w:name="List 3" w:semiHidden="1" w:unhideWhenUsed="1"/>
+    <w:lsdException w:name="List 4" w:semiHidden="1" w:unhideWhenUsed="1"/>
+    <w:lsdException w:name="List 5" w:semiHidden="1" w:unhideWhenUsed="1"/>
+    <w:lsdException w:name="List Bullet 2" w:semiHidden="1" w:unhideWhenUsed="1"/>
+    <w:lsdException w:name="List Bullet 3" w:semiHidden="1" w:unhideWhenUsed="1"/>
+    <w:lsdException w:name="List Bullet 4" w:semiHidden="1" w:unhideWhenUsed="1"/>
+    <w:lsdException w:name="List Bullet 5" w:semiHidden="1" w:unhideWhenUsed="1"/>
+    <w:lsdException w:name="List Number 2" w:semiHidden="1" w:unhideWhenUsed="1"/>
+    <w:lsdException w:name="List Number 3" w:semiHidden="1" w:unhideWhenUsed="1"/>
+    <w:lsdException w:name="List Number 4" w:semiHidden="1" w:unhideWhenUsed="1"/>
+    <w:lsdException w:name="List Number 5" w:semiHidden="1" w:unhideWhenUsed="1"/>
+    <w:lsdException w:name="Title" w:uiPriority="10" w:qFormat="1"/>
+    <w:lsdException w:name="Closing" w:semiHidden="1" w:unhideWhenUsed="1"/>
+    <w:lsdException w:name="Signature" w:semiHidden="1" w:unhideWhenUsed="1"/>
+    <w:lsdException w:name="Default Paragraph Font" w:semiHidden="1" w:uiPriority="1" w:unhideWhenUsed="1"/>
+    <w:lsdException w:name="Body Text" w:semiHidden="1" w:unhideWhenUsed="1"/>
+    <w:lsdException w:name="Body Text Indent" w:semiHidden="1" w:unhideWhenUsed="1"/>
+    <w:lsdException w:name="List Continue" w:semiHidden="1" w:unhideWhenUsed="1"/>
+    <w:lsdException w:name="List Continue 2" w:semiHidden="1" w:unhideWhenUsed="1"/>
+    <w:lsdException w:name="List Continue 3" w:semiHidden="1" w:unhideWhenUsed="1"/>
+    <w:lsdException w:name="List Continue 4" w:semiHidden="1" w:unhideWhenUsed="1"/>
+    <w:lsdException w:name="List Continue 5" w:semiHidden="1" w:unhideWhenUsed="1"/>
+    <w:lsdException w:name="Message Header" w:semiHidden="1" w:unhideWhenUsed="1"/>
+    <w:lsdException w:name="Subtitle" w:uiPriority="11" w:qFormat="1"/>
+    <w:lsdException w:name="Salutation" w:semiHidden="1" w:unhideWhenUsed="1"/>
+    <w:lsdException w:name="Date" w:semiHidden="1" w:unhideWhenUsed="1"/>
+    <w:lsdException w:name="Body Text First Indent" w:semiHidden="1" w:unhideWhenUsed="1"/>
+    <w:lsdException w:name="Body Text First Indent 2" w:semiHidden="1" w:unhideWhenUsed="1"/>
+    <w:lsdException w:name="Note Heading" w:semiHidden="1" w:unhideWhenUsed="1"/>
+    <w:lsdException w:name="Body Text 2" w:semiHidden="1" w:unhideWhenUsed="1"/>
+    <w:lsdException w:name="Body Text 3" w:semiHidden="1" w:unhideWhenUsed="1"/>
+    <w:lsdException w:name="Body Text Indent 2" w:semiHidden="1" w:unhideWhenUsed="1"/>
+    <w:lsdException w:name="Body Text Indent 3" w:semiHidden="1" w:unhideWhenUsed="1"/>
+    <w:lsdException w:name="Block Text" w:semiHidden="1" w:unhideWhenUsed="1"/>
+    <w:lsdException w:name="Hyperlink" w:semiHidden="1" w:unhideWhenUsed="1"/>
+    <w:lsdException w:name="FollowedHyperlink" w:semiHidden="1" w:unhideWhenUsed="1"/>
+    <w:lsdException w:name="Strong" w:uiPriority="22" w:qFormat="1"/>
+    <w:lsdException w:name="Emphasis" w:uiPriority="20" w:qFormat="1"/>
+    <w:lsdException w:name="Document Map" w:semiHidden="1" w:unhideWhenUsed="1"/>
+    <w:lsdException w:name="Plain Text" w:semiHidden="1" w:unhideWhenUsed="1"/>
+    <w:lsdException w:name="E-mail Signature" w:semiHidden="1" w:unhideWhenUsed="1"/>
+    <w:lsdException w:name="HTML Top of Form" w:semiHidden="1" w:unhideWhenUsed="1"/>
+    <w:lsdException w:name="HTML Bottom of Form" w:semiHidden="1" w:unhideWhenUsed="1"/>
+    <w:lsdException w:name="Normal (Web)" w:semiHidden="1" w:unhideWhenUsed="1"/>
+    <w:lsdException w:name="HTML Acronym" w:semiHidden="1" w:unhideWhenUsed="1"/>
+    <w:lsdException w:name="HTML Address" w:semiHidden="1" w:unhideWhenUsed="1"/>
+    <w:lsdException w:name="HTML Cite" w:semiHidden="1" w:unhideWhenUsed="1"/>
+    <w:lsdException w:name="HTML Code" w:semiHidden="1" w:unhideWhenUsed="1"/>
+    <w:lsdException w:name="HTML Definition" w:semiHidden="1" w:unhideWhenUsed="1"/>
+    <w:lsdException w:name="HTML Keyboard" w:semiHidden="1" w:unhideWhenUsed="1"/>
+    <w:lsdException w:name="HTML Preformatted" w:semiHidden="1" w:unhideWhenUsed="1"/>
+    <w:lsdException w:name="HTML Sample" w:semiHidden="1" w:unhideWhenUsed="1"/>
+    <w:lsdException w:name="HTML Typewriter" w:semiHidden="1" w:unhideWhenUsed="1"/>
+    <w:lsdException w:name="HTML Variable" w:semiHidden="1" w:unhideWhenUsed="1"/>
+    <w:lsdException w:name="Normal Table" w:semiHidden="1" w:unhideWhenUsed="1"/>
+    <w:lsdException w:name="annotation subject" w:semiHidden="1" w:unhideWhenUsed="1"/>
+    <w:lsdException w:name="No List" w:semiHidden="1" w:unhideWhenUsed="1"/>
+    <w:lsdException w:name="Outline List 1" w:semiHidden="1" w:unhideWhenUsed="1"/>
+    <w:lsdException w:name="Outline List 2" w:semiHidden="1" w:unhideWhenUsed="1"/>
+    <w:lsdException w:name="Outline List 3" w:semiHidden="1" w:unhideWhenUsed="1"/>
+    <w:lsdException w:name="Table Simple 1" w:semiHidden="1" w:unhideWhenUsed="1"/>
+    <w:lsdException w:name="Table Simple 2" w:semiHidden="1" w:unhideWhenUsed="1"/>
+    <w:lsdException w:name="Table Simple 3" w:semiHidden="1" w:unhideWhenUsed="1"/>
+    <w:lsdException w:name="Table Classic 1" w:semiHidden="1" w:unhideWhenUsed="1"/>
+    <w:lsdException w:name="Table Classic 2" w:semiHidden="1" w:unhideWhenUsed="1"/>
+    <w:lsdException w:name="Table Classic 3" w:semiHidden="1" w:unhideWhenUsed="1"/>
+    <w:lsdException w:name="Table Classic 4" w:semiHidden="1" w:unhideWhenUsed="1"/>
+    <w:lsdException w:name="Table Colorful 1" w:semiHidden="1" w:unhideWhenUsed="1"/>
+    <w:lsdException w:name="Table Colorful 2" w:semiHidden="1" w:unhideWhenUsed="1"/>
+    <w:lsdException w:name="Table Colorful 3" w:semiHidden="1" w:unhideWhenUsed="1"/>
+    <w:lsdException w:name="Table Columns 1" w:semiHidden="1" w:unhideWhenUsed="1"/>
+    <w:lsdException w:name="Table Columns 2" w:semiHidden="1" w:unhideWhenUsed="1"/>
+    <w:lsdException w:name="Table Columns 3" w:semiHidden="1" w:unhideWhenUsed="1"/>
+    <w:lsdException w:name="Table Columns 4" w:semiHidden="1" w:unhideWhenUsed="1"/>
+    <w:lsdException w:name="Table Columns 5" w:semiHidden="1" w:unhideWhenUsed="1"/>
+    <w:lsdException w:name="Table Grid 1" w:semiHidden="1" w:unhideWhenUsed="1"/>
+    <w:lsdException w:name="Table Grid 2" w:semiHidden="1" w:unhideWhenUsed="1"/>
+    <w:lsdException w:name="Table Grid 3" w:semiHidden="1" w:unhideWhenUsed="1"/>
+    <w:lsdException w:name="Table Grid 4" w:semiHidden="1" w:unhideWhenUsed="1"/>
+    <w:lsdException w:name="Table Grid 5" w:semiHidden="1" w:unhideWhenUsed="1"/>
+    <w:lsdException w:name="Table Grid 6" w:semiHidden="1" w:unhideWhenUsed="1"/>
+    <w:lsdException w:name="Table Grid 7" w:semiHidden="1" w:unhideWhenUsed="1"/>
+    <w:lsdException w:name="Table Grid 8" w:semiHidden="1" w:unhideWhenUsed="1"/>
+    <w:lsdException w:name="Table List 1" w:semiHidden="1" w:unhideWhenUsed="1"/>
+    <w:lsdException w:name="Table List 2" w:semiHidden="1" w:unhideWhenUsed="1"/>
+    <w:lsdException w:name="Table List 3" w:semiHidden="1" w:unhideWhenUsed="1"/>
+    <w:lsdException w:name="Table List 4" w:semiHidden="1" w:unhideWhenUsed="1"/>
+    <w:lsdException w:name="Table List 5" w:semiHidden="1" w:unhideWhenUsed="1"/>
+    <w:lsdException w:name="Table List 6" w:semiHidden="1" w:unhideWhenUsed="1"/>
+    <w:lsdException w:name="Table List 7" w:semiHidden="1" w:unhideWhenUsed="1"/>
+    <w:lsdException w:name="Table List 8" w:semiHidden="1" w:unhideWhenUsed="1"/>
+    <w:lsdException w:name="Table 3D effects 1" w:semiHidden="1" w:unhideWhenUsed="1"/>
+    <w:lsdException w:name="Table 3D effects 2" w:semiHidden="1" w:unhideWhenUsed="1"/>
+    <w:lsdException w:name="Table 3D effects 3" w:semiHidden="1" w:unhideWhenUsed="1"/>
+    <w:lsdException w:name="Table Contemporary" w:semiHidden="1" w:unhideWhenUsed="1"/>
+    <w:lsdException w:name="Table Elegant" w:semiHidden="1" w:unhideWhenUsed="1"/>
+    <w:lsdException w:name="Table Professional" w:semiHidden="1" w:unhideWhenUsed="1"/>
+    <w:lsdException w:name="Table Subtle 1" w:semiHidden="1" w:unhideWhenUsed="1"/>
+    <w:lsdException w:name="Table Subtle 2" w:semiHidden="1" w:unhideWhenUsed="1"/>
+    <w:lsdException w:name="Table Web 1" w:semiHidden="1" w:unhideWhenUsed="1"/>
+    <w:lsdException w:name="Table Web 2" w:semiHidden="1" w:unhideWhenUsed="1"/>
+    <w:lsdException w:name="Table Web 3" w:semiHidden="1" w:unhideWhenUsed="1"/>
+    <w:lsdException w:name="Balloon Text" w:semiHidden="1" w:unhideWhenUsed="1"/>
+    <w:lsdException w:name="Table Grid" w:uiPriority="39"/>
+    <w:lsdException w:name="Table Theme" w:semiHidden="1" w:unhideWhenUsed="1"/>
+    <w:lsdException w:name="Placeholder Text" w:semiHidden="1"/>
+    <w:lsdException w:name="No Spacing" w:uiPriority="1" w:qFormat="1"/>
+    <w:lsdException w:name="Light Shading" w:uiPriority="60"/>
+    <w:lsdException w:name="Light List" w:uiPriority="61"/>
+    <w:lsdException w:name="Light Grid" w:uiPriority="62"/>
+    <w:lsdException w:name="Medium Shading 1" w:uiPriority="63"/>
+    <w:lsdException w:name="Medium Shading 2" w:uiPriority="64"/>
+    <w:lsdException w:name="Medium List 1" w:uiPriority="65"/>
+    <w:lsdException w:name="Medium List 2" w:uiPriority="66"/>
+    <w:lsdException w:name="Medium Grid 1" w:uiPriority="67"/>
+    <w:lsdException w:name="Medium Grid 2" w:uiPriority="68"/>
+    <w:lsdException w:name="Medium Grid 3" w:uiPriority="69"/>
+    <w:lsdException w:name="Dark List" w:uiPriority="70"/>
+    <w:lsdException w:name="Colorful Shading" w:uiPriority="71"/>
+    <w:lsdException w:name="Colorful List" w:uiPriority="72"/>
+    <w:lsdException w:name="Colorful Grid" w:uiPriority="73"/>
+    <w:lsdException w:name="Light Shading Accent 1" w:uiPriority="60"/>
+    <w:lsdException w:name="Light List Accent 1" w:uiPriority="61"/>
+    <w:lsdException w:name="Light Grid Accent 1" w:uiPriority="62"/>
+    <w:lsdException w:name="Medium Shading 1 Accent 1" w:uiPriority="63"/>
+    <w:lsdException w:name="Medium Shading 2 Accent 1" w:uiPriority="64"/>
+    <w:lsdException w:name="Medium List 1 Accent 1" w:uiPriority="65"/>
+    <w:lsdException w:name="Revision" w:semiHidden="1"/>
+    <w:lsdException w:name="List Paragraph" w:uiPriority="34" w:qFormat="1"/>
+    <w:lsdException w:name="Quote" w:uiPriority="29" w:qFormat="1"/>
+    <w:lsdException w:name="Intense Quote" w:uiPriority="30" w:qFormat="1"/>
+    <w:lsdException w:name="Medium List 2 Accent 1" w:uiPriority="66"/>
+    <w:lsdException w:name="Medium Grid 1 Accent 1" w:uiPriority="67"/>
+    <w:lsdException w:name="Medium Grid 2 Accent 1" w:uiPriority="68"/>
+    <w:lsdException w:name="Medium Grid 3 Accent 1" w:uiPriority="69"/>
+    <w:lsdException w:name="Dark List Accent 1" w:uiPriority="70"/>
+    <w:lsdException w:name="Colorful Shading Accent 1" w:uiPriority="71"/>
+    <w:lsdException w:name="Colorful List Accent 1" w:uiPriority="72"/>
+    <w:lsdException w:name="Colorful Grid Accent 1" w:uiPriority="73"/>
+    <w:lsdException w:name="Light Shading Accent 2" w:uiPriority="60"/>
+    <w:lsdException w:name="Light List Accent 2" w:uiPriority="61"/>
+    <w:lsdException w:name="Light Grid Accent 2" w:uiPriority="62"/>
+    <w:lsdException w:name="Medium Shading 1 Accent 2" w:uiPriority="63"/>
+    <w:lsdException w:name="Medium Shading 2 Accent 2" w:uiPriority="64"/>
+    <w:lsdException w:name="Medium List 1 Accent 2" w:uiPriority="65"/>
+    <w:lsdException w:name="Medium List 2 Accent 2" w:uiPriority="66"/>
+    <w:lsdException w:name="Medium Grid 1 Accent 2" w:uiPriority="67"/>
+    <w:lsdException w:name="Medium Grid 2 Accent 2" w:uiPriority="68"/>
+    <w:lsdException w:name="Medium Grid 3 Accent 2" w:uiPriority="69"/>
+    <w:lsdException w:name="Dark List Accent 2" w:uiPriority="70"/>
+    <w:lsdException w:name="Colorful Shading Accent 2" w:uiPriority="71"/>
+    <w:lsdException w:name="Colorful List Accent 2" w:uiPriority="72"/>
+    <w:lsdException w:name="Colorful Grid Accent 2" w:uiPriority="73"/>
+    <w:lsdException w:name="Light Shading Accent 3" w:uiPriority="60"/>
+    <w:lsdException w:name="Light List Accent 3" w:uiPriority="61"/>
+    <w:lsdException w:name="Light Grid Accent 3" w:uiPriority="62"/>
+    <w:lsdException w:name="Medium Shading 1 Accent 3" w:uiPriority="63"/>
+    <w:lsdException w:name="Medium Shading 2 Accent 3" w:uiPriority="64"/>
+    <w:lsdException w:name="Medium List 1 Accent 3" w:uiPriority="65"/>
+    <w:lsdException w:name="Medium List 2 Accent 3" w:uiPriority="66"/>
+    <w:lsdException w:name="Medium Grid 1 Accent 3" w:uiPriority="67"/>
+    <w:lsdException w:name="Medium Grid 2 Accent 3" w:uiPriority="68"/>
+    <w:lsdException w:name="Medium Grid 3 Accent 3" w:uiPriority="69"/>
+    <w:lsdException w:name="Dark List Accent 3" w:uiPriority="70"/>
+    <w:lsdException w:name="Colorful Shading Accent 3" w:uiPriority="71"/>
+    <w:lsdException w:name="Colorful List Accent 3" w:uiPriority="72"/>
+    <w:lsdException w:name="Colorful Grid Accent 3" w:uiPriority="73"/>
+    <w:lsdException w:name="Light Shading Accent 4" w:uiPriority="60"/>
+    <w:lsdException w:name="Light List Accent 4" w:uiPriority="61"/>
+    <w:lsdException w:name="Light Grid Accent 4" w:uiPriority="62"/>
+    <w:lsdException w:name="Medium Shading 1 Accent 4" w:uiPriority="63"/>
+    <w:lsdException w:name="Medium Shading 2 Accent 4" w:uiPriority="64"/>
+    <w:lsdException w:name="Medium List 1 Accent 4" w:uiPriority="65"/>
+    <w:lsdException w:name="Medium List 2 Accent 4" w:uiPriority="66"/>
+    <w:lsdException w:name="Medium Grid 1 Accent 4" w:uiPriority="67"/>
+    <w:lsdException w:name="Medium Grid 2 Accent 4" w:uiPriority="68"/>
+    <w:lsdException w:name="Medium Grid 3 Accent 4" w:uiPriority="69"/>
+    <w:lsdException w:name="Dark List Accent 4" w:uiPriority="70"/>
+    <w:lsdException w:name="Colorful Shading Accent 4" w:uiPriority="71"/>
+    <w:lsdException w:name="Colorful List Accent 4" w:uiPriority="72"/>
+    <w:lsdException w:name="Colorful Grid Accent 4" w:uiPriority="73"/>
+    <w:lsdException w:name="Light Shading Accent 5" w:uiPriority="60"/>
+    <w:lsdException w:name="Light List Accent 5" w:uiPriority="61"/>
+    <w:lsdException w:name="Light Grid Accent 5" w:uiPriority="62"/>
+    <w:lsdException w:name="Medium Shading 1 Accent 5" w:uiPriority="63"/>
+    <w:lsdException w:name="Medium Shading 2 Accent 5" w:uiPriority="64"/>
+    <w:lsdException w:name="Medium List 1 Accent 5" w:uiPriority="65"/>
+    <w:lsdException w:name="Medium List 2 Accent 5" w:uiPriority="66"/>
+    <w:lsdException w:name="Medium Grid 1 Accent 5" w:uiPriority="67"/>
+    <w:lsdException w:name="Medium Grid 2 Accent 5" w:uiPriority="68"/>
+    <w:lsdException w:name="Medium Grid 3 Accent 5" w:uiPriority="69"/>
+    <w:lsdException w:name="Dark List Accent 5" w:uiPriority="70"/>
+    <w:lsdException w:name="Colorful Shading Accent 5" w:uiPriority="71"/>
+    <w:lsdException w:name="Colorful List Accent 5" w:uiPriority="72"/>
+    <w:lsdException w:name="Colorful Grid Accent 5" w:uiPriority="73"/>
+    <w:lsdException w:name="Light Shading Accent 6" w:uiPriority="60"/>
+    <w:lsdException w:name="Light List Accent 6" w:uiPriority="61"/>
+    <w:lsdException w:name="Light Grid Accent 6" w:uiPriority="62"/>
+    <w:lsdException w:name="Medium Shading 1 Accent 6" w:uiPriority="63"/>
+    <w:lsdException w:name="Medium Shading 2 Accent 6" w:uiPriority="64"/>
+    <w:lsdException w:name="Medium List 1 Accent 6" w:uiPriority="65"/>
+    <w:lsdException w:name="Medium List 2 Accent 6" w:uiPriority="66"/>
+    <w:lsdException w:name="Medium Grid 1 Accent 6" w:uiPriority="67"/>
+    <w:lsdException w:name="Medium Grid 2 Accent 6" w:uiPriority="68"/>
+    <w:lsdException w:name="Medium Grid 3 Accent 6" w:uiPriority="69"/>
+    <w:lsdException w:name="Dark List Accent 6" w:uiPriority="70"/>
+    <w:lsdException w:name="Colorful Shading Accent 6" w:uiPriority="71"/>
+    <w:lsdException w:name="Colorful List Accent 6" w:uiPriority="72"/>
+    <w:lsdException w:name="Colorful Grid Accent 6" w:uiPriority="73"/>
+    <w:lsdException w:name="Subtle Emphasis" w:uiPriority="19" w:qFormat="1"/>
+    <w:lsdException w:name="Intense Emphasis" w:uiPriority="21" w:qFormat="1"/>
+    <w:lsdException w:name="Subtle Reference" w:uiPriority="31" w:qFormat="1"/>
+    <w:lsdException w:name="Intense Reference" w:uiPriority="32" w:qFormat="1"/>
+    <w:lsdException w:name="Book Title" w:uiPriority="33" w:qFormat="1"/>
+    <w:lsdException w:name="Bibliography" w:semiHidden="1" w:uiPriority="37" w:unhideWhenUsed="1"/>
+    <w:lsdException w:name="TOC Heading" w:semiHidden="1" w:uiPriority="39" w:unhideWhenUsed="1" w:qFormat="1"/>
+    <w:lsdException w:name="Plain Table 1" w:uiPriority="41"/>
+    <w:lsdException w:name="Plain Table 2" w:uiPriority="42"/>
+    <w:lsdException w:name="Plain Table 3" w:uiPriority="43"/>
+    <w:lsdException w:name="Plain Table 4" w:uiPriority="44"/>
+    <w:lsdException w:name="Plain Table 5" w:uiPriority="45"/>
+    <w:lsdException w:name="Grid Table Light" w:uiPriority="40"/>
+    <w:lsdException w:name="Grid Table 1 Light" w:uiPriority="46"/>
+    <w:lsdException w:name="Grid Table 2" w:uiPriority="47"/>
+    <w:lsdException w:name="Grid Table 3" w:uiPriority="48"/>
+    <w:lsdException w:name="Grid Table 4" w:uiPriority="49"/>
+    <w:lsdException w:name="Grid Table 5 Dark" w:uiPriority="50"/>
+    <w:lsdException w:name="Grid Table 6 Colorful" w:uiPriority="51"/>
+    <w:lsdException w:name="Grid Table 7 Colorful" w:uiPriority="52"/>
+    <w:lsdException w:name="Grid Table 1 Light Accent 1" w:uiPriority="46"/>
+    <w:lsdException w:name="Grid Table 2 Accent 1" w:uiPriority="47"/>
+    <w:lsdException w:name="Grid Table 3 Accent 1" w:uiPriority="48"/>
+    <w:lsdException w:name="Grid Table 4 Accent 1" w:uiPriority="49"/>
+    <w:lsdException w:name="Grid Table 5 Dark Accent 1" w:uiPriority="50"/>
+    <w:lsdException w:name="Grid Table 6 Colorful Accent 1" w:uiPriority="51"/>
+    <w:lsdException w:name="Grid Table 7 Colorful Accent 1" w:uiPriority="52"/>
+    <w:lsdException w:name="Grid Table 1 Light Accent 2" w:uiPriority="46"/>
+    <w:lsdException w:name="Grid Table 2 Accent 2" w:uiPriority="47"/>
+    <w:lsdException w:name="Grid Table 3 Accent 2" w:uiPriority="48"/>
+    <w:lsdException w:name="Grid Table 4 Accent 2" w:uiPriority="49"/>
+    <w:lsdException w:name="Grid Table 5 Dark Accent 2" w:uiPriority="50"/>
+    <w:lsdException w:name="Grid Table 6 Colorful Accent 2" w:uiPriority="51"/>
+    <w:lsdException w:name="Grid Table 7 Colorful Accent 2" w:uiPriority="52"/>
+    <w:lsdException w:name="Grid Table 1 Light Accent 3" w:uiPriority="46"/>
+    <w:lsdException w:name="Grid Table 2 Accent 3" w:uiPriority="47"/>
+    <w:lsdException w:name="Grid Table 3 Accent 3" w:uiPriority="48"/>
+    <w:lsdException w:name="Grid Table 4 Accent 3" w:uiPriority="49"/>
+    <w:lsdException w:name="Grid Table 5 Dark Accent 3" w:uiPriority="50"/>
+    <w:lsdException w:name="Grid Table 6 Colorful Accent 3" w:uiPriority="51"/>
+    <w:lsdException w:name="Grid Table 7 Colorful Accent 3" w:uiPriority="52"/>
+    <w:lsdException w:name="Grid Table 1 Light Accent 4" w:uiPriority="46"/>
+    <w:lsdException w:name="Grid Table 2 Accent 4" w:uiPriority="47"/>
+    <w:lsdException w:name="Grid Table 3 Accent 4" w:uiPriority="48"/>
+    <w:lsdException w:name="Grid Table 4 Accent 4" w:uiPriority="49"/>
+    <w:lsdException w:name="Grid Table 5 Dark Accent 4" w:uiPriority="50"/>
+    <w:lsdException w:name="Grid Table 6 Colorful Accent 4" w:uiPriority="51"/>
+    <w:lsdException w:name="Grid Table 7 Colorful Accent 4" w:uiPriority="52"/>
+    <w:lsdException w:name="Grid Table 1 Light Accent 5" w:uiPriority="46"/>
+    <w:lsdException w:name="Grid Table 2 Accent 5" w:uiPriority="47"/>
+    <w:lsdException w:name="Grid Table 3 Accent 5" w:uiPriority="48"/>
+    <w:lsdException w:name="Grid Table 4 Accent 5" w:uiPriority="49"/>
+    <w:lsdException w:name="Grid Table 5 Dark Accent 5" w:uiPriority="50"/>
+    <w:lsdException w:name="Grid Table 6 Colorful Accent 5" w:uiPriority="51"/>
+    <w:lsdException w:name="Grid Table 7 Colorful Accent 5" w:uiPriority="52"/>
+    <w:lsdException w:name="Grid Table 1 Light Accent 6" w:uiPriority="46"/>
+    <w:lsdException w:name="Grid Table 2 Accent 6" w:uiPriority="47"/>
+    <w:lsdException w:name="Grid Table 3 Accent 6" w:uiPriority="48"/>
+    <w:lsdException w:name="Grid Table 4 Accent 6" w:uiPriority="49"/>
+    <w:lsdException w:name="Grid Table 5 Dark Accent 6" w:uiPriority="50"/>
+    <w:lsdException w:name="Grid Table 6 Colorful Accent 6" w:uiPriority="51"/>
+    <w:lsdException w:name="Grid Table 7 Colorful Accent 6" w:uiPriority="52"/>
+    <w:lsdException w:name="List Table 1 Light" w:uiPriority="46"/>
+    <w:lsdException w:name="List Table 2" w:uiPriority="47"/>
+    <w:lsdException w:name="List Table 3" w:uiPriority="48"/>
+    <w:lsdException w:name="List Table 4" w:uiPriority="49"/>
+    <w:lsdException w:name="List Table 5 Dark" w:uiPriority="50"/>
+    <w:lsdException w:name="List Table 6 Colorful" w:uiPriority="51"/>
+    <w:lsdException w:name="List Table 7 Colorful" w:uiPriority="52"/>
+    <w:lsdException w:name="List Table 1 Light Accent 1" w:uiPriority="46"/>
+    <w:lsdException w:name="List Table 2 Accent 1" w:uiPriority="47"/>
+    <w:lsdException w:name="List Table 3 Accent 1" w:uiPriority="48"/>
+    <w:lsdException w:name="List Table 4 Accent 1" w:uiPriority="49"/>
+    <w:lsdException w:name="List Table 5 Dark Accent 1" w:uiPriority="50"/>
+    <w:lsdException w:name="List Table 6 Colorful Accent 1" w:uiPriority="51"/>
+    <w:lsdException w:name="List Table 7 Colorful Accent 1" w:uiPriority="52"/>
+    <w:lsdException w:name="List Table 1 Light Accent 2" w:uiPriority="46"/>
+    <w:lsdException w:name="List Table 2 Accent 2" w:uiPriority="47"/>
+    <w:lsdException w:name="List Table 3 Accent 2" w:uiPriority="48"/>
+    <w:lsdException w:name="List Table 4 Accent 2" w:uiPriority="49"/>
+    <w:lsdException w:name="List Table 5 Dark Accent 2" w:uiPriority="50"/>
+    <w:lsdException w:name="List Table 6 Colorful Accent 2" w:uiPriority="51"/>
+    <w:lsdException w:name="List Table 7 Colorful Accent 2" w:uiPriority="52"/>
+    <w:lsdException w:name="List Table 1 Light Accent 3" w:uiPriority="46"/>
+    <w:lsdException w:name="List Table 2 Accent 3" w:uiPriority="47"/>
+    <w:lsdException w:name="List Table 3 Accent 3" w:uiPriority="48"/>
+    <w:lsdException w:name="List Table 4 Accent 3" w:uiPriority="49"/>
+    <w:lsdException w:name="List Table 5 Dark Accent 3" w:uiPriority="50"/>
+    <w:lsdException w:name="List Table 6 Colorful Accent 3" w:uiPriority="51"/>
+    <w:lsdException w:name="List Table 7 Colorful Accent 3" w:uiPriority="52"/>
+    <w:lsdException w:name="List Table 1 Light Accent 4" w:uiPriority="46"/>
+    <w:lsdException w:name="List Table 2 Accent 4" w:uiPriority="47"/>
+    <w:lsdException w:name="List Table 3 Accent 4" w:uiPriority="48"/>
+    <w:lsdException w:name="List Table 4 Accent 4" w:uiPriority="49"/>
+    <w:lsdException w:name="List Table 5 Dark Accent 4" w:uiPriority="50"/>
+    <w:lsdException w:name="List Table 6 Colorful Accent 4" w:uiPriority="51"/>
+    <w:lsdException w:name="List Table 7 Colorful Accent 4" w:uiPriority="52"/>
+    <w:lsdException w:name="List Table 1 Light Accent 5" w:uiPriority="46"/>
+    <w:lsdException w:name="List Table 2 Accent 5" w:uiPriority="47"/>
+    <w:lsdException w:name="List Table 3 Accent 5" w:uiPriority="48"/>
+    <w:lsdException w:name="List Table 4 Accent 5" w:uiPriority="49"/>
+    <w:lsdException w:name="List Table 5 Dark Accent 5" w:uiPriority="50"/>
+    <w:lsdException w:name="List Table 6 Colorful Accent 5" w:uiPriority="51"/>
+    <w:lsdException w:name="List Table 7 Colorful Accent 5" w:uiPriority="52"/>
+    <w:lsdException w:name="List Table 1 Light Accent 6" w:uiPriority="46"/>
+    <w:lsdException w:name="List Table 2 Accent 6" w:uiPriority="47"/>
+    <w:lsdException w:name="List Table 3 Accent 6" w:uiPriority="48"/>
+    <w:lsdException w:name="List Table 4 Accent 6" w:uiPriority="49"/>
+    <w:lsdException w:name="List Table 5 Dark Accent 6" w:uiPriority="50"/>
+    <w:lsdException w:name="List Table 6 Colorful Accent 6" w:uiPriority="51"/>
+    <w:lsdException w:name="List Table 7 Colorful Accent 6" w:uiPriority="52"/>
+  </w:latentStyles>
+  <w:style w:type="paragraph" w:default="1" w:styleId="Normal">
+    <w:name w:val="Normal"/>
+    <w:qFormat/>
+  </w:style>
+  <w:style w:type="character" w:default="1" w:styleId="DefaultParagraphFont">
+    <w:name w:val="Default Paragraph Font"/>
+    <w:uiPriority w:val="1"/>
+    <w:semiHidden/>
+    <w:unhideWhenUsed/>
+  </w:style>
+  <w:style w:type="table" w:default="1" w:styleId="TableNormal">
+    <w:name w:val="Normal Table"/>
+    <w:uiPriority w:val="99"/>
+    <w:semiHidden/>
+    <w:unhideWhenUsed/>
+    <w:tblPr>
+      <w:tblInd w:w="0" w:type="dxa"/>
+      <w:tblCellMar>
+        <w:top w:w="0" w:type="dxa"/>
+        <w:left w:w="108" w:type="dxa"/>
+        <w:bottom w:w="0" w:type="dxa"/>
+        <w:right w:w="108" w:type="dxa"/>
+      </w:tblCellMar>
+    </w:tblPr>
+  </w:style>
+  <w:style w:type="numbering" w:default="1" w:styleId="NoList">
+    <w:name w:val="No List"/>
+    <w:uiPriority w:val="99"/>
+    <w:semiHidden/>
+    <w:unhideWhenUsed/>
+  </w:style>
+  <w:style w:type="paragraph" w:customStyle="1" w:styleId="6D70824B660942DEA10C430EC0888BC4">
+    <w:name w:val="6D70824B660942DEA10C430EC0888BC4"/>
+    <w:rsid w:val="00070D06"/>
+  </w:style>
+  <w:style w:type="paragraph" w:customStyle="1" w:styleId="A473CE0F3FB148EE9CF58E0C9FEBBB8B">
+    <w:name w:val="A473CE0F3FB148EE9CF58E0C9FEBBB8B"/>
+    <w:rsid w:val="00070D06"/>
+  </w:style>
+</w:styles>
+</file>
+
+<file path=word/glossary/webSettings.xml><?xml version="1.0" encoding="utf-8"?>
+<w:webSettings xmlns:mc="http://schemas.openxmlformats.org/markup-compatibility/2006" xmlns:r="http://schemas.openxmlformats.org/officeDocument/2006/relationships" xmlns:w="http://schemas.openxmlformats.org/wordprocessingml/2006/main" xmlns:w14="http://schemas.microsoft.com/office/word/2010/wordml" xmlns:w15="http://schemas.microsoft.com/office/word/2012/wordml" mc:Ignorable="w14 w15">
+  <w:optimizeForBrowser/>
+  <w:allowPNG/>
+</w:webSettings>
 </file>
 
 <file path=word/theme/theme1.xml><?xml version="1.0" encoding="utf-8"?>
@@ -3403,7 +7059,7 @@
 </file>
 
 <file path=customXml/itemProps1.xml><?xml version="1.0" encoding="utf-8"?>
-<ds:datastoreItem xmlns:ds="http://schemas.openxmlformats.org/officeDocument/2006/customXml" ds:itemID="{4E1666ED-5542-42DB-986D-8CFA33EED032}">
+<ds:datastoreItem xmlns:ds="http://schemas.openxmlformats.org/officeDocument/2006/customXml" ds:itemID="{5D9B3A9D-FD44-4082-B2E0-06169B9C9A87}">
   <ds:schemaRefs>
     <ds:schemaRef ds:uri="http://schemas.openxmlformats.org/officeDocument/2006/bibliography"/>
   </ds:schemaRefs>

</xml_diff>

<commit_message>
Final Commit. Project Complete
</commit_message>
<xml_diff>
--- a/Tag prediction for StackOverflow.docx
+++ b/Tag prediction for StackOverflow.docx
@@ -67,16 +67,13 @@
       <w:pPr>
         <w:spacing w:after="0" w:line="240" w:lineRule="auto"/>
         <w:jc w:val="both"/>
-      </w:pPr>
-    </w:p>
-    <w:p>
-      <w:pPr>
-        <w:spacing w:after="0" w:line="240" w:lineRule="auto"/>
-        <w:jc w:val="both"/>
         <w:sectPr>
+          <w:headerReference w:type="default" r:id="rId8"/>
+          <w:footerReference w:type="default" r:id="rId9"/>
           <w:pgSz w:w="12240" w:h="15840"/>
           <w:pgMar w:top="1440" w:right="1170" w:bottom="1440" w:left="990" w:header="720" w:footer="720" w:gutter="0"/>
           <w:cols w:space="720"/>
+          <w:titlePg/>
           <w:docGrid w:linePitch="360"/>
         </w:sectPr>
       </w:pPr>
@@ -115,8 +112,6 @@
         <w:ind w:firstLine="720"/>
         <w:jc w:val="both"/>
       </w:pPr>
-      <w:bookmarkStart w:id="0" w:name="_GoBack"/>
-      <w:bookmarkEnd w:id="0"/>
       <w:r>
         <w:t>In Stack</w:t>
       </w:r>
@@ -127,7 +122,13 @@
         <w:t xml:space="preserve">overflow website </w:t>
       </w:r>
       <w:r>
-        <w:t xml:space="preserve">while a user asks a question, one will be given an option to choose at most 5 tags regarding what he is asking. User has to select these tags manually. Tags helps the website to show appropriate questions to those who are interested in that particular topic </w:t>
+        <w:t xml:space="preserve">while a user asks a question, one will be given an option to choose </w:t>
+      </w:r>
+      <w:r>
+        <w:t>utmost</w:t>
+      </w:r>
+      <w:r>
+        <w:t xml:space="preserve"> 5 tags regarding what he is asking. User has to select these tags manually. Tags helps the website to show appropriate questions to those who are interested in that particular topic </w:t>
       </w:r>
       <w:r>
         <w:rPr>
@@ -276,16 +277,16 @@
         <w:t xml:space="preserve"> API</w:t>
       </w:r>
       <w:r>
-        <w:t xml:space="preserve">. This program grabs the questions, </w:t>
+        <w:t xml:space="preserve">. This program grabs the questions, associated tags and saves them to a </w:t>
+      </w:r>
+      <w:r>
+        <w:t xml:space="preserve">Database. We </w:t>
       </w:r>
       <w:r>
         <w:lastRenderedPageBreak/>
-        <w:t xml:space="preserve">associated tags and saves them to a </w:t>
-      </w:r>
-      <w:r>
-        <w:t xml:space="preserve">Database. We have to train our models for each tag, so that it can decide how close or related a question is to a particular tag. So, we need a set of questions related to each tag in our database for learning. Therefore we need a list of tags which we are interested in. So, we grab the tags from </w:t>
-      </w:r>
-      <w:hyperlink r:id="rId8" w:history="1">
+        <w:t xml:space="preserve">have to train our models for each tag, so that it can decide how close or related a question is to a particular tag. So, we need a set of questions related to each tag in our database for learning. Therefore we need a list of tags which we are interested in. So, we grab the tags from </w:t>
+      </w:r>
+      <w:hyperlink r:id="rId10" w:history="1">
         <w:r>
           <w:rPr>
             <w:rStyle w:val="Hyperlink"/>
@@ -318,7 +319,13 @@
         <w:t xml:space="preserve">. So, in total we have got over 30K questions. </w:t>
       </w:r>
       <w:r>
-        <w:t xml:space="preserve">As for every question we download there will be at-least a tag to at most 5 tags. Thus on </w:t>
+        <w:t xml:space="preserve">As for every question we download there will be at-least a tag to </w:t>
+      </w:r>
+      <w:r>
+        <w:t>utmost</w:t>
+      </w:r>
+      <w:r>
+        <w:t xml:space="preserve"> 5 tags. Thus on </w:t>
       </w:r>
       <w:r>
         <w:t xml:space="preserve">a </w:t>
@@ -335,7 +342,7 @@
       <w:r>
         <w:t xml:space="preserve">7900 unique tags. We get these questions from the below URL replaced for every important tag we noted.  </w:t>
       </w:r>
-      <w:hyperlink r:id="rId9" w:history="1">
+      <w:hyperlink r:id="rId11" w:history="1">
         <w:r>
           <w:rPr>
             <w:rStyle w:val="Hyperlink"/>
@@ -347,7 +354,25 @@
         <w:t>.</w:t>
       </w:r>
       <w:r>
-        <w:t xml:space="preserve">  We go recursively over this page till we get 210 questions. We had to induce a time gap of 740ms in between </w:t>
+        <w:t xml:space="preserve">  We go recursively over this page till we get 210 questions. </w:t>
+      </w:r>
+      <w:r>
+        <w:t xml:space="preserve">While storing the question information we will remove words which are frequently used in English literature </w:t>
+      </w:r>
+      <w:r>
+        <w:t xml:space="preserve">using </w:t>
+      </w:r>
+      <w:r>
+        <w:t>a Stop word</w:t>
+      </w:r>
+      <w:r>
+        <w:t>s</w:t>
+      </w:r>
+      <w:r>
+        <w:t xml:space="preserve"> List. </w:t>
+      </w:r>
+      <w:r>
+        <w:t xml:space="preserve">We had to induce a time gap of 740ms in between </w:t>
       </w:r>
       <w:r>
         <w:t>every</w:t>
@@ -376,6 +401,22 @@
         <w:spacing w:after="0" w:line="240" w:lineRule="auto"/>
         <w:jc w:val="both"/>
       </w:pPr>
+      <w:r>
+        <w:tab/>
+        <w:t xml:space="preserve">Using same method we have </w:t>
+      </w:r>
+      <w:r>
+        <w:t>downloaded</w:t>
+      </w:r>
+      <w:r>
+        <w:t xml:space="preserve"> more 30K questions in to a different database for testing.</w:t>
+      </w:r>
+    </w:p>
+    <w:p>
+      <w:pPr>
+        <w:spacing w:after="0" w:line="240" w:lineRule="auto"/>
+        <w:jc w:val="both"/>
+      </w:pPr>
     </w:p>
     <w:p>
       <w:pPr>
@@ -407,7 +448,13 @@
         <w:t>a database</w:t>
       </w:r>
       <w:r>
-        <w:t xml:space="preserve"> that uses JSON for documents storage. This is a No-SQL database. We chose this as this has a feature called replication which syncs with any other CouchDB and maintains data integrity between databases. This is useful for us to work on data using multiple systems and store its results into a local database, which replicates itself onto a master database, thus making the master database an aggregation of results from all the systems used. This makes learning &amp; testing process much faster. A typical DB entry looks like this: </w:t>
+        <w:t xml:space="preserve"> that uses JSON for documents storage. This is a No-SQL database. We chose this as this has a f</w:t>
+      </w:r>
+      <w:r>
+        <w:t xml:space="preserve">eature called replication which synchronizes </w:t>
+      </w:r>
+      <w:r>
+        <w:t xml:space="preserve">with any other CouchDB and maintains data integrity between databases. This is useful for us to work on data using multiple systems and store its results into a local database, which replicates itself onto a master database, thus making the master database an aggregation of results from all the systems used. This makes learning &amp; testing process much faster. A typical DB entry looks like this: </w:t>
       </w:r>
     </w:p>
     <w:p>
@@ -442,7 +489,7 @@
                     <pic:cNvPicPr/>
                   </pic:nvPicPr>
                   <pic:blipFill>
-                    <a:blip r:embed="rId10"/>
+                    <a:blip r:embed="rId12"/>
                     <a:stretch>
                       <a:fillRect/>
                     </a:stretch>
@@ -549,7 +596,7 @@
                     <pic:cNvPicPr/>
                   </pic:nvPicPr>
                   <pic:blipFill>
-                    <a:blip r:embed="rId11"/>
+                    <a:blip r:embed="rId13"/>
                     <a:stretch>
                       <a:fillRect/>
                     </a:stretch>
@@ -617,30 +664,24 @@
         <w:rPr>
           <w:b/>
         </w:rPr>
-        <w:t>Feature</w:t>
+        <w:t xml:space="preserve">Feature &amp; </w:t>
       </w:r>
       <w:r>
         <w:rPr>
           <w:b/>
         </w:rPr>
-        <w:t xml:space="preserve"> &amp; </w:t>
+        <w:t>Feature Vector</w:t>
       </w:r>
       <w:r>
         <w:rPr>
           <w:b/>
         </w:rPr>
-        <w:t>Feature Vector</w:t>
+        <w:t>s</w:t>
       </w:r>
       <w:r>
         <w:rPr>
           <w:b/>
         </w:rPr>
-        <w:t>s</w:t>
-      </w:r>
-      <w:r>
-        <w:rPr>
-          <w:b/>
-        </w:rPr>
         <w:t>:</w:t>
       </w:r>
       <w:r>
@@ -653,7 +694,10 @@
         <w:t>should be</w:t>
       </w:r>
       <w:r>
-        <w:t xml:space="preserve"> useful for prediction. We have selected features as words</w:t>
+        <w:t xml:space="preserve"> useful for prediction. We have selected </w:t>
+      </w:r>
+      <w:r>
+        <w:t>words as features</w:t>
       </w:r>
       <w:r>
         <w:t xml:space="preserve"> but limiting them by a threshold on its occurrences</w:t>
@@ -686,7 +730,13 @@
         <w:t xml:space="preserve"> </w:t>
       </w:r>
       <w:r>
-        <w:t xml:space="preserve">in the beginning and ending of each code word. i.e. </w:t>
+        <w:t xml:space="preserve">in the beginning and ending of each code word. </w:t>
+      </w:r>
+      <w:r>
+        <w:t>I.e</w:t>
+      </w:r>
+      <w:r>
+        <w:t xml:space="preserve">. </w:t>
       </w:r>
       <w:r>
         <w:rPr>
@@ -756,11 +806,19 @@
         <w:tab/>
         <w:t xml:space="preserve">We have used log normalization for TF, </w:t>
       </w:r>
-      <w:r>
-        <w:rPr>
-          <w:i/>
-        </w:rPr>
-        <w:t>log(1+f</w:t>
+      <w:proofErr w:type="gramStart"/>
+      <w:r>
+        <w:rPr>
+          <w:i/>
+        </w:rPr>
+        <w:t>log(</w:t>
+      </w:r>
+      <w:proofErr w:type="gramEnd"/>
+      <w:r>
+        <w:rPr>
+          <w:i/>
+        </w:rPr>
+        <w:t>1+f</w:t>
       </w:r>
       <w:r>
         <w:rPr>
@@ -788,7 +846,14 @@
         <w:rPr>
           <w:i/>
         </w:rPr>
-        <w:t>log(N/n</w:t>
+        <w:t>log(N/</w:t>
+      </w:r>
+      <w:proofErr w:type="spellStart"/>
+      <w:r>
+        <w:rPr>
+          <w:i/>
+        </w:rPr>
+        <w:t>n</w:t>
       </w:r>
       <w:r>
         <w:rPr>
@@ -797,6 +862,7 @@
         </w:rPr>
         <w:t>t</w:t>
       </w:r>
+      <w:proofErr w:type="spellEnd"/>
       <w:r>
         <w:rPr>
           <w:i/>
@@ -827,6 +893,7 @@
         <w:tc>
           <w:tcPr>
             <w:tcW w:w="2380" w:type="dxa"/>
+            <w:shd w:val="clear" w:color="auto" w:fill="BDD6EE" w:themeFill="accent1" w:themeFillTint="66"/>
           </w:tcPr>
           <w:p>
             <w:pPr>
@@ -846,6 +913,7 @@
         <w:tc>
           <w:tcPr>
             <w:tcW w:w="2380" w:type="dxa"/>
+            <w:shd w:val="clear" w:color="auto" w:fill="BDD6EE" w:themeFill="accent1" w:themeFillTint="66"/>
           </w:tcPr>
           <w:p>
             <w:pPr>
@@ -905,7 +973,14 @@
               <w:rPr>
                 <w:i/>
               </w:rPr>
-              <w:t>log(N/n</w:t>
+              <w:t>log(N/</w:t>
+            </w:r>
+            <w:proofErr w:type="spellStart"/>
+            <w:r>
+              <w:rPr>
+                <w:i/>
+              </w:rPr>
+              <w:t>n</w:t>
             </w:r>
             <w:r>
               <w:rPr>
@@ -914,6 +989,7 @@
               </w:rPr>
               <w:t>t</w:t>
             </w:r>
+            <w:proofErr w:type="spellEnd"/>
             <w:r>
               <w:rPr>
                 <w:i/>
@@ -932,6 +1008,7 @@
             <w:pPr>
               <w:jc w:val="both"/>
             </w:pPr>
+            <w:proofErr w:type="spellStart"/>
             <w:r>
               <w:rPr>
                 <w:i/>
@@ -945,6 +1022,7 @@
               </w:rPr>
               <w:t>t,d</w:t>
             </w:r>
+            <w:proofErr w:type="spellEnd"/>
             <w:r>
               <w:t xml:space="preserve"> - frequency of term ‘t’ in document ‘d’</w:t>
             </w:r>
@@ -958,6 +1036,8 @@
             <w:pPr>
               <w:jc w:val="both"/>
             </w:pPr>
+            <w:proofErr w:type="spellStart"/>
+            <w:proofErr w:type="gramStart"/>
             <w:r>
               <w:rPr>
                 <w:i/>
@@ -971,6 +1051,8 @@
               </w:rPr>
               <w:t>t</w:t>
             </w:r>
+            <w:proofErr w:type="spellEnd"/>
+            <w:proofErr w:type="gramEnd"/>
             <w:r>
               <w:t xml:space="preserve"> – no. of documents having term ‘t’.</w:t>
             </w:r>
@@ -1070,40 +1152,55 @@
         <w:jc w:val="both"/>
       </w:pPr>
       <w:r>
-        <w:t xml:space="preserve">After selecting the feature words &amp; final tags for learning, we can start learning on the given </w:t>
-      </w:r>
-      <w:r>
-        <w:t xml:space="preserve">dataset using </w:t>
-      </w:r>
-      <w:r>
-        <w:t>following methods</w:t>
-      </w:r>
-      <w:r>
+        <w:t>After selecting the feature words &amp; final tags for learning, we can start learning on the given dataset using following methods:</w:t>
+      </w:r>
+    </w:p>
+    <w:p>
+      <w:pPr>
+        <w:spacing w:after="0" w:line="240" w:lineRule="auto"/>
+        <w:jc w:val="both"/>
+      </w:pPr>
+    </w:p>
+    <w:p>
+      <w:pPr>
+        <w:spacing w:after="0" w:line="240" w:lineRule="auto"/>
+        <w:jc w:val="both"/>
+      </w:pPr>
+      <w:r>
+        <w:rPr>
+          <w:b/>
+        </w:rPr>
+        <w:t>Unsupervised Learning</w:t>
+      </w:r>
+      <w:r>
+        <w:rPr>
+          <w:b/>
+        </w:rPr>
         <w:t>:</w:t>
       </w:r>
-    </w:p>
-    <w:p>
-      <w:pPr>
-        <w:spacing w:after="0" w:line="240" w:lineRule="auto"/>
-        <w:jc w:val="both"/>
-      </w:pPr>
-    </w:p>
-    <w:p>
-      <w:pPr>
-        <w:spacing w:after="0" w:line="240" w:lineRule="auto"/>
-        <w:jc w:val="both"/>
-      </w:pPr>
-      <w:r>
-        <w:rPr>
-          <w:b/>
-        </w:rPr>
-        <w:t>Clustering:</w:t>
-      </w:r>
       <w:r>
         <w:t xml:space="preserve"> </w:t>
       </w:r>
       <w:r>
-        <w:t xml:space="preserve">(Cosine similarity for comparison) </w:t>
+        <w:rPr>
+          <w:i/>
+        </w:rPr>
+        <w:t>(</w:t>
+      </w:r>
+      <w:r>
+        <w:rPr>
+          <w:i/>
+        </w:rPr>
+        <w:t xml:space="preserve">Clustering with </w:t>
+      </w:r>
+      <w:r>
+        <w:rPr>
+          <w:i/>
+        </w:rPr>
+        <w:t>Cosine similarity for comparison)</w:t>
+      </w:r>
+      <w:r>
+        <w:t xml:space="preserve"> </w:t>
       </w:r>
       <w:r>
         <w:t>Now, we have features to formulate a feature vector &amp; we have tags to form different clusters. Each cluster</w:t>
@@ -1151,11 +1248,32 @@
       <w:r>
         <w:t xml:space="preserve">: compute </w:t>
       </w:r>
-      <w:r>
-        <w:t xml:space="preserve">Tf values for each feature and simultaneously multiply its corresponding </w:t>
-      </w:r>
-      <w:r>
-        <w:t xml:space="preserve">IDF value for all the features, i.e. tf * idf value. </w:t>
+      <w:proofErr w:type="spellStart"/>
+      <w:r>
+        <w:t>Tf</w:t>
+      </w:r>
+      <w:proofErr w:type="spellEnd"/>
+      <w:r>
+        <w:t xml:space="preserve"> values for each feature and simultaneously multiply its corresponding </w:t>
+      </w:r>
+      <w:r>
+        <w:t xml:space="preserve">IDF value for all the features, i.e. </w:t>
+      </w:r>
+      <w:proofErr w:type="spellStart"/>
+      <w:r>
+        <w:t>tf</w:t>
+      </w:r>
+      <w:proofErr w:type="spellEnd"/>
+      <w:r>
+        <w:t xml:space="preserve"> * </w:t>
+      </w:r>
+      <w:proofErr w:type="spellStart"/>
+      <w:r>
+        <w:t>idf</w:t>
+      </w:r>
+      <w:proofErr w:type="spellEnd"/>
+      <w:r>
+        <w:t xml:space="preserve"> value. </w:t>
       </w:r>
     </w:p>
     <w:p>
@@ -1165,6 +1283,7 @@
         <w:ind w:left="360"/>
         <w:jc w:val="both"/>
       </w:pPr>
+      <w:proofErr w:type="spellStart"/>
       <w:r>
         <w:rPr>
           <w:u w:val="single"/>
@@ -1183,14 +1302,12 @@
         </w:rPr>
         <w:t>g</w:t>
       </w:r>
+      <w:proofErr w:type="spellEnd"/>
       <w:r>
         <w:t>: Java</w:t>
       </w:r>
       <w:r>
-        <w:t xml:space="preserve"> </w:t>
-      </w:r>
-      <w:r>
-        <w:t>Cluster</w:t>
+        <w:t xml:space="preserve"> Cluster</w:t>
       </w:r>
       <w:r>
         <w:t>:</w:t>
@@ -1210,8 +1327,30 @@
         <w:rPr>
           <w:i/>
         </w:rPr>
-        <w:t>[@throw@, @contrib@, threads, timer, flow, @methods@, ….]</w:t>
-      </w:r>
+        <w:t>[@throw@, @</w:t>
+      </w:r>
+      <w:proofErr w:type="spellStart"/>
+      <w:r>
+        <w:rPr>
+          <w:i/>
+        </w:rPr>
+        <w:t>contrib</w:t>
+      </w:r>
+      <w:proofErr w:type="spellEnd"/>
+      <w:r>
+        <w:rPr>
+          <w:i/>
+        </w:rPr>
+        <w:t xml:space="preserve">@, threads, timer, flow, </w:t>
+      </w:r>
+      <w:proofErr w:type="gramStart"/>
+      <w:r>
+        <w:rPr>
+          <w:i/>
+        </w:rPr>
+        <w:t>@methods@, ….]</w:t>
+      </w:r>
+      <w:proofErr w:type="gramEnd"/>
     </w:p>
     <w:p>
       <w:pPr>
@@ -1236,7 +1375,14 @@
         <w:rPr>
           <w:i/>
         </w:rPr>
-        <w:t>5.7071*0.4056, 2.4512*4.3175, ….</w:t>
+        <w:t>5.7071*0.4056, 2.4512*</w:t>
+      </w:r>
+      <w:proofErr w:type="gramStart"/>
+      <w:r>
+        <w:rPr>
+          <w:i/>
+        </w:rPr>
+        <w:t>4.3175, ….</w:t>
       </w:r>
       <w:r>
         <w:rPr>
@@ -1244,6 +1390,7 @@
         </w:rPr>
         <w:t>]</w:t>
       </w:r>
+      <w:proofErr w:type="gramEnd"/>
       <w:r>
         <w:rPr>
           <w:i/>
@@ -1294,7 +1441,21 @@
         <w:rPr>
           <w:i/>
         </w:rPr>
-        <w:t>ow compute Tf values for the features from the given document and multiply accordingly to form the vector)</w:t>
+        <w:t xml:space="preserve">ow compute </w:t>
+      </w:r>
+      <w:proofErr w:type="spellStart"/>
+      <w:r>
+        <w:rPr>
+          <w:i/>
+        </w:rPr>
+        <w:t>Tf</w:t>
+      </w:r>
+      <w:proofErr w:type="spellEnd"/>
+      <w:r>
+        <w:rPr>
+          <w:i/>
+        </w:rPr>
+        <w:t xml:space="preserve"> values for the features from the given document and multiply accordingly to form the vector)</w:t>
       </w:r>
       <w:r>
         <w:rPr>
@@ -1358,7 +1519,15 @@
         <w:t xml:space="preserve"> </w:t>
       </w:r>
       <w:r>
-        <w:t>Training in SVM is similar to the above method. We have features list and tags list already computed. Here we train our models for each Tag using binary classification. i.e. all the training examples which belong to a particular tag are given +1 and -1 otherwise. Similarly we train models for all the tags.</w:t>
+        <w:t xml:space="preserve">Training in SVM is similar to the above method. We have features list and tags list already computed. Here we train our models for each Tag using binary classification. </w:t>
+      </w:r>
+      <w:proofErr w:type="gramStart"/>
+      <w:r>
+        <w:t>i.e</w:t>
+      </w:r>
+      <w:proofErr w:type="gramEnd"/>
+      <w:r>
+        <w:t>. all the training examples which belong to a particular tag are given +1 and -1 otherwise. Similarly we train models for all the tags.</w:t>
       </w:r>
     </w:p>
     <w:p>
@@ -1395,13 +1564,23 @@
         <w:t>f</w:t>
       </w:r>
       <w:r>
-        <w:t>eature vector for each question. i.e. c</w:t>
-      </w:r>
-      <w:r>
-        <w:t>ompute Tf values for each feature and simultaneously multiply its corresponding IDF value for all the features</w:t>
-      </w:r>
-      <w:r>
-        <w:t>.</w:t>
+        <w:t xml:space="preserve">eature vector for each question. </w:t>
+      </w:r>
+      <w:proofErr w:type="gramStart"/>
+      <w:r>
+        <w:t>i.e</w:t>
+      </w:r>
+      <w:proofErr w:type="gramEnd"/>
+      <w:r>
+        <w:t xml:space="preserve">. compute </w:t>
+      </w:r>
+      <w:proofErr w:type="spellStart"/>
+      <w:r>
+        <w:t>Tf</w:t>
+      </w:r>
+      <w:proofErr w:type="spellEnd"/>
+      <w:r>
+        <w:t xml:space="preserve"> values for each feature and simultaneously multiply its corresponding IDF value for all the features.</w:t>
       </w:r>
     </w:p>
     <w:p>
@@ -1416,7 +1595,57 @@
       </w:pPr>
       <w:r>
         <w:lastRenderedPageBreak/>
-        <w:t>We are using SVMLight for computation. So, we need to create sparse data files for each tag for training.</w:t>
+        <w:t xml:space="preserve">We are </w:t>
+      </w:r>
+      <w:r>
+        <w:t xml:space="preserve">using </w:t>
+      </w:r>
+      <w:proofErr w:type="spellStart"/>
+      <w:r>
+        <w:t>SVMLight</w:t>
+      </w:r>
+      <w:proofErr w:type="spellEnd"/>
+      <w:r>
+        <w:t xml:space="preserve"> for computation with Quadratic Kernel having parameters: Type of Kernel, </w:t>
+      </w:r>
+      <w:r>
+        <w:rPr>
+          <w:i/>
+        </w:rPr>
+        <w:t>t=1</w:t>
+      </w:r>
+      <w:r>
+        <w:t xml:space="preserve">; Order of Polynomial, </w:t>
+      </w:r>
+      <w:r>
+        <w:rPr>
+          <w:i/>
+        </w:rPr>
+        <w:t>d=2</w:t>
+      </w:r>
+      <w:r>
+        <w:t xml:space="preserve">; </w:t>
+      </w:r>
+      <w:r>
+        <w:rPr>
+          <w:i/>
+        </w:rPr>
+        <w:t>s=1</w:t>
+      </w:r>
+      <w:r>
+        <w:t xml:space="preserve"> &amp; bias, </w:t>
+      </w:r>
+      <w:r>
+        <w:rPr>
+          <w:i/>
+        </w:rPr>
+        <w:t>c=1</w:t>
+      </w:r>
+      <w:r>
+        <w:t xml:space="preserve">. </w:t>
+      </w:r>
+      <w:r>
+        <w:t>So, we need to create sparse data files for each tag for training.</w:t>
       </w:r>
     </w:p>
     <w:p>
@@ -1430,7 +1659,13 @@
         <w:jc w:val="both"/>
       </w:pPr>
       <w:r>
-        <w:t>Now, we train the SVM using these input files and generate corresponding .model files.</w:t>
+        <w:t xml:space="preserve">Now, we train the SVM using these input files </w:t>
+      </w:r>
+      <w:r>
+        <w:t xml:space="preserve">created in step 3 &amp; </w:t>
+      </w:r>
+      <w:r>
+        <w:t>generate corresponding .model files.</w:t>
       </w:r>
     </w:p>
     <w:p>
@@ -1638,6 +1873,2650 @@
     <w:p>
       <w:pPr>
         <w:spacing w:after="0" w:line="240" w:lineRule="auto"/>
+        <w:jc w:val="both"/>
+      </w:pPr>
+      <w:r>
+        <w:rPr>
+          <w:b/>
+        </w:rPr>
+        <w:t>Methodology:</w:t>
+      </w:r>
+      <w:r>
+        <w:rPr>
+          <w:b/>
+        </w:rPr>
+        <w:t xml:space="preserve"> </w:t>
+      </w:r>
+      <w:r>
+        <w:t xml:space="preserve">To understand how well our models predicted we need some numbers. </w:t>
+      </w:r>
+      <w:r>
+        <w:t>We suggest or predict 5 tags for every test question. But, a user has the liberty to choose any number of tags from 1 to 5</w:t>
+      </w:r>
+      <w:r>
+        <w:t xml:space="preserve"> while posting the question.</w:t>
+      </w:r>
+      <w:r>
+        <w:t xml:space="preserve"> </w:t>
+      </w:r>
+      <w:r>
+        <w:t xml:space="preserve">From these two sets i.e. true tags &amp; predicted tags </w:t>
+      </w:r>
+      <w:r>
+        <w:t xml:space="preserve">for each question in the test dataset we express accuracies on the whole as below: </w:t>
+      </w:r>
+      <w:r>
+        <w:rPr>
+          <w:i/>
+        </w:rPr>
+        <w:t>a</w:t>
+      </w:r>
+      <w:r>
+        <w:rPr>
+          <w:i/>
+          <w:vertAlign w:val="subscript"/>
+        </w:rPr>
+        <w:t>n</w:t>
+      </w:r>
+      <w:r>
+        <w:t xml:space="preserve"> = No. of questions with atleast </w:t>
+      </w:r>
+      <w:r>
+        <w:rPr>
+          <w:i/>
+        </w:rPr>
+        <w:t>n</w:t>
+      </w:r>
+      <w:r>
+        <w:t xml:space="preserve"> tags predicted correctly. </w:t>
+      </w:r>
+    </w:p>
+    <w:p>
+      <w:pPr>
+        <w:spacing w:after="0" w:line="240" w:lineRule="auto"/>
+        <w:jc w:val="both"/>
+      </w:pPr>
+      <w:proofErr w:type="spellStart"/>
+      <w:proofErr w:type="gramStart"/>
+      <w:r>
+        <w:rPr>
+          <w:i/>
+        </w:rPr>
+        <w:lastRenderedPageBreak/>
+        <w:t>b</w:t>
+      </w:r>
+      <w:r>
+        <w:rPr>
+          <w:i/>
+          <w:vertAlign w:val="subscript"/>
+        </w:rPr>
+        <w:t>n</w:t>
+      </w:r>
+      <w:proofErr w:type="spellEnd"/>
+      <w:proofErr w:type="gramEnd"/>
+      <w:r>
+        <w:t xml:space="preserve"> = No. of questions with atleast </w:t>
+      </w:r>
+      <w:r>
+        <w:rPr>
+          <w:i/>
+        </w:rPr>
+        <w:t>n</w:t>
+      </w:r>
+      <w:r>
+        <w:t xml:space="preserve"> true tags from the test dataset.</w:t>
+      </w:r>
+    </w:p>
+    <w:p>
+      <w:pPr>
+        <w:spacing w:after="0" w:line="240" w:lineRule="auto"/>
+        <w:jc w:val="both"/>
+      </w:pPr>
+      <w:r>
+        <w:t xml:space="preserve">Now, Accuracy for atleast </w:t>
+      </w:r>
+      <w:r>
+        <w:rPr>
+          <w:i/>
+        </w:rPr>
+        <w:t>N</w:t>
+      </w:r>
+      <w:r>
+        <w:t xml:space="preserve"> tags predicted correctly is </w:t>
+      </w:r>
+      <w:r>
+        <w:t xml:space="preserve">100 * </w:t>
+      </w:r>
+      <w:r>
+        <w:rPr>
+          <w:i/>
+        </w:rPr>
+        <w:t>a</w:t>
+      </w:r>
+      <w:r>
+        <w:rPr>
+          <w:i/>
+          <w:vertAlign w:val="subscript"/>
+        </w:rPr>
+        <w:t>n</w:t>
+      </w:r>
+      <w:r>
+        <w:t>/</w:t>
+      </w:r>
+      <w:proofErr w:type="spellStart"/>
+      <w:r>
+        <w:rPr>
+          <w:i/>
+        </w:rPr>
+        <w:t>b</w:t>
+      </w:r>
+      <w:r>
+        <w:rPr>
+          <w:i/>
+          <w:vertAlign w:val="subscript"/>
+        </w:rPr>
+        <w:t>n</w:t>
+      </w:r>
+      <w:proofErr w:type="spellEnd"/>
+      <w:r>
+        <w:t xml:space="preserve"> where </w:t>
+      </w:r>
+      <w:r>
+        <w:rPr>
+          <w:i/>
+        </w:rPr>
+        <w:t>n</w:t>
+      </w:r>
+      <w:r>
+        <w:t xml:space="preserve"> = 1 to 5. </w:t>
+      </w:r>
+    </w:p>
+    <w:p>
+      <w:pPr>
+        <w:spacing w:after="0" w:line="240" w:lineRule="auto"/>
+        <w:jc w:val="both"/>
+      </w:pPr>
+      <w:r>
+        <w:t xml:space="preserve">For example, </w:t>
+      </w:r>
+      <w:r>
+        <w:t xml:space="preserve">if </w:t>
+      </w:r>
+      <w:r>
+        <w:rPr>
+          <w:i/>
+        </w:rPr>
+        <w:t>n</w:t>
+      </w:r>
+      <w:r>
+        <w:t xml:space="preserve"> = 2</w:t>
+      </w:r>
+      <w:r>
+        <w:t>:</w:t>
+      </w:r>
+    </w:p>
+    <w:p>
+      <w:pPr>
+        <w:spacing w:after="0" w:line="240" w:lineRule="auto"/>
+        <w:jc w:val="both"/>
+      </w:pPr>
+      <w:r>
+        <w:rPr>
+          <w:i/>
+        </w:rPr>
+        <w:t>a</w:t>
+      </w:r>
+      <w:r>
+        <w:rPr>
+          <w:i/>
+          <w:vertAlign w:val="subscript"/>
+        </w:rPr>
+        <w:t>2</w:t>
+      </w:r>
+      <w:r>
+        <w:t xml:space="preserve"> = No of questions with atleast 2 tags predicted correct. I.e. it includes 2, 3, 4, 5 tags predicted correctl</w:t>
+      </w:r>
+      <w:r>
+        <w:t>y</w:t>
+      </w:r>
+      <w:r>
+        <w:t xml:space="preserve"> = 9314</w:t>
+      </w:r>
+    </w:p>
+    <w:p>
+      <w:pPr>
+        <w:spacing w:after="0" w:line="240" w:lineRule="auto"/>
+        <w:jc w:val="both"/>
+      </w:pPr>
+      <w:r>
+        <w:rPr>
+          <w:i/>
+        </w:rPr>
+        <w:t>b</w:t>
+      </w:r>
+      <w:r>
+        <w:rPr>
+          <w:i/>
+          <w:vertAlign w:val="subscript"/>
+        </w:rPr>
+        <w:t>2</w:t>
+      </w:r>
+      <w:r>
+        <w:rPr>
+          <w:i/>
+        </w:rPr>
+        <w:t xml:space="preserve"> </w:t>
+      </w:r>
+      <w:r>
+        <w:t>=</w:t>
+      </w:r>
+      <w:r>
+        <w:t xml:space="preserve"> No of questions with atleast 2 system tags in the test dataset. I.e. it includes questions which have 2, 3, 4, 5 tags = 29075</w:t>
+      </w:r>
+    </w:p>
+    <w:p>
+      <w:pPr>
+        <w:spacing w:after="0" w:line="240" w:lineRule="auto"/>
+        <w:jc w:val="both"/>
+      </w:pPr>
+      <w:r>
+        <w:t xml:space="preserve">So, Accuracy for Atleast 2 tags predicted correctly = </w:t>
+      </w:r>
+      <w:r>
+        <w:rPr>
+          <w:i/>
+        </w:rPr>
+        <w:t>a</w:t>
+      </w:r>
+      <w:r>
+        <w:rPr>
+          <w:i/>
+          <w:vertAlign w:val="subscript"/>
+        </w:rPr>
+        <w:t>2</w:t>
+      </w:r>
+      <w:r>
+        <w:t>/</w:t>
+      </w:r>
+      <w:r>
+        <w:rPr>
+          <w:i/>
+        </w:rPr>
+        <w:t>b</w:t>
+      </w:r>
+      <w:r>
+        <w:rPr>
+          <w:i/>
+          <w:vertAlign w:val="subscript"/>
+        </w:rPr>
+        <w:t xml:space="preserve">2 </w:t>
+      </w:r>
+      <w:r>
+        <w:t>= 100 * 9314/29075 = 32.03%</w:t>
+      </w:r>
+    </w:p>
+    <w:p>
+      <w:pPr>
+        <w:spacing w:after="0" w:line="240" w:lineRule="auto"/>
+        <w:jc w:val="both"/>
+      </w:pPr>
+    </w:p>
+    <w:p>
+      <w:pPr>
+        <w:spacing w:after="0" w:line="240" w:lineRule="auto"/>
+        <w:jc w:val="both"/>
+      </w:pPr>
+      <w:r>
+        <w:rPr>
+          <w:b/>
+        </w:rPr>
+        <w:t>Results</w:t>
+      </w:r>
+      <w:r>
+        <w:rPr>
+          <w:b/>
+        </w:rPr>
+        <w:t xml:space="preserve">: </w:t>
+      </w:r>
+      <w:r>
+        <w:rPr>
+          <w:b/>
+        </w:rPr>
+        <w:t xml:space="preserve"> </w:t>
+      </w:r>
+      <w:r>
+        <w:t>Our test dataset h</w:t>
+      </w:r>
+      <w:r>
+        <w:t xml:space="preserve">as 30159 questions in total. Table below shows the distribution of questions </w:t>
+      </w:r>
+      <w:r>
+        <w:t>to</w:t>
+      </w:r>
+      <w:r>
+        <w:t xml:space="preserve"> count of tags.</w:t>
+      </w:r>
+    </w:p>
+    <w:p>
+      <w:pPr>
+        <w:spacing w:after="0" w:line="240" w:lineRule="auto"/>
+        <w:jc w:val="both"/>
+      </w:pPr>
+    </w:p>
+    <w:tbl>
+      <w:tblPr>
+        <w:tblStyle w:val="TableGrid"/>
+        <w:tblW w:w="0" w:type="auto"/>
+        <w:jc w:val="center"/>
+        <w:tblLook w:val="04A0" w:firstRow="1" w:lastRow="0" w:firstColumn="1" w:lastColumn="0" w:noHBand="0" w:noVBand="1"/>
+      </w:tblPr>
+      <w:tblGrid>
+        <w:gridCol w:w="884"/>
+        <w:gridCol w:w="776"/>
+        <w:gridCol w:w="775"/>
+        <w:gridCol w:w="775"/>
+        <w:gridCol w:w="775"/>
+        <w:gridCol w:w="775"/>
+      </w:tblGrid>
+      <w:tr>
+        <w:trPr>
+          <w:jc w:val="center"/>
+        </w:trPr>
+        <w:tc>
+          <w:tcPr>
+            <w:tcW w:w="794" w:type="dxa"/>
+            <w:shd w:val="clear" w:color="auto" w:fill="BDD6EE" w:themeFill="accent1" w:themeFillTint="66"/>
+            <w:vAlign w:val="center"/>
+          </w:tcPr>
+          <w:p>
+            <w:pPr>
+              <w:jc w:val="center"/>
+              <w:rPr>
+                <w:sz w:val="18"/>
+                <w:szCs w:val="18"/>
+              </w:rPr>
+            </w:pPr>
+            <w:r>
+              <w:rPr>
+                <w:sz w:val="18"/>
+                <w:szCs w:val="18"/>
+              </w:rPr>
+              <w:t>Tags Count</w:t>
+            </w:r>
+          </w:p>
+        </w:tc>
+        <w:tc>
+          <w:tcPr>
+            <w:tcW w:w="794" w:type="dxa"/>
+            <w:vAlign w:val="center"/>
+          </w:tcPr>
+          <w:p>
+            <w:pPr>
+              <w:jc w:val="center"/>
+              <w:rPr>
+                <w:sz w:val="18"/>
+                <w:szCs w:val="18"/>
+              </w:rPr>
+            </w:pPr>
+            <w:r>
+              <w:rPr>
+                <w:sz w:val="18"/>
+                <w:szCs w:val="18"/>
+              </w:rPr>
+              <w:t>1</w:t>
+            </w:r>
+          </w:p>
+        </w:tc>
+        <w:tc>
+          <w:tcPr>
+            <w:tcW w:w="793" w:type="dxa"/>
+            <w:vAlign w:val="center"/>
+          </w:tcPr>
+          <w:p>
+            <w:pPr>
+              <w:jc w:val="center"/>
+              <w:rPr>
+                <w:sz w:val="18"/>
+                <w:szCs w:val="18"/>
+              </w:rPr>
+            </w:pPr>
+            <w:r>
+              <w:rPr>
+                <w:sz w:val="18"/>
+                <w:szCs w:val="18"/>
+              </w:rPr>
+              <w:t>2</w:t>
+            </w:r>
+          </w:p>
+        </w:tc>
+        <w:tc>
+          <w:tcPr>
+            <w:tcW w:w="793" w:type="dxa"/>
+            <w:vAlign w:val="center"/>
+          </w:tcPr>
+          <w:p>
+            <w:pPr>
+              <w:jc w:val="center"/>
+              <w:rPr>
+                <w:sz w:val="18"/>
+                <w:szCs w:val="18"/>
+              </w:rPr>
+            </w:pPr>
+            <w:r>
+              <w:rPr>
+                <w:sz w:val="18"/>
+                <w:szCs w:val="18"/>
+              </w:rPr>
+              <w:t>3</w:t>
+            </w:r>
+          </w:p>
+        </w:tc>
+        <w:tc>
+          <w:tcPr>
+            <w:tcW w:w="793" w:type="dxa"/>
+            <w:vAlign w:val="center"/>
+          </w:tcPr>
+          <w:p>
+            <w:pPr>
+              <w:jc w:val="center"/>
+              <w:rPr>
+                <w:sz w:val="18"/>
+                <w:szCs w:val="18"/>
+              </w:rPr>
+            </w:pPr>
+            <w:r>
+              <w:rPr>
+                <w:sz w:val="18"/>
+                <w:szCs w:val="18"/>
+              </w:rPr>
+              <w:t>4</w:t>
+            </w:r>
+          </w:p>
+        </w:tc>
+        <w:tc>
+          <w:tcPr>
+            <w:tcW w:w="793" w:type="dxa"/>
+            <w:vAlign w:val="center"/>
+          </w:tcPr>
+          <w:p>
+            <w:pPr>
+              <w:jc w:val="center"/>
+              <w:rPr>
+                <w:sz w:val="18"/>
+                <w:szCs w:val="18"/>
+              </w:rPr>
+            </w:pPr>
+            <w:r>
+              <w:rPr>
+                <w:sz w:val="18"/>
+                <w:szCs w:val="18"/>
+              </w:rPr>
+              <w:t>5</w:t>
+            </w:r>
+          </w:p>
+        </w:tc>
+      </w:tr>
+      <w:tr>
+        <w:trPr>
+          <w:jc w:val="center"/>
+        </w:trPr>
+        <w:tc>
+          <w:tcPr>
+            <w:tcW w:w="794" w:type="dxa"/>
+            <w:shd w:val="clear" w:color="auto" w:fill="BDD6EE" w:themeFill="accent1" w:themeFillTint="66"/>
+            <w:vAlign w:val="center"/>
+          </w:tcPr>
+          <w:p>
+            <w:pPr>
+              <w:jc w:val="center"/>
+              <w:rPr>
+                <w:sz w:val="18"/>
+                <w:szCs w:val="18"/>
+              </w:rPr>
+            </w:pPr>
+            <w:r>
+              <w:rPr>
+                <w:sz w:val="18"/>
+                <w:szCs w:val="18"/>
+              </w:rPr>
+              <w:t>Question Count</w:t>
+            </w:r>
+          </w:p>
+        </w:tc>
+        <w:tc>
+          <w:tcPr>
+            <w:tcW w:w="794" w:type="dxa"/>
+            <w:vAlign w:val="center"/>
+          </w:tcPr>
+          <w:p>
+            <w:pPr>
+              <w:jc w:val="center"/>
+              <w:rPr>
+                <w:sz w:val="18"/>
+                <w:szCs w:val="18"/>
+              </w:rPr>
+            </w:pPr>
+            <w:r>
+              <w:rPr>
+                <w:sz w:val="18"/>
+                <w:szCs w:val="18"/>
+              </w:rPr>
+              <w:t>1084</w:t>
+            </w:r>
+          </w:p>
+        </w:tc>
+        <w:tc>
+          <w:tcPr>
+            <w:tcW w:w="793" w:type="dxa"/>
+            <w:vAlign w:val="center"/>
+          </w:tcPr>
+          <w:p>
+            <w:pPr>
+              <w:jc w:val="center"/>
+              <w:rPr>
+                <w:sz w:val="18"/>
+                <w:szCs w:val="18"/>
+              </w:rPr>
+            </w:pPr>
+            <w:r>
+              <w:rPr>
+                <w:sz w:val="18"/>
+                <w:szCs w:val="18"/>
+              </w:rPr>
+              <w:t>5022</w:t>
+            </w:r>
+          </w:p>
+        </w:tc>
+        <w:tc>
+          <w:tcPr>
+            <w:tcW w:w="793" w:type="dxa"/>
+            <w:vAlign w:val="center"/>
+          </w:tcPr>
+          <w:p>
+            <w:pPr>
+              <w:jc w:val="center"/>
+              <w:rPr>
+                <w:sz w:val="18"/>
+                <w:szCs w:val="18"/>
+              </w:rPr>
+            </w:pPr>
+            <w:r>
+              <w:rPr>
+                <w:sz w:val="18"/>
+                <w:szCs w:val="18"/>
+              </w:rPr>
+              <w:t>8753</w:t>
+            </w:r>
+          </w:p>
+        </w:tc>
+        <w:tc>
+          <w:tcPr>
+            <w:tcW w:w="793" w:type="dxa"/>
+            <w:vAlign w:val="center"/>
+          </w:tcPr>
+          <w:p>
+            <w:pPr>
+              <w:jc w:val="center"/>
+              <w:rPr>
+                <w:sz w:val="18"/>
+                <w:szCs w:val="18"/>
+              </w:rPr>
+            </w:pPr>
+            <w:r>
+              <w:rPr>
+                <w:sz w:val="18"/>
+                <w:szCs w:val="18"/>
+              </w:rPr>
+              <w:t>8111</w:t>
+            </w:r>
+          </w:p>
+        </w:tc>
+        <w:tc>
+          <w:tcPr>
+            <w:tcW w:w="793" w:type="dxa"/>
+            <w:vAlign w:val="center"/>
+          </w:tcPr>
+          <w:p>
+            <w:pPr>
+              <w:jc w:val="center"/>
+              <w:rPr>
+                <w:sz w:val="18"/>
+                <w:szCs w:val="18"/>
+              </w:rPr>
+            </w:pPr>
+            <w:r>
+              <w:rPr>
+                <w:sz w:val="18"/>
+                <w:szCs w:val="18"/>
+              </w:rPr>
+              <w:t>7189</w:t>
+            </w:r>
+          </w:p>
+        </w:tc>
+      </w:tr>
+    </w:tbl>
+    <w:p>
+      <w:pPr>
+        <w:spacing w:after="0" w:line="240" w:lineRule="auto"/>
+        <w:jc w:val="both"/>
+      </w:pPr>
+    </w:p>
+    <w:p>
+      <w:pPr>
+        <w:spacing w:after="0" w:line="240" w:lineRule="auto"/>
+        <w:jc w:val="both"/>
+      </w:pPr>
+      <w:r>
+        <w:t>We tested our models with diffe</w:t>
+      </w:r>
+      <w:r>
+        <w:t>rent feature vector</w:t>
+      </w:r>
+      <w:r>
+        <w:t xml:space="preserve"> lengths and </w:t>
+      </w:r>
+      <w:r>
+        <w:t>cutting short tags (depending on the number of questions a tag has in the training data).</w:t>
+      </w:r>
+    </w:p>
+    <w:p>
+      <w:pPr>
+        <w:spacing w:after="0" w:line="240" w:lineRule="auto"/>
+        <w:jc w:val="both"/>
+      </w:pPr>
+    </w:p>
+    <w:p>
+      <w:pPr>
+        <w:spacing w:after="0" w:line="240" w:lineRule="auto"/>
+        <w:jc w:val="both"/>
+      </w:pPr>
+      <w:r>
+        <w:t>Feature Vector Length: Selection of features can vary depending on the threshold we keep on the occurrences of words in the whole data set.</w:t>
+      </w:r>
+      <w:r>
+        <w:t xml:space="preserve"> </w:t>
+      </w:r>
+    </w:p>
+    <w:p>
+      <w:pPr>
+        <w:spacing w:after="0" w:line="240" w:lineRule="auto"/>
+        <w:jc w:val="both"/>
+      </w:pPr>
+      <w:r>
+        <w:t xml:space="preserve">i.e. </w:t>
+      </w:r>
+      <w:r>
+        <w:rPr>
+          <w:i/>
+        </w:rPr>
+        <w:t>fwt</w:t>
+      </w:r>
+      <w:r>
+        <w:rPr>
+          <w:i/>
+        </w:rPr>
+        <w:t xml:space="preserve"> = </w:t>
+      </w:r>
+      <w:r>
+        <w:t xml:space="preserve">6 or 30 or 100 </w:t>
+      </w:r>
+      <w:r>
+        <w:t>etc.</w:t>
+      </w:r>
+      <w:r>
+        <w:t xml:space="preserve"> </w:t>
+      </w:r>
+    </w:p>
+    <w:p>
+      <w:pPr>
+        <w:spacing w:after="0" w:line="240" w:lineRule="auto"/>
+        <w:jc w:val="both"/>
+      </w:pPr>
+      <w:r>
+        <w:t>(</w:t>
+      </w:r>
+      <w:proofErr w:type="gramStart"/>
+      <w:r>
+        <w:rPr>
+          <w:i/>
+        </w:rPr>
+        <w:t>fwt</w:t>
+      </w:r>
+      <w:proofErr w:type="gramEnd"/>
+      <w:r>
+        <w:t xml:space="preserve"> = feature word threshold)</w:t>
+      </w:r>
+    </w:p>
+    <w:p>
+      <w:pPr>
+        <w:spacing w:after="0" w:line="240" w:lineRule="auto"/>
+        <w:jc w:val="both"/>
+        <w:rPr>
+          <w:i/>
+        </w:rPr>
+      </w:pPr>
+      <w:r>
+        <w:t>Following table shows feature vector length for different threshold word occurrences (</w:t>
+      </w:r>
+      <w:r>
+        <w:rPr>
+          <w:i/>
+        </w:rPr>
+        <w:t>fwt</w:t>
+      </w:r>
+      <w:r>
+        <w:rPr>
+          <w:i/>
+        </w:rPr>
+        <w:t>).</w:t>
+      </w:r>
+    </w:p>
+    <w:p>
+      <w:pPr>
+        <w:spacing w:after="0" w:line="240" w:lineRule="auto"/>
+        <w:jc w:val="both"/>
+      </w:pPr>
+    </w:p>
+    <w:tbl>
+      <w:tblPr>
+        <w:tblStyle w:val="TableGrid"/>
+        <w:tblW w:w="0" w:type="auto"/>
+        <w:jc w:val="center"/>
+        <w:tblLook w:val="04A0" w:firstRow="1" w:lastRow="0" w:firstColumn="1" w:lastColumn="0" w:noHBand="0" w:noVBand="1"/>
+      </w:tblPr>
+      <w:tblGrid>
+        <w:gridCol w:w="947"/>
+        <w:gridCol w:w="769"/>
+        <w:gridCol w:w="770"/>
+        <w:gridCol w:w="770"/>
+        <w:gridCol w:w="752"/>
+        <w:gridCol w:w="752"/>
+      </w:tblGrid>
+      <w:tr>
+        <w:trPr>
+          <w:trHeight w:val="386"/>
+          <w:jc w:val="center"/>
+        </w:trPr>
+        <w:tc>
+          <w:tcPr>
+            <w:tcW w:w="794" w:type="dxa"/>
+            <w:shd w:val="clear" w:color="auto" w:fill="BDD6EE" w:themeFill="accent1" w:themeFillTint="66"/>
+            <w:vAlign w:val="center"/>
+          </w:tcPr>
+          <w:p>
+            <w:pPr>
+              <w:jc w:val="center"/>
+              <w:rPr>
+                <w:sz w:val="18"/>
+                <w:szCs w:val="18"/>
+              </w:rPr>
+            </w:pPr>
+            <w:r>
+              <w:rPr>
+                <w:sz w:val="18"/>
+                <w:szCs w:val="18"/>
+              </w:rPr>
+              <w:t>Word Threshold</w:t>
+            </w:r>
+          </w:p>
+        </w:tc>
+        <w:tc>
+          <w:tcPr>
+            <w:tcW w:w="794" w:type="dxa"/>
+            <w:vAlign w:val="center"/>
+          </w:tcPr>
+          <w:p>
+            <w:pPr>
+              <w:jc w:val="center"/>
+              <w:rPr>
+                <w:sz w:val="18"/>
+                <w:szCs w:val="18"/>
+              </w:rPr>
+            </w:pPr>
+            <w:r>
+              <w:rPr>
+                <w:sz w:val="18"/>
+                <w:szCs w:val="18"/>
+              </w:rPr>
+              <w:t>6</w:t>
+            </w:r>
+          </w:p>
+        </w:tc>
+        <w:tc>
+          <w:tcPr>
+            <w:tcW w:w="793" w:type="dxa"/>
+            <w:vAlign w:val="center"/>
+          </w:tcPr>
+          <w:p>
+            <w:pPr>
+              <w:jc w:val="center"/>
+              <w:rPr>
+                <w:sz w:val="18"/>
+                <w:szCs w:val="18"/>
+              </w:rPr>
+            </w:pPr>
+            <w:r>
+              <w:rPr>
+                <w:sz w:val="18"/>
+                <w:szCs w:val="18"/>
+              </w:rPr>
+              <w:t>15</w:t>
+            </w:r>
+          </w:p>
+        </w:tc>
+        <w:tc>
+          <w:tcPr>
+            <w:tcW w:w="793" w:type="dxa"/>
+            <w:vAlign w:val="center"/>
+          </w:tcPr>
+          <w:p>
+            <w:pPr>
+              <w:jc w:val="center"/>
+              <w:rPr>
+                <w:sz w:val="18"/>
+                <w:szCs w:val="18"/>
+              </w:rPr>
+            </w:pPr>
+            <w:r>
+              <w:rPr>
+                <w:sz w:val="18"/>
+                <w:szCs w:val="18"/>
+              </w:rPr>
+              <w:t>30</w:t>
+            </w:r>
+          </w:p>
+        </w:tc>
+        <w:tc>
+          <w:tcPr>
+            <w:tcW w:w="793" w:type="dxa"/>
+            <w:vAlign w:val="center"/>
+          </w:tcPr>
+          <w:p>
+            <w:pPr>
+              <w:jc w:val="center"/>
+              <w:rPr>
+                <w:sz w:val="18"/>
+                <w:szCs w:val="18"/>
+              </w:rPr>
+            </w:pPr>
+            <w:r>
+              <w:rPr>
+                <w:sz w:val="18"/>
+                <w:szCs w:val="18"/>
+              </w:rPr>
+              <w:t>50</w:t>
+            </w:r>
+          </w:p>
+        </w:tc>
+        <w:tc>
+          <w:tcPr>
+            <w:tcW w:w="793" w:type="dxa"/>
+            <w:vAlign w:val="center"/>
+          </w:tcPr>
+          <w:p>
+            <w:pPr>
+              <w:jc w:val="center"/>
+              <w:rPr>
+                <w:sz w:val="18"/>
+                <w:szCs w:val="18"/>
+              </w:rPr>
+            </w:pPr>
+            <w:r>
+              <w:rPr>
+                <w:sz w:val="18"/>
+                <w:szCs w:val="18"/>
+              </w:rPr>
+              <w:t>100</w:t>
+            </w:r>
+          </w:p>
+        </w:tc>
+      </w:tr>
+      <w:tr>
+        <w:trPr>
+          <w:jc w:val="center"/>
+        </w:trPr>
+        <w:tc>
+          <w:tcPr>
+            <w:tcW w:w="794" w:type="dxa"/>
+            <w:shd w:val="clear" w:color="auto" w:fill="BDD6EE" w:themeFill="accent1" w:themeFillTint="66"/>
+            <w:vAlign w:val="center"/>
+          </w:tcPr>
+          <w:p>
+            <w:pPr>
+              <w:jc w:val="center"/>
+              <w:rPr>
+                <w:sz w:val="18"/>
+                <w:szCs w:val="18"/>
+              </w:rPr>
+            </w:pPr>
+            <w:r>
+              <w:rPr>
+                <w:sz w:val="18"/>
+                <w:szCs w:val="18"/>
+              </w:rPr>
+              <w:t>Features</w:t>
+            </w:r>
+            <w:r>
+              <w:rPr>
+                <w:sz w:val="18"/>
+                <w:szCs w:val="18"/>
+              </w:rPr>
+              <w:t xml:space="preserve"> Count</w:t>
+            </w:r>
+          </w:p>
+        </w:tc>
+        <w:tc>
+          <w:tcPr>
+            <w:tcW w:w="794" w:type="dxa"/>
+            <w:vAlign w:val="center"/>
+          </w:tcPr>
+          <w:p>
+            <w:pPr>
+              <w:jc w:val="center"/>
+              <w:rPr>
+                <w:sz w:val="18"/>
+                <w:szCs w:val="18"/>
+              </w:rPr>
+            </w:pPr>
+            <w:r>
+              <w:rPr>
+                <w:sz w:val="18"/>
+                <w:szCs w:val="18"/>
+              </w:rPr>
+              <w:t>39989</w:t>
+            </w:r>
+          </w:p>
+        </w:tc>
+        <w:tc>
+          <w:tcPr>
+            <w:tcW w:w="793" w:type="dxa"/>
+            <w:vAlign w:val="center"/>
+          </w:tcPr>
+          <w:p>
+            <w:pPr>
+              <w:jc w:val="center"/>
+              <w:rPr>
+                <w:sz w:val="18"/>
+                <w:szCs w:val="18"/>
+              </w:rPr>
+            </w:pPr>
+            <w:r>
+              <w:rPr>
+                <w:sz w:val="18"/>
+                <w:szCs w:val="18"/>
+              </w:rPr>
+              <w:t>18493</w:t>
+            </w:r>
+          </w:p>
+        </w:tc>
+        <w:tc>
+          <w:tcPr>
+            <w:tcW w:w="793" w:type="dxa"/>
+            <w:vAlign w:val="center"/>
+          </w:tcPr>
+          <w:p>
+            <w:pPr>
+              <w:jc w:val="center"/>
+              <w:rPr>
+                <w:sz w:val="18"/>
+                <w:szCs w:val="18"/>
+              </w:rPr>
+            </w:pPr>
+            <w:r>
+              <w:rPr>
+                <w:sz w:val="18"/>
+                <w:szCs w:val="18"/>
+              </w:rPr>
+              <w:t>11074</w:t>
+            </w:r>
+          </w:p>
+        </w:tc>
+        <w:tc>
+          <w:tcPr>
+            <w:tcW w:w="793" w:type="dxa"/>
+            <w:vAlign w:val="center"/>
+          </w:tcPr>
+          <w:p>
+            <w:pPr>
+              <w:jc w:val="center"/>
+              <w:rPr>
+                <w:sz w:val="18"/>
+                <w:szCs w:val="18"/>
+              </w:rPr>
+            </w:pPr>
+            <w:r>
+              <w:rPr>
+                <w:sz w:val="18"/>
+                <w:szCs w:val="18"/>
+              </w:rPr>
+              <w:t>7710</w:t>
+            </w:r>
+          </w:p>
+        </w:tc>
+        <w:tc>
+          <w:tcPr>
+            <w:tcW w:w="793" w:type="dxa"/>
+            <w:vAlign w:val="center"/>
+          </w:tcPr>
+          <w:p>
+            <w:pPr>
+              <w:jc w:val="center"/>
+              <w:rPr>
+                <w:sz w:val="18"/>
+                <w:szCs w:val="18"/>
+              </w:rPr>
+            </w:pPr>
+            <w:r>
+              <w:rPr>
+                <w:sz w:val="18"/>
+                <w:szCs w:val="18"/>
+              </w:rPr>
+              <w:t>4741</w:t>
+            </w:r>
+          </w:p>
+        </w:tc>
+      </w:tr>
+    </w:tbl>
+    <w:p>
+      <w:pPr>
+        <w:spacing w:after="0" w:line="240" w:lineRule="auto"/>
+        <w:jc w:val="both"/>
+      </w:pPr>
+    </w:p>
+    <w:p>
+      <w:pPr>
+        <w:spacing w:after="0" w:line="240" w:lineRule="auto"/>
+        <w:jc w:val="both"/>
+      </w:pPr>
+      <w:r>
+        <w:t>Tags Selection</w:t>
+      </w:r>
+      <w:r>
+        <w:t xml:space="preserve"> for learning</w:t>
+      </w:r>
+      <w:r>
+        <w:t xml:space="preserve">: As mentioned in the dataset description our database has many tags but we have to choose only few tags which have ample questions for training that particular tag. </w:t>
+      </w:r>
+      <w:r>
+        <w:t>i.e.</w:t>
+      </w:r>
+      <w:r>
+        <w:t xml:space="preserve"> say, a tag should have atleast 50 questions to qualify for learning by the model. </w:t>
+      </w:r>
+      <w:proofErr w:type="gramStart"/>
+      <w:r>
+        <w:t>i.e</w:t>
+      </w:r>
+      <w:proofErr w:type="gramEnd"/>
+      <w:r>
+        <w:t xml:space="preserve">. </w:t>
+      </w:r>
+      <w:r>
+        <w:rPr>
+          <w:i/>
+        </w:rPr>
+        <w:t>q</w:t>
+      </w:r>
+      <w:r>
+        <w:rPr>
+          <w:i/>
+        </w:rPr>
+        <w:t>tt</w:t>
+      </w:r>
+      <w:r>
+        <w:t xml:space="preserve"> </w:t>
+      </w:r>
+      <w:r>
+        <w:t xml:space="preserve">= </w:t>
+      </w:r>
+      <w:r>
+        <w:t>20 or 100 or 200</w:t>
+      </w:r>
+    </w:p>
+    <w:p>
+      <w:pPr>
+        <w:spacing w:after="0" w:line="240" w:lineRule="auto"/>
+        <w:jc w:val="both"/>
+      </w:pPr>
+      <w:r>
+        <w:t>(</w:t>
+      </w:r>
+      <w:proofErr w:type="gramStart"/>
+      <w:r>
+        <w:rPr>
+          <w:i/>
+        </w:rPr>
+        <w:t>qtt</w:t>
+      </w:r>
+      <w:proofErr w:type="gramEnd"/>
+      <w:r>
+        <w:t xml:space="preserve"> = question</w:t>
+      </w:r>
+      <w:r>
+        <w:t>s</w:t>
+      </w:r>
+      <w:r>
+        <w:t xml:space="preserve"> threshold for tags)</w:t>
+      </w:r>
+    </w:p>
+    <w:p>
+      <w:pPr>
+        <w:spacing w:after="0" w:line="240" w:lineRule="auto"/>
+        <w:jc w:val="both"/>
+      </w:pPr>
+    </w:p>
+    <w:tbl>
+      <w:tblPr>
+        <w:tblStyle w:val="TableGrid"/>
+        <w:tblW w:w="0" w:type="auto"/>
+        <w:jc w:val="center"/>
+        <w:tblLook w:val="04A0" w:firstRow="1" w:lastRow="0" w:firstColumn="1" w:lastColumn="0" w:noHBand="0" w:noVBand="1"/>
+      </w:tblPr>
+      <w:tblGrid>
+        <w:gridCol w:w="954"/>
+        <w:gridCol w:w="768"/>
+        <w:gridCol w:w="769"/>
+        <w:gridCol w:w="769"/>
+      </w:tblGrid>
+      <w:tr>
+        <w:trPr>
+          <w:trHeight w:val="386"/>
+          <w:jc w:val="center"/>
+        </w:trPr>
+        <w:tc>
+          <w:tcPr>
+            <w:tcW w:w="954" w:type="dxa"/>
+            <w:shd w:val="clear" w:color="auto" w:fill="BDD6EE" w:themeFill="accent1" w:themeFillTint="66"/>
+            <w:vAlign w:val="center"/>
+          </w:tcPr>
+          <w:p>
+            <w:pPr>
+              <w:jc w:val="center"/>
+              <w:rPr>
+                <w:sz w:val="18"/>
+                <w:szCs w:val="18"/>
+              </w:rPr>
+            </w:pPr>
+            <w:r>
+              <w:rPr>
+                <w:sz w:val="18"/>
+                <w:szCs w:val="18"/>
+              </w:rPr>
+              <w:lastRenderedPageBreak/>
+              <w:t>Min. Questions</w:t>
+            </w:r>
+          </w:p>
+        </w:tc>
+        <w:tc>
+          <w:tcPr>
+            <w:tcW w:w="768" w:type="dxa"/>
+            <w:vAlign w:val="center"/>
+          </w:tcPr>
+          <w:p>
+            <w:pPr>
+              <w:jc w:val="center"/>
+              <w:rPr>
+                <w:sz w:val="18"/>
+                <w:szCs w:val="18"/>
+              </w:rPr>
+            </w:pPr>
+            <w:r>
+              <w:rPr>
+                <w:sz w:val="18"/>
+                <w:szCs w:val="18"/>
+              </w:rPr>
+              <w:t>20</w:t>
+            </w:r>
+          </w:p>
+        </w:tc>
+        <w:tc>
+          <w:tcPr>
+            <w:tcW w:w="769" w:type="dxa"/>
+            <w:vAlign w:val="center"/>
+          </w:tcPr>
+          <w:p>
+            <w:pPr>
+              <w:jc w:val="center"/>
+              <w:rPr>
+                <w:sz w:val="18"/>
+                <w:szCs w:val="18"/>
+              </w:rPr>
+            </w:pPr>
+            <w:r>
+              <w:rPr>
+                <w:sz w:val="18"/>
+                <w:szCs w:val="18"/>
+              </w:rPr>
+              <w:t>100</w:t>
+            </w:r>
+          </w:p>
+        </w:tc>
+        <w:tc>
+          <w:tcPr>
+            <w:tcW w:w="769" w:type="dxa"/>
+            <w:vAlign w:val="center"/>
+          </w:tcPr>
+          <w:p>
+            <w:pPr>
+              <w:jc w:val="center"/>
+              <w:rPr>
+                <w:sz w:val="18"/>
+                <w:szCs w:val="18"/>
+              </w:rPr>
+            </w:pPr>
+            <w:r>
+              <w:rPr>
+                <w:sz w:val="18"/>
+                <w:szCs w:val="18"/>
+              </w:rPr>
+              <w:t>200</w:t>
+            </w:r>
+          </w:p>
+        </w:tc>
+      </w:tr>
+      <w:tr>
+        <w:trPr>
+          <w:jc w:val="center"/>
+        </w:trPr>
+        <w:tc>
+          <w:tcPr>
+            <w:tcW w:w="954" w:type="dxa"/>
+            <w:shd w:val="clear" w:color="auto" w:fill="BDD6EE" w:themeFill="accent1" w:themeFillTint="66"/>
+            <w:vAlign w:val="center"/>
+          </w:tcPr>
+          <w:p>
+            <w:pPr>
+              <w:jc w:val="center"/>
+              <w:rPr>
+                <w:sz w:val="18"/>
+                <w:szCs w:val="18"/>
+              </w:rPr>
+            </w:pPr>
+            <w:r>
+              <w:rPr>
+                <w:sz w:val="18"/>
+                <w:szCs w:val="18"/>
+              </w:rPr>
+              <w:t>Tags Count</w:t>
+            </w:r>
+          </w:p>
+        </w:tc>
+        <w:tc>
+          <w:tcPr>
+            <w:tcW w:w="768" w:type="dxa"/>
+            <w:vAlign w:val="center"/>
+          </w:tcPr>
+          <w:p>
+            <w:pPr>
+              <w:jc w:val="center"/>
+              <w:rPr>
+                <w:sz w:val="18"/>
+                <w:szCs w:val="18"/>
+              </w:rPr>
+            </w:pPr>
+            <w:r>
+              <w:rPr>
+                <w:sz w:val="18"/>
+                <w:szCs w:val="18"/>
+              </w:rPr>
+              <w:t>476</w:t>
+            </w:r>
+          </w:p>
+        </w:tc>
+        <w:tc>
+          <w:tcPr>
+            <w:tcW w:w="769" w:type="dxa"/>
+            <w:vAlign w:val="center"/>
+          </w:tcPr>
+          <w:p>
+            <w:pPr>
+              <w:jc w:val="center"/>
+              <w:rPr>
+                <w:sz w:val="18"/>
+                <w:szCs w:val="18"/>
+              </w:rPr>
+            </w:pPr>
+            <w:r>
+              <w:rPr>
+                <w:sz w:val="18"/>
+                <w:szCs w:val="18"/>
+              </w:rPr>
+              <w:t>150</w:t>
+            </w:r>
+          </w:p>
+        </w:tc>
+        <w:tc>
+          <w:tcPr>
+            <w:tcW w:w="769" w:type="dxa"/>
+            <w:vAlign w:val="center"/>
+          </w:tcPr>
+          <w:p>
+            <w:pPr>
+              <w:jc w:val="center"/>
+              <w:rPr>
+                <w:sz w:val="18"/>
+                <w:szCs w:val="18"/>
+              </w:rPr>
+            </w:pPr>
+            <w:r>
+              <w:rPr>
+                <w:sz w:val="18"/>
+                <w:szCs w:val="18"/>
+              </w:rPr>
+              <w:t>144</w:t>
+            </w:r>
+          </w:p>
+        </w:tc>
+      </w:tr>
+    </w:tbl>
+    <w:p>
+      <w:pPr>
+        <w:spacing w:after="0" w:line="240" w:lineRule="auto"/>
+        <w:jc w:val="both"/>
+      </w:pPr>
+    </w:p>
+    <w:p>
+      <w:pPr>
+        <w:spacing w:after="0" w:line="240" w:lineRule="auto"/>
+        <w:jc w:val="both"/>
+      </w:pPr>
+      <w:r>
+        <w:rPr>
+          <w:b/>
+        </w:rPr>
+        <w:t xml:space="preserve">SVM </w:t>
+      </w:r>
+      <w:r>
+        <w:rPr>
+          <w:b/>
+        </w:rPr>
+        <w:t xml:space="preserve">Model </w:t>
+      </w:r>
+      <w:r>
+        <w:rPr>
+          <w:b/>
+        </w:rPr>
+        <w:t xml:space="preserve">Results: </w:t>
+      </w:r>
+      <w:r>
+        <w:t>Following graphs show the percentage accuracies for no. of tags. Each graph is a different test, i.e. with different feature words count &amp; tags threshold.</w:t>
+      </w:r>
+    </w:p>
+    <w:p>
+      <w:pPr>
+        <w:spacing w:after="0" w:line="240" w:lineRule="auto"/>
+        <w:jc w:val="both"/>
+      </w:pPr>
+    </w:p>
+    <w:p>
+      <w:pPr>
+        <w:spacing w:after="0" w:line="240" w:lineRule="auto"/>
+        <w:jc w:val="both"/>
+      </w:pPr>
+      <w:r>
+        <w:rPr>
+          <w:noProof/>
+        </w:rPr>
+        <w:drawing>
+          <wp:inline distT="0" distB="0" distL="0" distR="0">
+            <wp:extent cx="2727325" cy="2409190"/>
+            <wp:effectExtent l="0" t="0" r="0" b="0"/>
+            <wp:docPr id="3" name="Picture 3" descr="fw30_qt100"/>
+            <wp:cNvGraphicFramePr>
+              <a:graphicFrameLocks xmlns:a="http://schemas.openxmlformats.org/drawingml/2006/main" noChangeAspect="1"/>
+            </wp:cNvGraphicFramePr>
+            <a:graphic xmlns:a="http://schemas.openxmlformats.org/drawingml/2006/main">
+              <a:graphicData uri="http://schemas.openxmlformats.org/drawingml/2006/picture">
+                <pic:pic xmlns:pic="http://schemas.openxmlformats.org/drawingml/2006/picture">
+                  <pic:nvPicPr>
+                    <pic:cNvPr id="0" name="Picture 5" descr="fw30_qt100"/>
+                    <pic:cNvPicPr>
+                      <a:picLocks noChangeAspect="1" noChangeArrowheads="1"/>
+                    </pic:cNvPicPr>
+                  </pic:nvPicPr>
+                  <pic:blipFill>
+                    <a:blip r:embed="rId14">
+                      <a:extLst>
+                        <a:ext uri="{28A0092B-C50C-407E-A947-70E740481C1C}">
+                          <a14:useLocalDpi xmlns:a14="http://schemas.microsoft.com/office/drawing/2010/main" val="0"/>
+                        </a:ext>
+                      </a:extLst>
+                    </a:blip>
+                    <a:srcRect/>
+                    <a:stretch>
+                      <a:fillRect/>
+                    </a:stretch>
+                  </pic:blipFill>
+                  <pic:spPr bwMode="auto">
+                    <a:xfrm>
+                      <a:off x="0" y="0"/>
+                      <a:ext cx="2727325" cy="2409190"/>
+                    </a:xfrm>
+                    <a:prstGeom prst="rect">
+                      <a:avLst/>
+                    </a:prstGeom>
+                    <a:noFill/>
+                    <a:ln>
+                      <a:noFill/>
+                    </a:ln>
+                  </pic:spPr>
+                </pic:pic>
+              </a:graphicData>
+            </a:graphic>
+          </wp:inline>
+        </w:drawing>
+      </w:r>
+    </w:p>
+    <w:p>
+      <w:pPr>
+        <w:spacing w:after="0" w:line="240" w:lineRule="auto"/>
+        <w:jc w:val="both"/>
+      </w:pPr>
+    </w:p>
+    <w:p>
+      <w:pPr>
+        <w:spacing w:after="0" w:line="240" w:lineRule="auto"/>
+        <w:jc w:val="both"/>
+      </w:pPr>
+      <w:r>
+        <w:pict>
+          <v:shapetype id="_x0000_t75" coordsize="21600,21600" o:spt="75" o:preferrelative="t" path="m@4@5l@4@11@9@11@9@5xe" filled="f" stroked="f">
+            <v:stroke joinstyle="miter"/>
+            <v:formulas>
+              <v:f eqn="if lineDrawn pixelLineWidth 0"/>
+              <v:f eqn="sum @0 1 0"/>
+              <v:f eqn="sum 0 0 @1"/>
+              <v:f eqn="prod @2 1 2"/>
+              <v:f eqn="prod @3 21600 pixelWidth"/>
+              <v:f eqn="prod @3 21600 pixelHeight"/>
+              <v:f eqn="sum @0 0 1"/>
+              <v:f eqn="prod @6 1 2"/>
+              <v:f eqn="prod @7 21600 pixelWidth"/>
+              <v:f eqn="sum @8 21600 0"/>
+              <v:f eqn="prod @7 21600 pixelHeight"/>
+              <v:f eqn="sum @10 21600 0"/>
+            </v:formulas>
+            <v:path o:extrusionok="f" gradientshapeok="t" o:connecttype="rect"/>
+            <o:lock v:ext="edit" aspectratio="t"/>
+          </v:shapetype>
+          <v:shape id="_x0000_i1025" type="#_x0000_t75" style="width:214.75pt;height:189.7pt">
+            <v:imagedata r:id="rId15" o:title="fw6_qt20"/>
+          </v:shape>
+        </w:pict>
+      </w:r>
+    </w:p>
+    <w:p>
+      <w:pPr>
+        <w:spacing w:after="0" w:line="240" w:lineRule="auto"/>
+        <w:jc w:val="both"/>
+      </w:pPr>
+      <w:r>
+        <w:lastRenderedPageBreak/>
+        <w:pict>
+          <v:shape id="_x0000_i1026" type="#_x0000_t75" style="width:204.1pt;height:204.1pt">
+            <v:imagedata r:id="rId16" o:title="fw100_qt200"/>
+          </v:shape>
+        </w:pict>
+      </w:r>
+    </w:p>
+    <w:p>
+      <w:pPr>
+        <w:spacing w:after="0" w:line="240" w:lineRule="auto"/>
+        <w:jc w:val="both"/>
+      </w:pPr>
+    </w:p>
+    <w:p>
+      <w:pPr>
+        <w:spacing w:after="0" w:line="240" w:lineRule="auto"/>
+        <w:jc w:val="both"/>
+      </w:pPr>
+      <w:r>
+        <w:rPr>
+          <w:b/>
+        </w:rPr>
+        <w:t xml:space="preserve">SVM model </w:t>
+      </w:r>
+      <w:r>
+        <w:rPr>
+          <w:b/>
+        </w:rPr>
+        <w:t xml:space="preserve">Analysis: </w:t>
+      </w:r>
+      <w:r>
+        <w:t>From</w:t>
+      </w:r>
+      <w:r>
+        <w:rPr>
+          <w:b/>
+        </w:rPr>
+        <w:t xml:space="preserve"> </w:t>
+      </w:r>
+      <w:r>
+        <w:t xml:space="preserve">the graphs we can see that our SVM model has predicted with good accuracy (~87%) for atleast one tag. i.e. atleast one predicted tag is present in the actual tags. The accuracy </w:t>
+      </w:r>
+      <w:r>
+        <w:t>value</w:t>
+      </w:r>
+      <w:r>
+        <w:t xml:space="preserve"> for 2 is 32%. </w:t>
+      </w:r>
+      <w:r>
+        <w:t xml:space="preserve">There after the values are less. </w:t>
+      </w:r>
+      <w:r>
+        <w:t>The fall in accuracy levels is based on our observation that the predicted tags are closely related to actual tags but they differ in version numbers or contextual names. For example html – html5, C – C99, C# - C#-4.0 are considered different by our current algorithm</w:t>
+      </w:r>
+      <w:r>
+        <w:t xml:space="preserve">. </w:t>
+      </w:r>
+    </w:p>
+    <w:p>
+      <w:pPr>
+        <w:spacing w:after="0" w:line="240" w:lineRule="auto"/>
+        <w:ind w:firstLine="720"/>
+        <w:jc w:val="both"/>
+      </w:pPr>
+      <w:r>
+        <w:t xml:space="preserve">For now there is no way to check the relation between the tags. So, </w:t>
+      </w:r>
+      <w:r>
+        <w:t>if</w:t>
+      </w:r>
+      <w:r>
+        <w:t xml:space="preserve"> we can formulate a tag tree structure to </w:t>
+      </w:r>
+      <w:r>
+        <w:t xml:space="preserve">understand which tags are more closely related or to see which tag pairs occurs more often, we could easily predict tags which make more sense. It would be even helpful if we estimate tags based on the </w:t>
+      </w:r>
+      <w:r>
+        <w:t xml:space="preserve">prior predicted tags </w:t>
+      </w:r>
+      <w:r>
+        <w:t xml:space="preserve">(i.e. </w:t>
+      </w:r>
+      <w:r>
+        <w:t>using</w:t>
+      </w:r>
+      <w:r>
+        <w:t xml:space="preserve"> 1</w:t>
+      </w:r>
+      <w:r>
+        <w:rPr>
+          <w:vertAlign w:val="superscript"/>
+        </w:rPr>
+        <w:t>st</w:t>
+      </w:r>
+      <w:r>
+        <w:t>, 2</w:t>
+      </w:r>
+      <w:r>
+        <w:rPr>
+          <w:vertAlign w:val="superscript"/>
+        </w:rPr>
+        <w:t>nd</w:t>
+      </w:r>
+      <w:r>
+        <w:t xml:space="preserve"> predicted tags</w:t>
+      </w:r>
+      <w:r>
+        <w:t xml:space="preserve"> to predict </w:t>
+      </w:r>
+      <w:r>
+        <w:t>the remaining</w:t>
+      </w:r>
+      <w:r>
+        <w:t xml:space="preserve"> tags</w:t>
+      </w:r>
+      <w:r>
+        <w:t xml:space="preserve">) </w:t>
+      </w:r>
+      <w:r>
+        <w:t xml:space="preserve">could lead to </w:t>
+      </w:r>
+      <w:r>
+        <w:t>more satisfactory results</w:t>
+      </w:r>
+      <w:r>
+        <w:t>.</w:t>
+      </w:r>
+    </w:p>
+    <w:p>
+      <w:pPr>
+        <w:spacing w:after="0" w:line="240" w:lineRule="auto"/>
+        <w:ind w:firstLine="720"/>
+        <w:jc w:val="both"/>
+      </w:pPr>
+      <w:r>
+        <w:t>We can observe from the graphs that even after changing the feature vectors length (i.e. using more prominent features) there</w:t>
+      </w:r>
+      <w:r>
+        <w:t xml:space="preserve"> is</w:t>
+      </w:r>
+      <w:r>
+        <w:t xml:space="preserve"> not much of difference in prediction accuracies (</w:t>
+      </w:r>
+      <w:r>
+        <w:t xml:space="preserve">very less ~ </w:t>
+      </w:r>
+      <w:r>
+        <w:t>1%)</w:t>
+      </w:r>
+      <w:r>
+        <w:t>.</w:t>
+      </w:r>
+      <w:r>
+        <w:t xml:space="preserve"> This is a known SVMs behavior, that it can handle features which are not relevant to the </w:t>
+      </w:r>
+      <w:r>
+        <w:t>classification</w:t>
+      </w:r>
+      <w:r>
+        <w:t>.</w:t>
+      </w:r>
+    </w:p>
+    <w:p>
+      <w:pPr>
+        <w:spacing w:after="0" w:line="240" w:lineRule="auto"/>
+        <w:jc w:val="both"/>
+        <w:rPr>
+          <w:b/>
+        </w:rPr>
+      </w:pPr>
+    </w:p>
+    <w:p>
+      <w:pPr>
+        <w:spacing w:after="0" w:line="240" w:lineRule="auto"/>
+        <w:jc w:val="both"/>
+      </w:pPr>
+      <w:r>
+        <w:rPr>
+          <w:b/>
+        </w:rPr>
+        <w:t>Unsupervised Learning Results:</w:t>
+      </w:r>
+      <w:r>
+        <w:rPr>
+          <w:b/>
+        </w:rPr>
+        <w:t xml:space="preserve"> </w:t>
+      </w:r>
+      <w:r>
+        <w:t xml:space="preserve">Accuracy for this model is very poor. It is not detecting atleast 1 correct tag for any question. Tables below </w:t>
+      </w:r>
+      <w:r>
+        <w:t>gives a glimpse into this</w:t>
+      </w:r>
+      <w:r>
+        <w:t xml:space="preserve"> for different tests, </w:t>
+      </w:r>
+      <w:proofErr w:type="spellStart"/>
+      <w:r>
+        <w:t>i.e</w:t>
+      </w:r>
+      <w:proofErr w:type="spellEnd"/>
+      <w:r>
+        <w:t xml:space="preserve"> change in feature words frequency and tags question threshold</w:t>
+      </w:r>
+      <w:r>
+        <w:t>:</w:t>
+      </w:r>
+    </w:p>
+    <w:p>
+      <w:pPr>
+        <w:spacing w:after="0" w:line="240" w:lineRule="auto"/>
+        <w:jc w:val="both"/>
+      </w:pPr>
+    </w:p>
+    <w:p>
+      <w:pPr>
+        <w:spacing w:after="0" w:line="240" w:lineRule="auto"/>
+        <w:jc w:val="center"/>
+        <w:rPr>
+          <w:b/>
+          <w:sz w:val="20"/>
+        </w:rPr>
+      </w:pPr>
+      <w:proofErr w:type="gramStart"/>
+      <w:r>
+        <w:rPr>
+          <w:b/>
+          <w:sz w:val="20"/>
+        </w:rPr>
+        <w:lastRenderedPageBreak/>
+        <w:t>fwt</w:t>
+      </w:r>
+      <w:proofErr w:type="gramEnd"/>
+      <w:r>
+        <w:rPr>
+          <w:b/>
+          <w:sz w:val="20"/>
+        </w:rPr>
+        <w:t xml:space="preserve"> = 15   qtt = 100</w:t>
+      </w:r>
+    </w:p>
+    <w:tbl>
+      <w:tblPr>
+        <w:tblStyle w:val="TableGrid"/>
+        <w:tblW w:w="0" w:type="auto"/>
+        <w:jc w:val="center"/>
+        <w:tblLook w:val="04A0" w:firstRow="1" w:lastRow="0" w:firstColumn="1" w:lastColumn="0" w:noHBand="0" w:noVBand="1"/>
+        <w:tblCaption w:val="fwt = 15   qtt = 100"/>
+      </w:tblPr>
+      <w:tblGrid>
+        <w:gridCol w:w="1586"/>
+        <w:gridCol w:w="1587"/>
+        <w:gridCol w:w="1587"/>
+      </w:tblGrid>
+      <w:tr>
+        <w:trPr>
+          <w:jc w:val="center"/>
+        </w:trPr>
+        <w:tc>
+          <w:tcPr>
+            <w:tcW w:w="1586" w:type="dxa"/>
+            <w:shd w:val="clear" w:color="auto" w:fill="BDD6EE" w:themeFill="accent1" w:themeFillTint="66"/>
+            <w:vAlign w:val="center"/>
+          </w:tcPr>
+          <w:p>
+            <w:pPr>
+              <w:jc w:val="center"/>
+              <w:rPr>
+                <w:sz w:val="18"/>
+              </w:rPr>
+            </w:pPr>
+            <w:r>
+              <w:rPr>
+                <w:sz w:val="18"/>
+              </w:rPr>
+              <w:t>Atleast ‘</w:t>
+            </w:r>
+            <w:r>
+              <w:rPr>
+                <w:i/>
+                <w:sz w:val="18"/>
+              </w:rPr>
+              <w:t>N</w:t>
+            </w:r>
+            <w:r>
+              <w:rPr>
+                <w:sz w:val="18"/>
+              </w:rPr>
+              <w:t>’ tags predicted</w:t>
+            </w:r>
+          </w:p>
+        </w:tc>
+        <w:tc>
+          <w:tcPr>
+            <w:tcW w:w="1587" w:type="dxa"/>
+            <w:shd w:val="clear" w:color="auto" w:fill="BDD6EE" w:themeFill="accent1" w:themeFillTint="66"/>
+            <w:vAlign w:val="center"/>
+          </w:tcPr>
+          <w:p>
+            <w:pPr>
+              <w:jc w:val="center"/>
+              <w:rPr>
+                <w:sz w:val="18"/>
+              </w:rPr>
+            </w:pPr>
+            <w:r>
+              <w:rPr>
+                <w:sz w:val="18"/>
+              </w:rPr>
+              <w:t xml:space="preserve">Predicted </w:t>
+            </w:r>
+            <w:r>
+              <w:rPr>
+                <w:sz w:val="18"/>
+              </w:rPr>
+              <w:t>Qs</w:t>
+            </w:r>
+            <w:r>
+              <w:rPr>
+                <w:sz w:val="18"/>
+              </w:rPr>
+              <w:t xml:space="preserve"> Count</w:t>
+            </w:r>
+          </w:p>
+        </w:tc>
+        <w:tc>
+          <w:tcPr>
+            <w:tcW w:w="1587" w:type="dxa"/>
+            <w:shd w:val="clear" w:color="auto" w:fill="BDD6EE" w:themeFill="accent1" w:themeFillTint="66"/>
+            <w:vAlign w:val="center"/>
+          </w:tcPr>
+          <w:p>
+            <w:pPr>
+              <w:jc w:val="center"/>
+              <w:rPr>
+                <w:sz w:val="18"/>
+              </w:rPr>
+            </w:pPr>
+            <w:r>
+              <w:rPr>
+                <w:sz w:val="18"/>
+              </w:rPr>
+              <w:t>Accuracy (%)</w:t>
+            </w:r>
+          </w:p>
+        </w:tc>
+      </w:tr>
+      <w:tr>
+        <w:trPr>
+          <w:trHeight w:val="368"/>
+          <w:jc w:val="center"/>
+        </w:trPr>
+        <w:tc>
+          <w:tcPr>
+            <w:tcW w:w="1586" w:type="dxa"/>
+            <w:vAlign w:val="center"/>
+          </w:tcPr>
+          <w:p>
+            <w:pPr>
+              <w:jc w:val="center"/>
+              <w:rPr>
+                <w:sz w:val="18"/>
+              </w:rPr>
+            </w:pPr>
+            <w:r>
+              <w:rPr>
+                <w:sz w:val="18"/>
+              </w:rPr>
+              <w:t>1</w:t>
+            </w:r>
+          </w:p>
+        </w:tc>
+        <w:tc>
+          <w:tcPr>
+            <w:tcW w:w="1587" w:type="dxa"/>
+            <w:vAlign w:val="center"/>
+          </w:tcPr>
+          <w:p>
+            <w:pPr>
+              <w:jc w:val="center"/>
+              <w:rPr>
+                <w:sz w:val="18"/>
+              </w:rPr>
+            </w:pPr>
+            <w:r>
+              <w:rPr>
+                <w:sz w:val="18"/>
+              </w:rPr>
+              <w:t>12</w:t>
+            </w:r>
+          </w:p>
+        </w:tc>
+        <w:tc>
+          <w:tcPr>
+            <w:tcW w:w="1587" w:type="dxa"/>
+            <w:vAlign w:val="center"/>
+          </w:tcPr>
+          <w:p>
+            <w:pPr>
+              <w:jc w:val="center"/>
+              <w:rPr>
+                <w:sz w:val="18"/>
+              </w:rPr>
+            </w:pPr>
+            <w:r>
+              <w:rPr>
+                <w:sz w:val="18"/>
+              </w:rPr>
+              <w:t>0.04</w:t>
+            </w:r>
+          </w:p>
+        </w:tc>
+      </w:tr>
+      <w:tr>
+        <w:trPr>
+          <w:trHeight w:val="350"/>
+          <w:jc w:val="center"/>
+        </w:trPr>
+        <w:tc>
+          <w:tcPr>
+            <w:tcW w:w="1586" w:type="dxa"/>
+            <w:vAlign w:val="center"/>
+          </w:tcPr>
+          <w:p>
+            <w:pPr>
+              <w:jc w:val="center"/>
+              <w:rPr>
+                <w:sz w:val="18"/>
+              </w:rPr>
+            </w:pPr>
+            <w:r>
+              <w:rPr>
+                <w:sz w:val="18"/>
+              </w:rPr>
+              <w:t>2/3/4/5</w:t>
+            </w:r>
+          </w:p>
+        </w:tc>
+        <w:tc>
+          <w:tcPr>
+            <w:tcW w:w="1587" w:type="dxa"/>
+            <w:vAlign w:val="center"/>
+          </w:tcPr>
+          <w:p>
+            <w:pPr>
+              <w:jc w:val="center"/>
+              <w:rPr>
+                <w:sz w:val="18"/>
+              </w:rPr>
+            </w:pPr>
+            <w:r>
+              <w:rPr>
+                <w:sz w:val="18"/>
+              </w:rPr>
+              <w:t>0</w:t>
+            </w:r>
+          </w:p>
+        </w:tc>
+        <w:tc>
+          <w:tcPr>
+            <w:tcW w:w="1587" w:type="dxa"/>
+            <w:vAlign w:val="center"/>
+          </w:tcPr>
+          <w:p>
+            <w:pPr>
+              <w:jc w:val="center"/>
+              <w:rPr>
+                <w:sz w:val="18"/>
+              </w:rPr>
+            </w:pPr>
+            <w:r>
+              <w:rPr>
+                <w:sz w:val="18"/>
+              </w:rPr>
+              <w:t>0</w:t>
+            </w:r>
+          </w:p>
+        </w:tc>
+      </w:tr>
+    </w:tbl>
+    <w:p>
+      <w:pPr>
+        <w:spacing w:after="0" w:line="240" w:lineRule="auto"/>
+        <w:jc w:val="both"/>
+      </w:pPr>
+    </w:p>
+    <w:p>
+      <w:pPr>
+        <w:spacing w:after="0" w:line="240" w:lineRule="auto"/>
+        <w:jc w:val="center"/>
+        <w:rPr>
+          <w:b/>
+          <w:sz w:val="20"/>
+        </w:rPr>
+      </w:pPr>
+      <w:proofErr w:type="gramStart"/>
+      <w:r>
+        <w:rPr>
+          <w:b/>
+          <w:sz w:val="20"/>
+        </w:rPr>
+        <w:t>fwt</w:t>
+      </w:r>
+      <w:proofErr w:type="gramEnd"/>
+      <w:r>
+        <w:rPr>
+          <w:b/>
+          <w:sz w:val="20"/>
+        </w:rPr>
+        <w:t xml:space="preserve"> = 30   qtt = 100</w:t>
+      </w:r>
+    </w:p>
+    <w:tbl>
+      <w:tblPr>
+        <w:tblStyle w:val="TableGrid"/>
+        <w:tblW w:w="0" w:type="auto"/>
+        <w:jc w:val="center"/>
+        <w:tblLook w:val="04A0" w:firstRow="1" w:lastRow="0" w:firstColumn="1" w:lastColumn="0" w:noHBand="0" w:noVBand="1"/>
+      </w:tblPr>
+      <w:tblGrid>
+        <w:gridCol w:w="1586"/>
+        <w:gridCol w:w="1587"/>
+        <w:gridCol w:w="1587"/>
+      </w:tblGrid>
+      <w:tr>
+        <w:trPr>
+          <w:jc w:val="center"/>
+        </w:trPr>
+        <w:tc>
+          <w:tcPr>
+            <w:tcW w:w="1586" w:type="dxa"/>
+            <w:shd w:val="clear" w:color="auto" w:fill="BDD6EE" w:themeFill="accent1" w:themeFillTint="66"/>
+            <w:vAlign w:val="center"/>
+          </w:tcPr>
+          <w:p>
+            <w:pPr>
+              <w:jc w:val="center"/>
+              <w:rPr>
+                <w:sz w:val="18"/>
+              </w:rPr>
+            </w:pPr>
+            <w:r>
+              <w:rPr>
+                <w:sz w:val="18"/>
+              </w:rPr>
+              <w:t>Atleast ‘</w:t>
+            </w:r>
+            <w:r>
+              <w:rPr>
+                <w:i/>
+                <w:sz w:val="18"/>
+              </w:rPr>
+              <w:t>N</w:t>
+            </w:r>
+            <w:r>
+              <w:rPr>
+                <w:sz w:val="18"/>
+              </w:rPr>
+              <w:t>’ tags predicted</w:t>
+            </w:r>
+          </w:p>
+        </w:tc>
+        <w:tc>
+          <w:tcPr>
+            <w:tcW w:w="1587" w:type="dxa"/>
+            <w:shd w:val="clear" w:color="auto" w:fill="BDD6EE" w:themeFill="accent1" w:themeFillTint="66"/>
+            <w:vAlign w:val="center"/>
+          </w:tcPr>
+          <w:p>
+            <w:pPr>
+              <w:jc w:val="center"/>
+              <w:rPr>
+                <w:sz w:val="18"/>
+              </w:rPr>
+            </w:pPr>
+            <w:r>
+              <w:rPr>
+                <w:sz w:val="18"/>
+              </w:rPr>
+              <w:t xml:space="preserve">Predicted </w:t>
+            </w:r>
+            <w:r>
+              <w:rPr>
+                <w:sz w:val="18"/>
+              </w:rPr>
+              <w:t>Qs</w:t>
+            </w:r>
+            <w:r>
+              <w:rPr>
+                <w:sz w:val="18"/>
+              </w:rPr>
+              <w:t xml:space="preserve"> Count</w:t>
+            </w:r>
+          </w:p>
+        </w:tc>
+        <w:tc>
+          <w:tcPr>
+            <w:tcW w:w="1587" w:type="dxa"/>
+            <w:shd w:val="clear" w:color="auto" w:fill="BDD6EE" w:themeFill="accent1" w:themeFillTint="66"/>
+            <w:vAlign w:val="center"/>
+          </w:tcPr>
+          <w:p>
+            <w:pPr>
+              <w:jc w:val="center"/>
+              <w:rPr>
+                <w:sz w:val="18"/>
+              </w:rPr>
+            </w:pPr>
+            <w:r>
+              <w:rPr>
+                <w:sz w:val="18"/>
+              </w:rPr>
+              <w:t>Accuracy (%)</w:t>
+            </w:r>
+          </w:p>
+        </w:tc>
+      </w:tr>
+      <w:tr>
+        <w:trPr>
+          <w:trHeight w:val="368"/>
+          <w:jc w:val="center"/>
+        </w:trPr>
+        <w:tc>
+          <w:tcPr>
+            <w:tcW w:w="1586" w:type="dxa"/>
+            <w:vAlign w:val="center"/>
+          </w:tcPr>
+          <w:p>
+            <w:pPr>
+              <w:jc w:val="center"/>
+              <w:rPr>
+                <w:sz w:val="18"/>
+              </w:rPr>
+            </w:pPr>
+            <w:r>
+              <w:rPr>
+                <w:sz w:val="18"/>
+              </w:rPr>
+              <w:t>1</w:t>
+            </w:r>
+          </w:p>
+        </w:tc>
+        <w:tc>
+          <w:tcPr>
+            <w:tcW w:w="1587" w:type="dxa"/>
+            <w:vAlign w:val="center"/>
+          </w:tcPr>
+          <w:p>
+            <w:pPr>
+              <w:jc w:val="center"/>
+              <w:rPr>
+                <w:sz w:val="18"/>
+              </w:rPr>
+            </w:pPr>
+            <w:r>
+              <w:rPr>
+                <w:sz w:val="18"/>
+              </w:rPr>
+              <w:t>11</w:t>
+            </w:r>
+          </w:p>
+        </w:tc>
+        <w:tc>
+          <w:tcPr>
+            <w:tcW w:w="1587" w:type="dxa"/>
+            <w:vAlign w:val="center"/>
+          </w:tcPr>
+          <w:p>
+            <w:pPr>
+              <w:jc w:val="center"/>
+              <w:rPr>
+                <w:sz w:val="18"/>
+              </w:rPr>
+            </w:pPr>
+            <w:r>
+              <w:rPr>
+                <w:sz w:val="18"/>
+              </w:rPr>
+              <w:t>0.03647</w:t>
+            </w:r>
+          </w:p>
+        </w:tc>
+      </w:tr>
+      <w:tr>
+        <w:trPr>
+          <w:trHeight w:val="350"/>
+          <w:jc w:val="center"/>
+        </w:trPr>
+        <w:tc>
+          <w:tcPr>
+            <w:tcW w:w="1586" w:type="dxa"/>
+            <w:vAlign w:val="center"/>
+          </w:tcPr>
+          <w:p>
+            <w:pPr>
+              <w:jc w:val="center"/>
+              <w:rPr>
+                <w:sz w:val="18"/>
+              </w:rPr>
+            </w:pPr>
+            <w:r>
+              <w:rPr>
+                <w:sz w:val="18"/>
+              </w:rPr>
+              <w:t>2/3/4/5</w:t>
+            </w:r>
+          </w:p>
+        </w:tc>
+        <w:tc>
+          <w:tcPr>
+            <w:tcW w:w="1587" w:type="dxa"/>
+            <w:vAlign w:val="center"/>
+          </w:tcPr>
+          <w:p>
+            <w:pPr>
+              <w:jc w:val="center"/>
+              <w:rPr>
+                <w:sz w:val="18"/>
+              </w:rPr>
+            </w:pPr>
+            <w:r>
+              <w:rPr>
+                <w:sz w:val="18"/>
+              </w:rPr>
+              <w:t>0</w:t>
+            </w:r>
+          </w:p>
+        </w:tc>
+        <w:tc>
+          <w:tcPr>
+            <w:tcW w:w="1587" w:type="dxa"/>
+            <w:vAlign w:val="center"/>
+          </w:tcPr>
+          <w:p>
+            <w:pPr>
+              <w:jc w:val="center"/>
+              <w:rPr>
+                <w:sz w:val="18"/>
+              </w:rPr>
+            </w:pPr>
+            <w:r>
+              <w:rPr>
+                <w:sz w:val="18"/>
+              </w:rPr>
+              <w:t>0</w:t>
+            </w:r>
+          </w:p>
+        </w:tc>
+      </w:tr>
+    </w:tbl>
+    <w:p>
+      <w:pPr>
+        <w:spacing w:after="0" w:line="240" w:lineRule="auto"/>
+        <w:jc w:val="both"/>
+      </w:pPr>
+    </w:p>
+    <w:p>
+      <w:pPr>
+        <w:spacing w:after="0" w:line="240" w:lineRule="auto"/>
+        <w:jc w:val="center"/>
+        <w:rPr>
+          <w:b/>
+          <w:sz w:val="20"/>
+        </w:rPr>
+      </w:pPr>
+      <w:proofErr w:type="gramStart"/>
+      <w:r>
+        <w:rPr>
+          <w:b/>
+          <w:sz w:val="20"/>
+        </w:rPr>
+        <w:t>fwt</w:t>
+      </w:r>
+      <w:proofErr w:type="gramEnd"/>
+      <w:r>
+        <w:rPr>
+          <w:b/>
+          <w:sz w:val="20"/>
+        </w:rPr>
+        <w:t xml:space="preserve"> = 100   qtt = 200</w:t>
+      </w:r>
+    </w:p>
+    <w:tbl>
+      <w:tblPr>
+        <w:tblStyle w:val="TableGrid"/>
+        <w:tblW w:w="0" w:type="auto"/>
+        <w:jc w:val="center"/>
+        <w:tblLook w:val="04A0" w:firstRow="1" w:lastRow="0" w:firstColumn="1" w:lastColumn="0" w:noHBand="0" w:noVBand="1"/>
+      </w:tblPr>
+      <w:tblGrid>
+        <w:gridCol w:w="1586"/>
+        <w:gridCol w:w="1587"/>
+        <w:gridCol w:w="1587"/>
+      </w:tblGrid>
+      <w:tr>
+        <w:trPr>
+          <w:jc w:val="center"/>
+        </w:trPr>
+        <w:tc>
+          <w:tcPr>
+            <w:tcW w:w="1586" w:type="dxa"/>
+            <w:shd w:val="clear" w:color="auto" w:fill="BDD6EE" w:themeFill="accent1" w:themeFillTint="66"/>
+            <w:vAlign w:val="center"/>
+          </w:tcPr>
+          <w:p>
+            <w:pPr>
+              <w:jc w:val="center"/>
+              <w:rPr>
+                <w:sz w:val="18"/>
+              </w:rPr>
+            </w:pPr>
+            <w:r>
+              <w:rPr>
+                <w:sz w:val="18"/>
+              </w:rPr>
+              <w:t>Atleast ‘</w:t>
+            </w:r>
+            <w:r>
+              <w:rPr>
+                <w:i/>
+                <w:sz w:val="18"/>
+              </w:rPr>
+              <w:t>N</w:t>
+            </w:r>
+            <w:r>
+              <w:rPr>
+                <w:sz w:val="18"/>
+              </w:rPr>
+              <w:t>’ tags predicted</w:t>
+            </w:r>
+          </w:p>
+        </w:tc>
+        <w:tc>
+          <w:tcPr>
+            <w:tcW w:w="1587" w:type="dxa"/>
+            <w:shd w:val="clear" w:color="auto" w:fill="BDD6EE" w:themeFill="accent1" w:themeFillTint="66"/>
+            <w:vAlign w:val="center"/>
+          </w:tcPr>
+          <w:p>
+            <w:pPr>
+              <w:jc w:val="center"/>
+              <w:rPr>
+                <w:sz w:val="18"/>
+              </w:rPr>
+            </w:pPr>
+            <w:r>
+              <w:rPr>
+                <w:sz w:val="18"/>
+              </w:rPr>
+              <w:t xml:space="preserve">Predicted </w:t>
+            </w:r>
+            <w:r>
+              <w:rPr>
+                <w:sz w:val="18"/>
+              </w:rPr>
+              <w:t>Qs</w:t>
+            </w:r>
+            <w:r>
+              <w:rPr>
+                <w:sz w:val="18"/>
+              </w:rPr>
+              <w:t xml:space="preserve"> Count</w:t>
+            </w:r>
+          </w:p>
+        </w:tc>
+        <w:tc>
+          <w:tcPr>
+            <w:tcW w:w="1587" w:type="dxa"/>
+            <w:shd w:val="clear" w:color="auto" w:fill="BDD6EE" w:themeFill="accent1" w:themeFillTint="66"/>
+            <w:vAlign w:val="center"/>
+          </w:tcPr>
+          <w:p>
+            <w:pPr>
+              <w:jc w:val="center"/>
+              <w:rPr>
+                <w:sz w:val="18"/>
+              </w:rPr>
+            </w:pPr>
+            <w:r>
+              <w:rPr>
+                <w:sz w:val="18"/>
+              </w:rPr>
+              <w:t>Accuracy (%)</w:t>
+            </w:r>
+          </w:p>
+        </w:tc>
+      </w:tr>
+      <w:tr>
+        <w:trPr>
+          <w:trHeight w:val="368"/>
+          <w:jc w:val="center"/>
+        </w:trPr>
+        <w:tc>
+          <w:tcPr>
+            <w:tcW w:w="1586" w:type="dxa"/>
+            <w:vAlign w:val="center"/>
+          </w:tcPr>
+          <w:p>
+            <w:pPr>
+              <w:jc w:val="center"/>
+              <w:rPr>
+                <w:sz w:val="18"/>
+              </w:rPr>
+            </w:pPr>
+            <w:r>
+              <w:rPr>
+                <w:sz w:val="18"/>
+              </w:rPr>
+              <w:t>1</w:t>
+            </w:r>
+          </w:p>
+        </w:tc>
+        <w:tc>
+          <w:tcPr>
+            <w:tcW w:w="1587" w:type="dxa"/>
+            <w:vAlign w:val="center"/>
+          </w:tcPr>
+          <w:p>
+            <w:pPr>
+              <w:jc w:val="center"/>
+              <w:rPr>
+                <w:sz w:val="18"/>
+              </w:rPr>
+            </w:pPr>
+            <w:r>
+              <w:rPr>
+                <w:sz w:val="18"/>
+              </w:rPr>
+              <w:t>20</w:t>
+            </w:r>
+          </w:p>
+        </w:tc>
+        <w:tc>
+          <w:tcPr>
+            <w:tcW w:w="1587" w:type="dxa"/>
+            <w:vAlign w:val="center"/>
+          </w:tcPr>
+          <w:p>
+            <w:pPr>
+              <w:jc w:val="center"/>
+              <w:rPr>
+                <w:sz w:val="18"/>
+              </w:rPr>
+            </w:pPr>
+            <w:r>
+              <w:rPr>
+                <w:sz w:val="18"/>
+              </w:rPr>
+              <w:t>0.06632</w:t>
+            </w:r>
+          </w:p>
+        </w:tc>
+      </w:tr>
+      <w:tr>
+        <w:trPr>
+          <w:trHeight w:val="350"/>
+          <w:jc w:val="center"/>
+        </w:trPr>
+        <w:tc>
+          <w:tcPr>
+            <w:tcW w:w="1586" w:type="dxa"/>
+            <w:vAlign w:val="center"/>
+          </w:tcPr>
+          <w:p>
+            <w:pPr>
+              <w:jc w:val="center"/>
+              <w:rPr>
+                <w:sz w:val="18"/>
+              </w:rPr>
+            </w:pPr>
+            <w:r>
+              <w:rPr>
+                <w:sz w:val="18"/>
+              </w:rPr>
+              <w:t>2/3/4/5</w:t>
+            </w:r>
+          </w:p>
+        </w:tc>
+        <w:tc>
+          <w:tcPr>
+            <w:tcW w:w="1587" w:type="dxa"/>
+            <w:vAlign w:val="center"/>
+          </w:tcPr>
+          <w:p>
+            <w:pPr>
+              <w:jc w:val="center"/>
+              <w:rPr>
+                <w:sz w:val="18"/>
+              </w:rPr>
+            </w:pPr>
+            <w:r>
+              <w:rPr>
+                <w:sz w:val="18"/>
+              </w:rPr>
+              <w:t>0</w:t>
+            </w:r>
+          </w:p>
+        </w:tc>
+        <w:tc>
+          <w:tcPr>
+            <w:tcW w:w="1587" w:type="dxa"/>
+            <w:vAlign w:val="center"/>
+          </w:tcPr>
+          <w:p>
+            <w:pPr>
+              <w:jc w:val="center"/>
+              <w:rPr>
+                <w:sz w:val="18"/>
+              </w:rPr>
+            </w:pPr>
+            <w:r>
+              <w:rPr>
+                <w:sz w:val="18"/>
+              </w:rPr>
+              <w:t>0</w:t>
+            </w:r>
+          </w:p>
+        </w:tc>
+      </w:tr>
+    </w:tbl>
+    <w:p>
+      <w:pPr>
+        <w:spacing w:after="0" w:line="240" w:lineRule="auto"/>
+        <w:jc w:val="both"/>
+      </w:pPr>
+    </w:p>
+    <w:p>
+      <w:pPr>
+        <w:spacing w:after="0" w:line="240" w:lineRule="auto"/>
+        <w:jc w:val="both"/>
+      </w:pPr>
+      <w:r>
+        <w:rPr>
+          <w:b/>
+        </w:rPr>
+        <w:t>Unsupervised Analysis</w:t>
+      </w:r>
+      <w:r>
+        <w:rPr>
+          <w:b/>
+        </w:rPr>
+        <w:t>:</w:t>
+      </w:r>
+      <w:r>
+        <w:t xml:space="preserve"> The most pressing reason that we could think of, why unsupervised method did not yield good results is ‘irrelevant features’.</w:t>
+      </w:r>
+      <w:r>
+        <w:t xml:space="preserve"> </w:t>
+      </w:r>
+      <w:r>
+        <w:t>When we take a look into the features after selection t</w:t>
+      </w:r>
+      <w:r>
+        <w:t xml:space="preserve">here </w:t>
+      </w:r>
+      <w:r>
+        <w:t xml:space="preserve">are still many features which are irrelevant. Most of these are generalized words and don’t constitute for classification. </w:t>
+      </w:r>
+      <w:proofErr w:type="spellStart"/>
+      <w:r>
+        <w:t>Eg</w:t>
+      </w:r>
+      <w:proofErr w:type="spellEnd"/>
+      <w:r>
+        <w:t xml:space="preserve">: compile, converted, means, </w:t>
+      </w:r>
+      <w:r>
+        <w:t>@</w:t>
+      </w:r>
+      <w:proofErr w:type="spellStart"/>
+      <w:r>
+        <w:t>iwc</w:t>
+      </w:r>
+      <w:proofErr w:type="spellEnd"/>
+      <w:r>
+        <w:t>@</w:t>
+      </w:r>
+      <w:r>
+        <w:t xml:space="preserve">, </w:t>
+      </w:r>
+      <w:r>
+        <w:t>@cart@</w:t>
+      </w:r>
+      <w:r>
+        <w:t xml:space="preserve"> etc. </w:t>
+      </w:r>
+      <w:r>
+        <w:t>Due to these features</w:t>
+      </w:r>
+      <w:r>
+        <w:t xml:space="preserve"> the cosine similarity between vectors resulting in higher value for unrelated cluster</w:t>
+      </w:r>
+      <w:r>
+        <w:t>s</w:t>
+      </w:r>
+      <w:r>
+        <w:t>/tag</w:t>
+      </w:r>
+      <w:r>
+        <w:t>s</w:t>
+      </w:r>
+      <w:r>
+        <w:t xml:space="preserve">. </w:t>
+      </w:r>
+      <w:r>
+        <w:t>Whereas SVM results in good accuracies due to the fact that SVM can handle irrelevant features.</w:t>
+      </w:r>
+    </w:p>
+    <w:p>
+      <w:pPr>
+        <w:spacing w:after="0" w:line="240" w:lineRule="auto"/>
+        <w:ind w:firstLine="720"/>
+        <w:jc w:val="both"/>
+      </w:pPr>
+      <w:r>
+        <w:t>And second import</w:t>
+      </w:r>
+      <w:r>
+        <w:t>ant</w:t>
+      </w:r>
+      <w:r>
+        <w:t xml:space="preserve"> reason is that in some cases the predicted tags are in fact related to the question and closely related to the true tags as well. </w:t>
+      </w:r>
+      <w:r>
+        <w:br/>
+        <w:t xml:space="preserve">As </w:t>
+      </w:r>
+      <w:r>
+        <w:t xml:space="preserve">our comparisons are </w:t>
+      </w:r>
+      <w:r>
+        <w:t>precise tag comparisons we can’t see them in the results. For example a question has tags – Web-development, html. But one of our tag prediction has CSS. So, we can’t see this in a tag to tag comparison unless we have some related tags datasets or some tag based tree to show the estimate the relation in between the tags.</w:t>
+      </w:r>
+      <w:r>
+        <w:t xml:space="preserve"> We have mentioned this in Future works section</w:t>
+      </w:r>
+      <w:r>
+        <w:t xml:space="preserve"> as well</w:t>
+      </w:r>
+      <w:r>
+        <w:t>.</w:t>
+      </w:r>
+    </w:p>
+    <w:p>
+      <w:pPr>
+        <w:spacing w:after="0" w:line="240" w:lineRule="auto"/>
+        <w:jc w:val="both"/>
+      </w:pPr>
+      <w:r>
+        <w:tab/>
+      </w:r>
+      <w:r>
+        <w:t>To improve the performance of this model we have to choose some robust feature selection technique. Along with this if we combine dependent and related tag identification to choose and evaluate tags, then we could see some fruitful results.</w:t>
+      </w:r>
+    </w:p>
+    <w:p>
+      <w:pPr>
+        <w:spacing w:after="0" w:line="240" w:lineRule="auto"/>
+        <w:jc w:val="both"/>
+      </w:pPr>
+    </w:p>
+    <w:p>
+      <w:pPr>
+        <w:spacing w:after="0" w:line="240" w:lineRule="auto"/>
         <w:jc w:val="center"/>
         <w:rPr>
           <w:b/>
@@ -1649,6 +4528,7 @@
           <w:b/>
           <w:sz w:val="24"/>
         </w:rPr>
+        <w:lastRenderedPageBreak/>
         <w:t>Future Work</w:t>
       </w:r>
       <w:r>
@@ -1690,7 +4570,7 @@
         <w:jc w:val="both"/>
       </w:pPr>
       <w:r>
-        <w:t xml:space="preserve">Create Dependent Tag trees. </w:t>
+        <w:t xml:space="preserve">Create Tag trees. </w:t>
       </w:r>
       <w:r>
         <w:t>I.e</w:t>
@@ -1738,7 +4618,6 @@
         <w:jc w:val="both"/>
       </w:pPr>
       <w:r>
-        <w:lastRenderedPageBreak/>
         <w:t xml:space="preserve">It is clear from our results that the features we have selected are not </w:t>
       </w:r>
       <w:r>
@@ -1760,7 +4639,15 @@
         <w:t xml:space="preserve">occurrences of </w:t>
       </w:r>
       <w:r>
-        <w:t xml:space="preserve">a word. We can observe some keywords for each tag and give them more weight in the vector (like multiplying its tf-idf value by </w:t>
+        <w:t xml:space="preserve">a word. We can observe some keywords for each tag and give them more weight in the vector (like multiplying its </w:t>
+      </w:r>
+      <w:proofErr w:type="spellStart"/>
+      <w:r>
+        <w:t>tf-idf</w:t>
+      </w:r>
+      <w:proofErr w:type="spellEnd"/>
+      <w:r>
+        <w:t xml:space="preserve"> value by </w:t>
       </w:r>
       <w:r>
         <w:t>K-times etc.).</w:t>
@@ -1779,11 +4666,19 @@
       <w:r>
         <w:t xml:space="preserve">We have observed some features like </w:t>
       </w:r>
-      <w:r>
-        <w:rPr>
-          <w:i/>
-        </w:rPr>
-        <w:t xml:space="preserve">sq, dummy, showing, enough </w:t>
+      <w:proofErr w:type="spellStart"/>
+      <w:r>
+        <w:rPr>
+          <w:i/>
+        </w:rPr>
+        <w:t>sq</w:t>
+      </w:r>
+      <w:proofErr w:type="spellEnd"/>
+      <w:r>
+        <w:rPr>
+          <w:i/>
+        </w:rPr>
+        <w:t xml:space="preserve">, dummy, showing, enough </w:t>
       </w:r>
       <w:r>
         <w:t>etc., are in the features even after using Stop Words &amp; Occurrences Threshold.</w:t>
@@ -1858,17 +4753,72 @@
     <w:p>
       <w:pPr>
         <w:spacing w:after="0" w:line="240" w:lineRule="auto"/>
+        <w:jc w:val="both"/>
+      </w:pPr>
+      <w:r>
+        <w:tab/>
+        <w:t xml:space="preserve">We conclude that Quadratic kernel SVM is able to predict </w:t>
+      </w:r>
+      <w:r>
+        <w:t xml:space="preserve">very </w:t>
+      </w:r>
+      <w:r>
+        <w:t xml:space="preserve">well compared to Clustering and Feature Engineering is an important aspect to yield better results with any </w:t>
+      </w:r>
+      <w:r>
+        <w:t xml:space="preserve">learning method </w:t>
+      </w:r>
+      <w:r>
+        <w:t xml:space="preserve">used. </w:t>
+      </w:r>
+      <w:r>
+        <w:t xml:space="preserve">There is a lot to be done </w:t>
+      </w:r>
+      <w:r>
+        <w:t xml:space="preserve">as discussed </w:t>
+      </w:r>
+      <w:r>
+        <w:t xml:space="preserve">in this report </w:t>
+      </w:r>
+      <w:r>
+        <w:t>to make the unsupervised learning method to yield good results.</w:t>
+      </w:r>
+    </w:p>
+    <w:p>
+      <w:pPr>
+        <w:spacing w:after="0" w:line="240" w:lineRule="auto"/>
+        <w:jc w:val="both"/>
+        <w:rPr>
+          <w:b/>
+        </w:rPr>
+      </w:pPr>
+    </w:p>
+    <w:p>
+      <w:pPr>
+        <w:spacing w:after="0" w:line="240" w:lineRule="auto"/>
+        <w:jc w:val="both"/>
+        <w:rPr>
+          <w:b/>
+        </w:rPr>
+      </w:pPr>
+    </w:p>
+    <w:p>
+      <w:pPr>
+        <w:spacing w:after="0" w:line="240" w:lineRule="auto"/>
         <w:jc w:val="center"/>
         <w:rPr>
           <w:b/>
           <w:sz w:val="24"/>
         </w:rPr>
       </w:pPr>
+      <w:bookmarkStart w:id="0" w:name="_GoBack"/>
+      <w:bookmarkEnd w:id="0"/>
       <w:r>
         <w:rPr>
           <w:b/>
           <w:sz w:val="24"/>
         </w:rPr>
+        <w:lastRenderedPageBreak/>
         <w:t>Bibliography</w:t>
       </w:r>
     </w:p>
@@ -1896,7 +4846,7 @@
       <w:r>
         <w:t xml:space="preserve">Java Web Scraping &amp; Automation - </w:t>
       </w:r>
-      <w:hyperlink r:id="rId12" w:history="1">
+      <w:hyperlink r:id="rId17" w:history="1">
         <w:r>
           <w:rPr>
             <w:rStyle w:val="Hyperlink"/>
@@ -1920,7 +4870,7 @@
       <w:r>
         <w:t xml:space="preserve">Stackoverflow – For Data Acquisition: </w:t>
       </w:r>
-      <w:hyperlink r:id="rId13" w:history="1">
+      <w:hyperlink r:id="rId18" w:history="1">
         <w:r>
           <w:rPr>
             <w:rStyle w:val="Hyperlink"/>
@@ -1944,7 +4894,7 @@
       <w:r>
         <w:t xml:space="preserve">CouchDB – NoSQL Database: </w:t>
       </w:r>
-      <w:hyperlink r:id="rId14" w:history="1">
+      <w:hyperlink r:id="rId19" w:history="1">
         <w:r>
           <w:rPr>
             <w:rStyle w:val="Hyperlink"/>
@@ -1974,7 +4924,7 @@
       <w:r>
         <w:t xml:space="preserve"> </w:t>
       </w:r>
-      <w:hyperlink r:id="rId15" w:history="1">
+      <w:hyperlink r:id="rId20" w:history="1">
         <w:r>
           <w:rPr>
             <w:rStyle w:val="Hyperlink"/>
@@ -1995,7 +4945,7 @@
       <w:r>
         <w:t xml:space="preserve">Tf-Idf – Term frequency &amp; Inverse Document Frequency. </w:t>
       </w:r>
-      <w:hyperlink r:id="rId16" w:history="1">
+      <w:hyperlink r:id="rId21" w:history="1">
         <w:r>
           <w:rPr>
             <w:rStyle w:val="Hyperlink"/>
@@ -2023,15 +4973,12 @@
         <w:t xml:space="preserve"> - </w:t>
       </w:r>
       <w:r>
-        <w:t xml:space="preserve">ECML PKDD Discovery 2009 - </w:t>
-      </w:r>
-      <w:r>
-        <w:t>(page 157)</w:t>
+        <w:t>ECML PKDD Discovery 2009 - (page 157)</w:t>
       </w:r>
       <w:r>
         <w:t xml:space="preserve"> </w:t>
       </w:r>
-      <w:hyperlink r:id="rId17" w:history="1">
+      <w:hyperlink r:id="rId22" w:history="1">
         <w:r>
           <w:rPr>
             <w:rStyle w:val="Hyperlink"/>
@@ -2055,7 +5002,7 @@
       <w:r>
         <w:t xml:space="preserve">Stanley &amp; Byrne - </w:t>
       </w:r>
-      <w:hyperlink r:id="rId18" w:history="1">
+      <w:hyperlink r:id="rId23" w:history="1">
         <w:r>
           <w:rPr>
             <w:rStyle w:val="Hyperlink"/>
@@ -2103,6 +5050,101 @@
 </w:endnotes>
 </file>
 
+<file path=word/footer1.xml><?xml version="1.0" encoding="utf-8"?>
+<w:ftr xmlns:wpc="http://schemas.microsoft.com/office/word/2010/wordprocessingCanvas" xmlns:mc="http://schemas.openxmlformats.org/markup-compatibility/2006" xmlns:o="urn:schemas-microsoft-com:office:office" xmlns:r="http://schemas.openxmlformats.org/officeDocument/2006/relationships" xmlns:m="http://schemas.openxmlformats.org/officeDocument/2006/math" xmlns:v="urn:schemas-microsoft-com:vml" xmlns:wp14="http://schemas.microsoft.com/office/word/2010/wordprocessingDrawing" xmlns:wp="http://schemas.openxmlformats.org/drawingml/2006/wordprocessingDrawing" xmlns:w10="urn:schemas-microsoft-com:office:word" xmlns:w="http://schemas.openxmlformats.org/wordprocessingml/2006/main" xmlns:w14="http://schemas.microsoft.com/office/word/2010/wordml" xmlns:w15="http://schemas.microsoft.com/office/word/2012/wordml" xmlns:wpg="http://schemas.microsoft.com/office/word/2010/wordprocessingGroup" xmlns:wpi="http://schemas.microsoft.com/office/word/2010/wordprocessingInk" xmlns:wne="http://schemas.microsoft.com/office/word/2006/wordml" xmlns:wps="http://schemas.microsoft.com/office/word/2010/wordprocessingShape" mc:Ignorable="w14 w15 wp14">
+  <w:sdt>
+    <w:sdtPr>
+      <w:id w:val="-150448117"/>
+      <w:docPartObj>
+        <w:docPartGallery w:val="Page Numbers (Bottom of Page)"/>
+        <w:docPartUnique/>
+      </w:docPartObj>
+    </w:sdtPr>
+    <w:sdtEndPr>
+      <w:rPr>
+        <w:color w:val="7F7F7F" w:themeColor="background1" w:themeShade="7F"/>
+        <w:spacing w:val="60"/>
+        <w:sz w:val="16"/>
+        <w:szCs w:val="16"/>
+      </w:rPr>
+    </w:sdtEndPr>
+    <w:sdtContent>
+      <w:p>
+        <w:pPr>
+          <w:pStyle w:val="Footer"/>
+          <w:pBdr>
+            <w:top w:val="single" w:sz="4" w:space="1" w:color="D9D9D9" w:themeColor="background1" w:themeShade="D9"/>
+          </w:pBdr>
+          <w:jc w:val="right"/>
+          <w:rPr>
+            <w:sz w:val="16"/>
+            <w:szCs w:val="16"/>
+          </w:rPr>
+        </w:pPr>
+        <w:r>
+          <w:rPr>
+            <w:sz w:val="16"/>
+            <w:szCs w:val="16"/>
+          </w:rPr>
+          <w:fldChar w:fldCharType="begin"/>
+        </w:r>
+        <w:r>
+          <w:rPr>
+            <w:sz w:val="16"/>
+            <w:szCs w:val="16"/>
+          </w:rPr>
+          <w:instrText xml:space="preserve"> PAGE   \* MERGEFORMAT </w:instrText>
+        </w:r>
+        <w:r>
+          <w:rPr>
+            <w:sz w:val="16"/>
+            <w:szCs w:val="16"/>
+          </w:rPr>
+          <w:fldChar w:fldCharType="separate"/>
+        </w:r>
+        <w:r>
+          <w:rPr>
+            <w:noProof/>
+            <w:sz w:val="16"/>
+            <w:szCs w:val="16"/>
+          </w:rPr>
+          <w:t>5</w:t>
+        </w:r>
+        <w:r>
+          <w:rPr>
+            <w:noProof/>
+            <w:sz w:val="16"/>
+            <w:szCs w:val="16"/>
+          </w:rPr>
+          <w:fldChar w:fldCharType="end"/>
+        </w:r>
+        <w:r>
+          <w:rPr>
+            <w:sz w:val="16"/>
+            <w:szCs w:val="16"/>
+          </w:rPr>
+          <w:t xml:space="preserve"> | </w:t>
+        </w:r>
+        <w:r>
+          <w:rPr>
+            <w:color w:val="7F7F7F" w:themeColor="background1" w:themeShade="7F"/>
+            <w:spacing w:val="60"/>
+            <w:sz w:val="16"/>
+            <w:szCs w:val="16"/>
+          </w:rPr>
+          <w:t>Page</w:t>
+        </w:r>
+      </w:p>
+    </w:sdtContent>
+  </w:sdt>
+  <w:p>
+    <w:pPr>
+      <w:pStyle w:val="Footer"/>
+    </w:pPr>
+  </w:p>
+</w:ftr>
+</file>
+
 <file path=word/footnotes.xml><?xml version="1.0" encoding="utf-8"?>
 <w:footnotes xmlns:wpc="http://schemas.microsoft.com/office/word/2010/wordprocessingCanvas" xmlns:mc="http://schemas.openxmlformats.org/markup-compatibility/2006" xmlns:o="urn:schemas-microsoft-com:office:office" xmlns:r="http://schemas.openxmlformats.org/officeDocument/2006/relationships" xmlns:m="http://schemas.openxmlformats.org/officeDocument/2006/math" xmlns:v="urn:schemas-microsoft-com:vml" xmlns:wp14="http://schemas.microsoft.com/office/word/2010/wordprocessingDrawing" xmlns:wp="http://schemas.openxmlformats.org/drawingml/2006/wordprocessingDrawing" xmlns:w10="urn:schemas-microsoft-com:office:word" xmlns:w="http://schemas.openxmlformats.org/wordprocessingml/2006/main" xmlns:w14="http://schemas.microsoft.com/office/word/2010/wordml" xmlns:w15="http://schemas.microsoft.com/office/word/2012/wordml" xmlns:wpg="http://schemas.microsoft.com/office/word/2010/wordprocessingGroup" xmlns:wpi="http://schemas.microsoft.com/office/word/2010/wordprocessingInk" xmlns:wne="http://schemas.microsoft.com/office/word/2006/wordml" xmlns:wps="http://schemas.microsoft.com/office/word/2010/wordprocessingShape" mc:Ignorable="w14 w15 wp14">
   <w:footnote w:type="separator" w:id="-1">
@@ -2126,6 +5168,83 @@
     </w:p>
   </w:footnote>
 </w:footnotes>
+</file>
+
+<file path=word/header1.xml><?xml version="1.0" encoding="utf-8"?>
+<w:hdr xmlns:wpc="http://schemas.microsoft.com/office/word/2010/wordprocessingCanvas" xmlns:mc="http://schemas.openxmlformats.org/markup-compatibility/2006" xmlns:o="urn:schemas-microsoft-com:office:office" xmlns:r="http://schemas.openxmlformats.org/officeDocument/2006/relationships" xmlns:m="http://schemas.openxmlformats.org/officeDocument/2006/math" xmlns:v="urn:schemas-microsoft-com:vml" xmlns:wp14="http://schemas.microsoft.com/office/word/2010/wordprocessingDrawing" xmlns:wp="http://schemas.openxmlformats.org/drawingml/2006/wordprocessingDrawing" xmlns:w10="urn:schemas-microsoft-com:office:word" xmlns:w="http://schemas.openxmlformats.org/wordprocessingml/2006/main" xmlns:w14="http://schemas.microsoft.com/office/word/2010/wordml" xmlns:w15="http://schemas.microsoft.com/office/word/2012/wordml" xmlns:wpg="http://schemas.microsoft.com/office/word/2010/wordprocessingGroup" xmlns:wpi="http://schemas.microsoft.com/office/word/2010/wordprocessingInk" xmlns:wne="http://schemas.microsoft.com/office/word/2006/wordml" xmlns:wps="http://schemas.microsoft.com/office/word/2010/wordprocessingShape" mc:Ignorable="w14 w15 wp14">
+  <w:p>
+    <w:pPr>
+      <w:pStyle w:val="Header"/>
+      <w:tabs>
+        <w:tab w:val="clear" w:pos="4680"/>
+        <w:tab w:val="clear" w:pos="9360"/>
+      </w:tabs>
+      <w:jc w:val="right"/>
+      <w:rPr>
+        <w:color w:val="5B9BD5" w:themeColor="accent1"/>
+      </w:rPr>
+    </w:pPr>
+    <w:sdt>
+      <w:sdtPr>
+        <w:rPr>
+          <w:color w:val="5B9BD5" w:themeColor="accent1"/>
+        </w:rPr>
+        <w:alias w:val="Title"/>
+        <w:tag w:val=""/>
+        <w:id w:val="664756013"/>
+        <w:placeholder>
+          <w:docPart w:val="6D70824B660942DEA10C430EC0888BC4"/>
+        </w:placeholder>
+        <w:dataBinding w:prefixMappings="xmlns:ns0='http://purl.org/dc/elements/1.1/' xmlns:ns1='http://schemas.openxmlformats.org/package/2006/metadata/core-properties' " w:xpath="/ns1:coreProperties[1]/ns0:title[1]" w:storeItemID="{6C3C8BC8-F283-45AE-878A-BAB7291924A1}"/>
+        <w:text/>
+      </w:sdtPr>
+      <w:sdtEndPr/>
+      <w:sdtContent>
+        <w:r>
+          <w:rPr>
+            <w:color w:val="5B9BD5" w:themeColor="accent1"/>
+          </w:rPr>
+          <w:t>Predicting Tags for Stackoverflow Questions</w:t>
+        </w:r>
+      </w:sdtContent>
+    </w:sdt>
+    <w:r>
+      <w:rPr>
+        <w:color w:val="5B9BD5" w:themeColor="accent1"/>
+      </w:rPr>
+      <w:t xml:space="preserve"> | </w:t>
+    </w:r>
+    <w:sdt>
+      <w:sdtPr>
+        <w:rPr>
+          <w:color w:val="5B9BD5" w:themeColor="accent1"/>
+        </w:rPr>
+        <w:alias w:val="Author"/>
+        <w:tag w:val=""/>
+        <w:id w:val="-1677181147"/>
+        <w:placeholder>
+          <w:docPart w:val="A473CE0F3FB148EE9CF58E0C9FEBBB8B"/>
+        </w:placeholder>
+        <w:dataBinding w:prefixMappings="xmlns:ns0='http://purl.org/dc/elements/1.1/' xmlns:ns1='http://schemas.openxmlformats.org/package/2006/metadata/core-properties' " w:xpath="/ns1:coreProperties[1]/ns0:creator[1]" w:storeItemID="{6C3C8BC8-F283-45AE-878A-BAB7291924A1}"/>
+        <w:text/>
+      </w:sdtPr>
+      <w:sdtEndPr/>
+      <w:sdtContent>
+        <w:r>
+          <w:rPr>
+            <w:color w:val="5B9BD5" w:themeColor="accent1"/>
+          </w:rPr>
+          <w:t>Asish &amp; Chinmaya</w:t>
+        </w:r>
+      </w:sdtContent>
+    </w:sdt>
+  </w:p>
+  <w:p>
+    <w:pPr>
+      <w:pStyle w:val="Header"/>
+    </w:pPr>
+  </w:p>
+</w:hdr>
 </file>
 
 <file path=word/numbering.xml><?xml version="1.0" encoding="utf-8"?>
@@ -3115,7 +6234,641 @@
       <w:vertAlign w:val="superscript"/>
     </w:rPr>
   </w:style>
+  <w:style w:type="paragraph" w:styleId="Header">
+    <w:name w:val="header"/>
+    <w:basedOn w:val="Normal"/>
+    <w:link w:val="HeaderChar"/>
+    <w:uiPriority w:val="99"/>
+    <w:unhideWhenUsed/>
+    <w:rsid w:val="003A38D3"/>
+    <w:pPr>
+      <w:tabs>
+        <w:tab w:val="center" w:pos="4680"/>
+        <w:tab w:val="right" w:pos="9360"/>
+      </w:tabs>
+      <w:spacing w:after="0" w:line="240" w:lineRule="auto"/>
+    </w:pPr>
+  </w:style>
+  <w:style w:type="character" w:customStyle="1" w:styleId="HeaderChar">
+    <w:name w:val="Header Char"/>
+    <w:basedOn w:val="DefaultParagraphFont"/>
+    <w:link w:val="Header"/>
+    <w:uiPriority w:val="99"/>
+    <w:rsid w:val="003A38D3"/>
+  </w:style>
+  <w:style w:type="paragraph" w:styleId="Footer">
+    <w:name w:val="footer"/>
+    <w:basedOn w:val="Normal"/>
+    <w:link w:val="FooterChar"/>
+    <w:uiPriority w:val="99"/>
+    <w:unhideWhenUsed/>
+    <w:rsid w:val="003A38D3"/>
+    <w:pPr>
+      <w:tabs>
+        <w:tab w:val="center" w:pos="4680"/>
+        <w:tab w:val="right" w:pos="9360"/>
+      </w:tabs>
+      <w:spacing w:after="0" w:line="240" w:lineRule="auto"/>
+    </w:pPr>
+  </w:style>
+  <w:style w:type="character" w:customStyle="1" w:styleId="FooterChar">
+    <w:name w:val="Footer Char"/>
+    <w:basedOn w:val="DefaultParagraphFont"/>
+    <w:link w:val="Footer"/>
+    <w:uiPriority w:val="99"/>
+    <w:rsid w:val="003A38D3"/>
+  </w:style>
 </w:styles>
+</file>
+
+<file path=word/glossary/document.xml><?xml version="1.0" encoding="utf-8"?>
+<w:glossaryDocument xmlns:wpc="http://schemas.microsoft.com/office/word/2010/wordprocessingCanvas" xmlns:mc="http://schemas.openxmlformats.org/markup-compatibility/2006" xmlns:o="urn:schemas-microsoft-com:office:office" xmlns:r="http://schemas.openxmlformats.org/officeDocument/2006/relationships" xmlns:m="http://schemas.openxmlformats.org/officeDocument/2006/math" xmlns:v="urn:schemas-microsoft-com:vml" xmlns:wp14="http://schemas.microsoft.com/office/word/2010/wordprocessingDrawing" xmlns:wp="http://schemas.openxmlformats.org/drawingml/2006/wordprocessingDrawing" xmlns:w10="urn:schemas-microsoft-com:office:word" xmlns:w="http://schemas.openxmlformats.org/wordprocessingml/2006/main" xmlns:w14="http://schemas.microsoft.com/office/word/2010/wordml" xmlns:w15="http://schemas.microsoft.com/office/word/2012/wordml" xmlns:wpg="http://schemas.microsoft.com/office/word/2010/wordprocessingGroup" xmlns:wpi="http://schemas.microsoft.com/office/word/2010/wordprocessingInk" xmlns:wne="http://schemas.microsoft.com/office/word/2006/wordml" xmlns:wps="http://schemas.microsoft.com/office/word/2010/wordprocessingShape" mc:Ignorable="w14 w15 wp14">
+  <w:docParts>
+    <w:docPart>
+      <w:docPartPr>
+        <w:name w:val="6D70824B660942DEA10C430EC0888BC4"/>
+        <w:category>
+          <w:name w:val="General"/>
+          <w:gallery w:val="placeholder"/>
+        </w:category>
+        <w:types>
+          <w:type w:val="bbPlcHdr"/>
+        </w:types>
+        <w:behaviors>
+          <w:behavior w:val="content"/>
+        </w:behaviors>
+        <w:guid w:val="{B71B52BF-6295-4DE3-A88D-B33128AFB254}"/>
+      </w:docPartPr>
+      <w:docPartBody>
+        <w:p>
+          <w:pPr>
+            <w:pStyle w:val="6D70824B660942DEA10C430EC0888BC4"/>
+          </w:pPr>
+          <w:r>
+            <w:rPr>
+              <w:color w:val="5B9BD5" w:themeColor="accent1"/>
+            </w:rPr>
+            <w:t>[Document title]</w:t>
+          </w:r>
+        </w:p>
+      </w:docPartBody>
+    </w:docPart>
+    <w:docPart>
+      <w:docPartPr>
+        <w:name w:val="A473CE0F3FB148EE9CF58E0C9FEBBB8B"/>
+        <w:category>
+          <w:name w:val="General"/>
+          <w:gallery w:val="placeholder"/>
+        </w:category>
+        <w:types>
+          <w:type w:val="bbPlcHdr"/>
+        </w:types>
+        <w:behaviors>
+          <w:behavior w:val="content"/>
+        </w:behaviors>
+        <w:guid w:val="{3EB1D34E-FED7-4F77-B955-81F709D450AF}"/>
+      </w:docPartPr>
+      <w:docPartBody>
+        <w:p>
+          <w:pPr>
+            <w:pStyle w:val="A473CE0F3FB148EE9CF58E0C9FEBBB8B"/>
+          </w:pPr>
+          <w:r>
+            <w:t>[Author Name]</w:t>
+          </w:r>
+        </w:p>
+      </w:docPartBody>
+    </w:docPart>
+  </w:docParts>
+</w:glossaryDocument>
+</file>
+
+<file path=word/glossary/fontTable.xml><?xml version="1.0" encoding="utf-8"?>
+<w:fonts xmlns:mc="http://schemas.openxmlformats.org/markup-compatibility/2006" xmlns:r="http://schemas.openxmlformats.org/officeDocument/2006/relationships" xmlns:w="http://schemas.openxmlformats.org/wordprocessingml/2006/main" xmlns:w14="http://schemas.microsoft.com/office/word/2010/wordml" xmlns:w15="http://schemas.microsoft.com/office/word/2012/wordml" mc:Ignorable="w14 w15">
+  <w:font w:name="Times New Roman">
+    <w:panose1 w:val="02020603050405020304"/>
+    <w:charset w:val="00"/>
+    <w:family w:val="roman"/>
+    <w:pitch w:val="variable"/>
+    <w:sig w:usb0="E0002EFF" w:usb1="C0007843" w:usb2="00000009" w:usb3="00000000" w:csb0="000001FF" w:csb1="00000000"/>
+  </w:font>
+  <w:font w:name="Symbol">
+    <w:panose1 w:val="05050102010706020507"/>
+    <w:charset w:val="02"/>
+    <w:family w:val="roman"/>
+    <w:pitch w:val="variable"/>
+    <w:sig w:usb0="00000000" w:usb1="10000000" w:usb2="00000000" w:usb3="00000000" w:csb0="80000000" w:csb1="00000000"/>
+  </w:font>
+  <w:font w:name="Courier New">
+    <w:panose1 w:val="02070309020205020404"/>
+    <w:charset w:val="00"/>
+    <w:family w:val="modern"/>
+    <w:pitch w:val="fixed"/>
+    <w:sig w:usb0="E0002AFF" w:usb1="C0007843" w:usb2="00000009" w:usb3="00000000" w:csb0="000001FF" w:csb1="00000000"/>
+  </w:font>
+  <w:font w:name="Wingdings">
+    <w:panose1 w:val="05000000000000000000"/>
+    <w:charset w:val="02"/>
+    <w:family w:val="auto"/>
+    <w:pitch w:val="variable"/>
+    <w:sig w:usb0="00000000" w:usb1="10000000" w:usb2="00000000" w:usb3="00000000" w:csb0="80000000" w:csb1="00000000"/>
+  </w:font>
+  <w:font w:name="Calibri">
+    <w:panose1 w:val="020F0502020204030204"/>
+    <w:charset w:val="00"/>
+    <w:family w:val="swiss"/>
+    <w:pitch w:val="variable"/>
+    <w:sig w:usb0="E00002FF" w:usb1="4000ACFF" w:usb2="00000001" w:usb3="00000000" w:csb0="0000019F" w:csb1="00000000"/>
+  </w:font>
+  <w:font w:name="Calibri Light">
+    <w:panose1 w:val="020F0302020204030204"/>
+    <w:charset w:val="00"/>
+    <w:family w:val="swiss"/>
+    <w:pitch w:val="variable"/>
+    <w:sig w:usb0="A00002EF" w:usb1="4000207B" w:usb2="00000000" w:usb3="00000000" w:csb0="0000019F" w:csb1="00000000"/>
+  </w:font>
+</w:fonts>
+</file>
+
+<file path=word/glossary/settings.xml><?xml version="1.0" encoding="utf-8"?>
+<w:settings xmlns:mc="http://schemas.openxmlformats.org/markup-compatibility/2006" xmlns:o="urn:schemas-microsoft-com:office:office" xmlns:r="http://schemas.openxmlformats.org/officeDocument/2006/relationships" xmlns:m="http://schemas.openxmlformats.org/officeDocument/2006/math" xmlns:v="urn:schemas-microsoft-com:vml" xmlns:w10="urn:schemas-microsoft-com:office:word" xmlns:w="http://schemas.openxmlformats.org/wordprocessingml/2006/main" xmlns:w14="http://schemas.microsoft.com/office/word/2010/wordml" xmlns:w15="http://schemas.microsoft.com/office/word/2012/wordml" xmlns:sl="http://schemas.openxmlformats.org/schemaLibrary/2006/main" mc:Ignorable="w14 w15">
+  <w:view w:val="normal"/>
+  <w:defaultTabStop w:val="720"/>
+  <w:characterSpacingControl w:val="doNotCompress"/>
+  <w:compat>
+    <w:useFELayout/>
+    <w:compatSetting w:name="compatibilityMode" w:uri="http://schemas.microsoft.com/office/word" w:val="15"/>
+    <w:compatSetting w:name="overrideTableStyleFontSizeAndJustification" w:uri="http://schemas.microsoft.com/office/word" w:val="1"/>
+    <w:compatSetting w:name="enableOpenTypeFeatures" w:uri="http://schemas.microsoft.com/office/word" w:val="1"/>
+    <w:compatSetting w:name="doNotFlipMirrorIndents" w:uri="http://schemas.microsoft.com/office/word" w:val="1"/>
+    <w:compatSetting w:name="differentiateMultirowTableHeaders" w:uri="http://schemas.microsoft.com/office/word" w:val="1"/>
+  </w:compat>
+  <w:rsids>
+    <w:rsidRoot w:val="00070D06"/>
+    <w:rsid w:val="00070D06"/>
+    <w:rsid w:val="00463258"/>
+    <w:rsid w:val="0072005F"/>
+    <w:rsid w:val="009B4D31"/>
+    <w:rsid w:val="00EF118F"/>
+  </w:rsids>
+  <m:mathPr>
+    <m:mathFont m:val="Cambria Math"/>
+    <m:brkBin m:val="before"/>
+    <m:brkBinSub m:val="--"/>
+    <m:smallFrac m:val="0"/>
+    <m:dispDef/>
+    <m:lMargin m:val="0"/>
+    <m:rMargin m:val="0"/>
+    <m:defJc m:val="centerGroup"/>
+    <m:wrapIndent m:val="1440"/>
+    <m:intLim m:val="subSup"/>
+    <m:naryLim m:val="undOvr"/>
+  </m:mathPr>
+  <w:themeFontLang w:val="en-US"/>
+  <w:clrSchemeMapping w:bg1="light1" w:t1="dark1" w:bg2="light2" w:t2="dark2" w:accent1="accent1" w:accent2="accent2" w:accent3="accent3" w:accent4="accent4" w:accent5="accent5" w:accent6="accent6" w:hyperlink="hyperlink" w:followedHyperlink="followedHyperlink"/>
+  <w:decimalSymbol w:val="."/>
+  <w:listSeparator w:val=","/>
+  <w15:chartTrackingRefBased/>
+</w:settings>
+</file>
+
+<file path=word/glossary/styles.xml><?xml version="1.0" encoding="utf-8"?>
+<w:styles xmlns:mc="http://schemas.openxmlformats.org/markup-compatibility/2006" xmlns:r="http://schemas.openxmlformats.org/officeDocument/2006/relationships" xmlns:w="http://schemas.openxmlformats.org/wordprocessingml/2006/main" xmlns:w14="http://schemas.microsoft.com/office/word/2010/wordml" xmlns:w15="http://schemas.microsoft.com/office/word/2012/wordml" mc:Ignorable="w14 w15">
+  <w:docDefaults>
+    <w:rPrDefault>
+      <w:rPr>
+        <w:rFonts w:asciiTheme="minorHAnsi" w:eastAsiaTheme="minorEastAsia" w:hAnsiTheme="minorHAnsi" w:cstheme="minorBidi"/>
+        <w:sz w:val="22"/>
+        <w:szCs w:val="22"/>
+        <w:lang w:val="en-US" w:eastAsia="en-US" w:bidi="ar-SA"/>
+      </w:rPr>
+    </w:rPrDefault>
+    <w:pPrDefault>
+      <w:pPr>
+        <w:spacing w:after="160" w:line="259" w:lineRule="auto"/>
+      </w:pPr>
+    </w:pPrDefault>
+  </w:docDefaults>
+  <w:latentStyles w:defLockedState="0" w:defUIPriority="99" w:defSemiHidden="0" w:defUnhideWhenUsed="0" w:defQFormat="0" w:count="371">
+    <w:lsdException w:name="Normal" w:uiPriority="0" w:qFormat="1"/>
+    <w:lsdException w:name="heading 1" w:uiPriority="9" w:qFormat="1"/>
+    <w:lsdException w:name="heading 2" w:semiHidden="1" w:uiPriority="9" w:unhideWhenUsed="1" w:qFormat="1"/>
+    <w:lsdException w:name="heading 3" w:semiHidden="1" w:uiPriority="9" w:unhideWhenUsed="1" w:qFormat="1"/>
+    <w:lsdException w:name="heading 4" w:semiHidden="1" w:uiPriority="9" w:unhideWhenUsed="1" w:qFormat="1"/>
+    <w:lsdException w:name="heading 5" w:semiHidden="1" w:uiPriority="9" w:unhideWhenUsed="1" w:qFormat="1"/>
+    <w:lsdException w:name="heading 6" w:semiHidden="1" w:uiPriority="9" w:unhideWhenUsed="1" w:qFormat="1"/>
+    <w:lsdException w:name="heading 7" w:semiHidden="1" w:uiPriority="9" w:unhideWhenUsed="1" w:qFormat="1"/>
+    <w:lsdException w:name="heading 8" w:semiHidden="1" w:uiPriority="9" w:unhideWhenUsed="1" w:qFormat="1"/>
+    <w:lsdException w:name="heading 9" w:semiHidden="1" w:uiPriority="9" w:unhideWhenUsed="1" w:qFormat="1"/>
+    <w:lsdException w:name="index 1" w:semiHidden="1" w:unhideWhenUsed="1"/>
+    <w:lsdException w:name="index 2" w:semiHidden="1" w:unhideWhenUsed="1"/>
+    <w:lsdException w:name="index 3" w:semiHidden="1" w:unhideWhenUsed="1"/>
+    <w:lsdException w:name="index 4" w:semiHidden="1" w:unhideWhenUsed="1"/>
+    <w:lsdException w:name="index 5" w:semiHidden="1" w:unhideWhenUsed="1"/>
+    <w:lsdException w:name="index 6" w:semiHidden="1" w:unhideWhenUsed="1"/>
+    <w:lsdException w:name="index 7" w:semiHidden="1" w:unhideWhenUsed="1"/>
+    <w:lsdException w:name="index 8" w:semiHidden="1" w:unhideWhenUsed="1"/>
+    <w:lsdException w:name="index 9" w:semiHidden="1" w:unhideWhenUsed="1"/>
+    <w:lsdException w:name="toc 1" w:semiHidden="1" w:uiPriority="39" w:unhideWhenUsed="1"/>
+    <w:lsdException w:name="toc 2" w:semiHidden="1" w:uiPriority="39" w:unhideWhenUsed="1"/>
+    <w:lsdException w:name="toc 3" w:semiHidden="1" w:uiPriority="39" w:unhideWhenUsed="1"/>
+    <w:lsdException w:name="toc 4" w:semiHidden="1" w:uiPriority="39" w:unhideWhenUsed="1"/>
+    <w:lsdException w:name="toc 5" w:semiHidden="1" w:uiPriority="39" w:unhideWhenUsed="1"/>
+    <w:lsdException w:name="toc 6" w:semiHidden="1" w:uiPriority="39" w:unhideWhenUsed="1"/>
+    <w:lsdException w:name="toc 7" w:semiHidden="1" w:uiPriority="39" w:unhideWhenUsed="1"/>
+    <w:lsdException w:name="toc 8" w:semiHidden="1" w:uiPriority="39" w:unhideWhenUsed="1"/>
+    <w:lsdException w:name="toc 9" w:semiHidden="1" w:uiPriority="39" w:unhideWhenUsed="1"/>
+    <w:lsdException w:name="Normal Indent" w:semiHidden="1" w:unhideWhenUsed="1"/>
+    <w:lsdException w:name="footnote text" w:semiHidden="1" w:unhideWhenUsed="1"/>
+    <w:lsdException w:name="annotation text" w:semiHidden="1" w:unhideWhenUsed="1"/>
+    <w:lsdException w:name="header" w:semiHidden="1" w:unhideWhenUsed="1"/>
+    <w:lsdException w:name="footer" w:semiHidden="1" w:unhideWhenUsed="1"/>
+    <w:lsdException w:name="index heading" w:semiHidden="1" w:unhideWhenUsed="1"/>
+    <w:lsdException w:name="caption" w:semiHidden="1" w:uiPriority="35" w:unhideWhenUsed="1" w:qFormat="1"/>
+    <w:lsdException w:name="table of figures" w:semiHidden="1" w:unhideWhenUsed="1"/>
+    <w:lsdException w:name="envelope address" w:semiHidden="1" w:unhideWhenUsed="1"/>
+    <w:lsdException w:name="envelope return" w:semiHidden="1" w:unhideWhenUsed="1"/>
+    <w:lsdException w:name="footnote reference" w:semiHidden="1" w:unhideWhenUsed="1"/>
+    <w:lsdException w:name="annotation reference" w:semiHidden="1" w:unhideWhenUsed="1"/>
+    <w:lsdException w:name="line number" w:semiHidden="1" w:unhideWhenUsed="1"/>
+    <w:lsdException w:name="page number" w:semiHidden="1" w:unhideWhenUsed="1"/>
+    <w:lsdException w:name="endnote reference" w:semiHidden="1" w:unhideWhenUsed="1"/>
+    <w:lsdException w:name="endnote text" w:semiHidden="1" w:unhideWhenUsed="1"/>
+    <w:lsdException w:name="table of authorities" w:semiHidden="1" w:unhideWhenUsed="1"/>
+    <w:lsdException w:name="macro" w:semiHidden="1" w:unhideWhenUsed="1"/>
+    <w:lsdException w:name="toa heading" w:semiHidden="1" w:unhideWhenUsed="1"/>
+    <w:lsdException w:name="List" w:semiHidden="1" w:unhideWhenUsed="1"/>
+    <w:lsdException w:name="List Bullet" w:semiHidden="1" w:unhideWhenUsed="1"/>
+    <w:lsdException w:name="List Number" w:semiHidden="1" w:unhideWhenUsed="1"/>
+    <w:lsdException w:name="List 2" w:semiHidden="1" w:unhideWhenUsed="1"/>
+    <w:lsdException w:name="List 3" w:semiHidden="1" w:unhideWhenUsed="1"/>
+    <w:lsdException w:name="List 4" w:semiHidden="1" w:unhideWhenUsed="1"/>
+    <w:lsdException w:name="List 5" w:semiHidden="1" w:unhideWhenUsed="1"/>
+    <w:lsdException w:name="List Bullet 2" w:semiHidden="1" w:unhideWhenUsed="1"/>
+    <w:lsdException w:name="List Bullet 3" w:semiHidden="1" w:unhideWhenUsed="1"/>
+    <w:lsdException w:name="List Bullet 4" w:semiHidden="1" w:unhideWhenUsed="1"/>
+    <w:lsdException w:name="List Bullet 5" w:semiHidden="1" w:unhideWhenUsed="1"/>
+    <w:lsdException w:name="List Number 2" w:semiHidden="1" w:unhideWhenUsed="1"/>
+    <w:lsdException w:name="List Number 3" w:semiHidden="1" w:unhideWhenUsed="1"/>
+    <w:lsdException w:name="List Number 4" w:semiHidden="1" w:unhideWhenUsed="1"/>
+    <w:lsdException w:name="List Number 5" w:semiHidden="1" w:unhideWhenUsed="1"/>
+    <w:lsdException w:name="Title" w:uiPriority="10" w:qFormat="1"/>
+    <w:lsdException w:name="Closing" w:semiHidden="1" w:unhideWhenUsed="1"/>
+    <w:lsdException w:name="Signature" w:semiHidden="1" w:unhideWhenUsed="1"/>
+    <w:lsdException w:name="Default Paragraph Font" w:semiHidden="1" w:uiPriority="1" w:unhideWhenUsed="1"/>
+    <w:lsdException w:name="Body Text" w:semiHidden="1" w:unhideWhenUsed="1"/>
+    <w:lsdException w:name="Body Text Indent" w:semiHidden="1" w:unhideWhenUsed="1"/>
+    <w:lsdException w:name="List Continue" w:semiHidden="1" w:unhideWhenUsed="1"/>
+    <w:lsdException w:name="List Continue 2" w:semiHidden="1" w:unhideWhenUsed="1"/>
+    <w:lsdException w:name="List Continue 3" w:semiHidden="1" w:unhideWhenUsed="1"/>
+    <w:lsdException w:name="List Continue 4" w:semiHidden="1" w:unhideWhenUsed="1"/>
+    <w:lsdException w:name="List Continue 5" w:semiHidden="1" w:unhideWhenUsed="1"/>
+    <w:lsdException w:name="Message Header" w:semiHidden="1" w:unhideWhenUsed="1"/>
+    <w:lsdException w:name="Subtitle" w:uiPriority="11" w:qFormat="1"/>
+    <w:lsdException w:name="Salutation" w:semiHidden="1" w:unhideWhenUsed="1"/>
+    <w:lsdException w:name="Date" w:semiHidden="1" w:unhideWhenUsed="1"/>
+    <w:lsdException w:name="Body Text First Indent" w:semiHidden="1" w:unhideWhenUsed="1"/>
+    <w:lsdException w:name="Body Text First Indent 2" w:semiHidden="1" w:unhideWhenUsed="1"/>
+    <w:lsdException w:name="Note Heading" w:semiHidden="1" w:unhideWhenUsed="1"/>
+    <w:lsdException w:name="Body Text 2" w:semiHidden="1" w:unhideWhenUsed="1"/>
+    <w:lsdException w:name="Body Text 3" w:semiHidden="1" w:unhideWhenUsed="1"/>
+    <w:lsdException w:name="Body Text Indent 2" w:semiHidden="1" w:unhideWhenUsed="1"/>
+    <w:lsdException w:name="Body Text Indent 3" w:semiHidden="1" w:unhideWhenUsed="1"/>
+    <w:lsdException w:name="Block Text" w:semiHidden="1" w:unhideWhenUsed="1"/>
+    <w:lsdException w:name="Hyperlink" w:semiHidden="1" w:unhideWhenUsed="1"/>
+    <w:lsdException w:name="FollowedHyperlink" w:semiHidden="1" w:unhideWhenUsed="1"/>
+    <w:lsdException w:name="Strong" w:uiPriority="22" w:qFormat="1"/>
+    <w:lsdException w:name="Emphasis" w:uiPriority="20" w:qFormat="1"/>
+    <w:lsdException w:name="Document Map" w:semiHidden="1" w:unhideWhenUsed="1"/>
+    <w:lsdException w:name="Plain Text" w:semiHidden="1" w:unhideWhenUsed="1"/>
+    <w:lsdException w:name="E-mail Signature" w:semiHidden="1" w:unhideWhenUsed="1"/>
+    <w:lsdException w:name="HTML Top of Form" w:semiHidden="1" w:unhideWhenUsed="1"/>
+    <w:lsdException w:name="HTML Bottom of Form" w:semiHidden="1" w:unhideWhenUsed="1"/>
+    <w:lsdException w:name="Normal (Web)" w:semiHidden="1" w:unhideWhenUsed="1"/>
+    <w:lsdException w:name="HTML Acronym" w:semiHidden="1" w:unhideWhenUsed="1"/>
+    <w:lsdException w:name="HTML Address" w:semiHidden="1" w:unhideWhenUsed="1"/>
+    <w:lsdException w:name="HTML Cite" w:semiHidden="1" w:unhideWhenUsed="1"/>
+    <w:lsdException w:name="HTML Code" w:semiHidden="1" w:unhideWhenUsed="1"/>
+    <w:lsdException w:name="HTML Definition" w:semiHidden="1" w:unhideWhenUsed="1"/>
+    <w:lsdException w:name="HTML Keyboard" w:semiHidden="1" w:unhideWhenUsed="1"/>
+    <w:lsdException w:name="HTML Preformatted" w:semiHidden="1" w:unhideWhenUsed="1"/>
+    <w:lsdException w:name="HTML Sample" w:semiHidden="1" w:unhideWhenUsed="1"/>
+    <w:lsdException w:name="HTML Typewriter" w:semiHidden="1" w:unhideWhenUsed="1"/>
+    <w:lsdException w:name="HTML Variable" w:semiHidden="1" w:unhideWhenUsed="1"/>
+    <w:lsdException w:name="Normal Table" w:semiHidden="1" w:unhideWhenUsed="1"/>
+    <w:lsdException w:name="annotation subject" w:semiHidden="1" w:unhideWhenUsed="1"/>
+    <w:lsdException w:name="No List" w:semiHidden="1" w:unhideWhenUsed="1"/>
+    <w:lsdException w:name="Outline List 1" w:semiHidden="1" w:unhideWhenUsed="1"/>
+    <w:lsdException w:name="Outline List 2" w:semiHidden="1" w:unhideWhenUsed="1"/>
+    <w:lsdException w:name="Outline List 3" w:semiHidden="1" w:unhideWhenUsed="1"/>
+    <w:lsdException w:name="Table Simple 1" w:semiHidden="1" w:unhideWhenUsed="1"/>
+    <w:lsdException w:name="Table Simple 2" w:semiHidden="1" w:unhideWhenUsed="1"/>
+    <w:lsdException w:name="Table Simple 3" w:semiHidden="1" w:unhideWhenUsed="1"/>
+    <w:lsdException w:name="Table Classic 1" w:semiHidden="1" w:unhideWhenUsed="1"/>
+    <w:lsdException w:name="Table Classic 2" w:semiHidden="1" w:unhideWhenUsed="1"/>
+    <w:lsdException w:name="Table Classic 3" w:semiHidden="1" w:unhideWhenUsed="1"/>
+    <w:lsdException w:name="Table Classic 4" w:semiHidden="1" w:unhideWhenUsed="1"/>
+    <w:lsdException w:name="Table Colorful 1" w:semiHidden="1" w:unhideWhenUsed="1"/>
+    <w:lsdException w:name="Table Colorful 2" w:semiHidden="1" w:unhideWhenUsed="1"/>
+    <w:lsdException w:name="Table Colorful 3" w:semiHidden="1" w:unhideWhenUsed="1"/>
+    <w:lsdException w:name="Table Columns 1" w:semiHidden="1" w:unhideWhenUsed="1"/>
+    <w:lsdException w:name="Table Columns 2" w:semiHidden="1" w:unhideWhenUsed="1"/>
+    <w:lsdException w:name="Table Columns 3" w:semiHidden="1" w:unhideWhenUsed="1"/>
+    <w:lsdException w:name="Table Columns 4" w:semiHidden="1" w:unhideWhenUsed="1"/>
+    <w:lsdException w:name="Table Columns 5" w:semiHidden="1" w:unhideWhenUsed="1"/>
+    <w:lsdException w:name="Table Grid 1" w:semiHidden="1" w:unhideWhenUsed="1"/>
+    <w:lsdException w:name="Table Grid 2" w:semiHidden="1" w:unhideWhenUsed="1"/>
+    <w:lsdException w:name="Table Grid 3" w:semiHidden="1" w:unhideWhenUsed="1"/>
+    <w:lsdException w:name="Table Grid 4" w:semiHidden="1" w:unhideWhenUsed="1"/>
+    <w:lsdException w:name="Table Grid 5" w:semiHidden="1" w:unhideWhenUsed="1"/>
+    <w:lsdException w:name="Table Grid 6" w:semiHidden="1" w:unhideWhenUsed="1"/>
+    <w:lsdException w:name="Table Grid 7" w:semiHidden="1" w:unhideWhenUsed="1"/>
+    <w:lsdException w:name="Table Grid 8" w:semiHidden="1" w:unhideWhenUsed="1"/>
+    <w:lsdException w:name="Table List 1" w:semiHidden="1" w:unhideWhenUsed="1"/>
+    <w:lsdException w:name="Table List 2" w:semiHidden="1" w:unhideWhenUsed="1"/>
+    <w:lsdException w:name="Table List 3" w:semiHidden="1" w:unhideWhenUsed="1"/>
+    <w:lsdException w:name="Table List 4" w:semiHidden="1" w:unhideWhenUsed="1"/>
+    <w:lsdException w:name="Table List 5" w:semiHidden="1" w:unhideWhenUsed="1"/>
+    <w:lsdException w:name="Table List 6" w:semiHidden="1" w:unhideWhenUsed="1"/>
+    <w:lsdException w:name="Table List 7" w:semiHidden="1" w:unhideWhenUsed="1"/>
+    <w:lsdException w:name="Table List 8" w:semiHidden="1" w:unhideWhenUsed="1"/>
+    <w:lsdException w:name="Table 3D effects 1" w:semiHidden="1" w:unhideWhenUsed="1"/>
+    <w:lsdException w:name="Table 3D effects 2" w:semiHidden="1" w:unhideWhenUsed="1"/>
+    <w:lsdException w:name="Table 3D effects 3" w:semiHidden="1" w:unhideWhenUsed="1"/>
+    <w:lsdException w:name="Table Contemporary" w:semiHidden="1" w:unhideWhenUsed="1"/>
+    <w:lsdException w:name="Table Elegant" w:semiHidden="1" w:unhideWhenUsed="1"/>
+    <w:lsdException w:name="Table Professional" w:semiHidden="1" w:unhideWhenUsed="1"/>
+    <w:lsdException w:name="Table Subtle 1" w:semiHidden="1" w:unhideWhenUsed="1"/>
+    <w:lsdException w:name="Table Subtle 2" w:semiHidden="1" w:unhideWhenUsed="1"/>
+    <w:lsdException w:name="Table Web 1" w:semiHidden="1" w:unhideWhenUsed="1"/>
+    <w:lsdException w:name="Table Web 2" w:semiHidden="1" w:unhideWhenUsed="1"/>
+    <w:lsdException w:name="Table Web 3" w:semiHidden="1" w:unhideWhenUsed="1"/>
+    <w:lsdException w:name="Balloon Text" w:semiHidden="1" w:unhideWhenUsed="1"/>
+    <w:lsdException w:name="Table Grid" w:uiPriority="39"/>
+    <w:lsdException w:name="Table Theme" w:semiHidden="1" w:unhideWhenUsed="1"/>
+    <w:lsdException w:name="Placeholder Text" w:semiHidden="1"/>
+    <w:lsdException w:name="No Spacing" w:uiPriority="1" w:qFormat="1"/>
+    <w:lsdException w:name="Light Shading" w:uiPriority="60"/>
+    <w:lsdException w:name="Light List" w:uiPriority="61"/>
+    <w:lsdException w:name="Light Grid" w:uiPriority="62"/>
+    <w:lsdException w:name="Medium Shading 1" w:uiPriority="63"/>
+    <w:lsdException w:name="Medium Shading 2" w:uiPriority="64"/>
+    <w:lsdException w:name="Medium List 1" w:uiPriority="65"/>
+    <w:lsdException w:name="Medium List 2" w:uiPriority="66"/>
+    <w:lsdException w:name="Medium Grid 1" w:uiPriority="67"/>
+    <w:lsdException w:name="Medium Grid 2" w:uiPriority="68"/>
+    <w:lsdException w:name="Medium Grid 3" w:uiPriority="69"/>
+    <w:lsdException w:name="Dark List" w:uiPriority="70"/>
+    <w:lsdException w:name="Colorful Shading" w:uiPriority="71"/>
+    <w:lsdException w:name="Colorful List" w:uiPriority="72"/>
+    <w:lsdException w:name="Colorful Grid" w:uiPriority="73"/>
+    <w:lsdException w:name="Light Shading Accent 1" w:uiPriority="60"/>
+    <w:lsdException w:name="Light List Accent 1" w:uiPriority="61"/>
+    <w:lsdException w:name="Light Grid Accent 1" w:uiPriority="62"/>
+    <w:lsdException w:name="Medium Shading 1 Accent 1" w:uiPriority="63"/>
+    <w:lsdException w:name="Medium Shading 2 Accent 1" w:uiPriority="64"/>
+    <w:lsdException w:name="Medium List 1 Accent 1" w:uiPriority="65"/>
+    <w:lsdException w:name="Revision" w:semiHidden="1"/>
+    <w:lsdException w:name="List Paragraph" w:uiPriority="34" w:qFormat="1"/>
+    <w:lsdException w:name="Quote" w:uiPriority="29" w:qFormat="1"/>
+    <w:lsdException w:name="Intense Quote" w:uiPriority="30" w:qFormat="1"/>
+    <w:lsdException w:name="Medium List 2 Accent 1" w:uiPriority="66"/>
+    <w:lsdException w:name="Medium Grid 1 Accent 1" w:uiPriority="67"/>
+    <w:lsdException w:name="Medium Grid 2 Accent 1" w:uiPriority="68"/>
+    <w:lsdException w:name="Medium Grid 3 Accent 1" w:uiPriority="69"/>
+    <w:lsdException w:name="Dark List Accent 1" w:uiPriority="70"/>
+    <w:lsdException w:name="Colorful Shading Accent 1" w:uiPriority="71"/>
+    <w:lsdException w:name="Colorful List Accent 1" w:uiPriority="72"/>
+    <w:lsdException w:name="Colorful Grid Accent 1" w:uiPriority="73"/>
+    <w:lsdException w:name="Light Shading Accent 2" w:uiPriority="60"/>
+    <w:lsdException w:name="Light List Accent 2" w:uiPriority="61"/>
+    <w:lsdException w:name="Light Grid Accent 2" w:uiPriority="62"/>
+    <w:lsdException w:name="Medium Shading 1 Accent 2" w:uiPriority="63"/>
+    <w:lsdException w:name="Medium Shading 2 Accent 2" w:uiPriority="64"/>
+    <w:lsdException w:name="Medium List 1 Accent 2" w:uiPriority="65"/>
+    <w:lsdException w:name="Medium List 2 Accent 2" w:uiPriority="66"/>
+    <w:lsdException w:name="Medium Grid 1 Accent 2" w:uiPriority="67"/>
+    <w:lsdException w:name="Medium Grid 2 Accent 2" w:uiPriority="68"/>
+    <w:lsdException w:name="Medium Grid 3 Accent 2" w:uiPriority="69"/>
+    <w:lsdException w:name="Dark List Accent 2" w:uiPriority="70"/>
+    <w:lsdException w:name="Colorful Shading Accent 2" w:uiPriority="71"/>
+    <w:lsdException w:name="Colorful List Accent 2" w:uiPriority="72"/>
+    <w:lsdException w:name="Colorful Grid Accent 2" w:uiPriority="73"/>
+    <w:lsdException w:name="Light Shading Accent 3" w:uiPriority="60"/>
+    <w:lsdException w:name="Light List Accent 3" w:uiPriority="61"/>
+    <w:lsdException w:name="Light Grid Accent 3" w:uiPriority="62"/>
+    <w:lsdException w:name="Medium Shading 1 Accent 3" w:uiPriority="63"/>
+    <w:lsdException w:name="Medium Shading 2 Accent 3" w:uiPriority="64"/>
+    <w:lsdException w:name="Medium List 1 Accent 3" w:uiPriority="65"/>
+    <w:lsdException w:name="Medium List 2 Accent 3" w:uiPriority="66"/>
+    <w:lsdException w:name="Medium Grid 1 Accent 3" w:uiPriority="67"/>
+    <w:lsdException w:name="Medium Grid 2 Accent 3" w:uiPriority="68"/>
+    <w:lsdException w:name="Medium Grid 3 Accent 3" w:uiPriority="69"/>
+    <w:lsdException w:name="Dark List Accent 3" w:uiPriority="70"/>
+    <w:lsdException w:name="Colorful Shading Accent 3" w:uiPriority="71"/>
+    <w:lsdException w:name="Colorful List Accent 3" w:uiPriority="72"/>
+    <w:lsdException w:name="Colorful Grid Accent 3" w:uiPriority="73"/>
+    <w:lsdException w:name="Light Shading Accent 4" w:uiPriority="60"/>
+    <w:lsdException w:name="Light List Accent 4" w:uiPriority="61"/>
+    <w:lsdException w:name="Light Grid Accent 4" w:uiPriority="62"/>
+    <w:lsdException w:name="Medium Shading 1 Accent 4" w:uiPriority="63"/>
+    <w:lsdException w:name="Medium Shading 2 Accent 4" w:uiPriority="64"/>
+    <w:lsdException w:name="Medium List 1 Accent 4" w:uiPriority="65"/>
+    <w:lsdException w:name="Medium List 2 Accent 4" w:uiPriority="66"/>
+    <w:lsdException w:name="Medium Grid 1 Accent 4" w:uiPriority="67"/>
+    <w:lsdException w:name="Medium Grid 2 Accent 4" w:uiPriority="68"/>
+    <w:lsdException w:name="Medium Grid 3 Accent 4" w:uiPriority="69"/>
+    <w:lsdException w:name="Dark List Accent 4" w:uiPriority="70"/>
+    <w:lsdException w:name="Colorful Shading Accent 4" w:uiPriority="71"/>
+    <w:lsdException w:name="Colorful List Accent 4" w:uiPriority="72"/>
+    <w:lsdException w:name="Colorful Grid Accent 4" w:uiPriority="73"/>
+    <w:lsdException w:name="Light Shading Accent 5" w:uiPriority="60"/>
+    <w:lsdException w:name="Light List Accent 5" w:uiPriority="61"/>
+    <w:lsdException w:name="Light Grid Accent 5" w:uiPriority="62"/>
+    <w:lsdException w:name="Medium Shading 1 Accent 5" w:uiPriority="63"/>
+    <w:lsdException w:name="Medium Shading 2 Accent 5" w:uiPriority="64"/>
+    <w:lsdException w:name="Medium List 1 Accent 5" w:uiPriority="65"/>
+    <w:lsdException w:name="Medium List 2 Accent 5" w:uiPriority="66"/>
+    <w:lsdException w:name="Medium Grid 1 Accent 5" w:uiPriority="67"/>
+    <w:lsdException w:name="Medium Grid 2 Accent 5" w:uiPriority="68"/>
+    <w:lsdException w:name="Medium Grid 3 Accent 5" w:uiPriority="69"/>
+    <w:lsdException w:name="Dark List Accent 5" w:uiPriority="70"/>
+    <w:lsdException w:name="Colorful Shading Accent 5" w:uiPriority="71"/>
+    <w:lsdException w:name="Colorful List Accent 5" w:uiPriority="72"/>
+    <w:lsdException w:name="Colorful Grid Accent 5" w:uiPriority="73"/>
+    <w:lsdException w:name="Light Shading Accent 6" w:uiPriority="60"/>
+    <w:lsdException w:name="Light List Accent 6" w:uiPriority="61"/>
+    <w:lsdException w:name="Light Grid Accent 6" w:uiPriority="62"/>
+    <w:lsdException w:name="Medium Shading 1 Accent 6" w:uiPriority="63"/>
+    <w:lsdException w:name="Medium Shading 2 Accent 6" w:uiPriority="64"/>
+    <w:lsdException w:name="Medium List 1 Accent 6" w:uiPriority="65"/>
+    <w:lsdException w:name="Medium List 2 Accent 6" w:uiPriority="66"/>
+    <w:lsdException w:name="Medium Grid 1 Accent 6" w:uiPriority="67"/>
+    <w:lsdException w:name="Medium Grid 2 Accent 6" w:uiPriority="68"/>
+    <w:lsdException w:name="Medium Grid 3 Accent 6" w:uiPriority="69"/>
+    <w:lsdException w:name="Dark List Accent 6" w:uiPriority="70"/>
+    <w:lsdException w:name="Colorful Shading Accent 6" w:uiPriority="71"/>
+    <w:lsdException w:name="Colorful List Accent 6" w:uiPriority="72"/>
+    <w:lsdException w:name="Colorful Grid Accent 6" w:uiPriority="73"/>
+    <w:lsdException w:name="Subtle Emphasis" w:uiPriority="19" w:qFormat="1"/>
+    <w:lsdException w:name="Intense Emphasis" w:uiPriority="21" w:qFormat="1"/>
+    <w:lsdException w:name="Subtle Reference" w:uiPriority="31" w:qFormat="1"/>
+    <w:lsdException w:name="Intense Reference" w:uiPriority="32" w:qFormat="1"/>
+    <w:lsdException w:name="Book Title" w:uiPriority="33" w:qFormat="1"/>
+    <w:lsdException w:name="Bibliography" w:semiHidden="1" w:uiPriority="37" w:unhideWhenUsed="1"/>
+    <w:lsdException w:name="TOC Heading" w:semiHidden="1" w:uiPriority="39" w:unhideWhenUsed="1" w:qFormat="1"/>
+    <w:lsdException w:name="Plain Table 1" w:uiPriority="41"/>
+    <w:lsdException w:name="Plain Table 2" w:uiPriority="42"/>
+    <w:lsdException w:name="Plain Table 3" w:uiPriority="43"/>
+    <w:lsdException w:name="Plain Table 4" w:uiPriority="44"/>
+    <w:lsdException w:name="Plain Table 5" w:uiPriority="45"/>
+    <w:lsdException w:name="Grid Table Light" w:uiPriority="40"/>
+    <w:lsdException w:name="Grid Table 1 Light" w:uiPriority="46"/>
+    <w:lsdException w:name="Grid Table 2" w:uiPriority="47"/>
+    <w:lsdException w:name="Grid Table 3" w:uiPriority="48"/>
+    <w:lsdException w:name="Grid Table 4" w:uiPriority="49"/>
+    <w:lsdException w:name="Grid Table 5 Dark" w:uiPriority="50"/>
+    <w:lsdException w:name="Grid Table 6 Colorful" w:uiPriority="51"/>
+    <w:lsdException w:name="Grid Table 7 Colorful" w:uiPriority="52"/>
+    <w:lsdException w:name="Grid Table 1 Light Accent 1" w:uiPriority="46"/>
+    <w:lsdException w:name="Grid Table 2 Accent 1" w:uiPriority="47"/>
+    <w:lsdException w:name="Grid Table 3 Accent 1" w:uiPriority="48"/>
+    <w:lsdException w:name="Grid Table 4 Accent 1" w:uiPriority="49"/>
+    <w:lsdException w:name="Grid Table 5 Dark Accent 1" w:uiPriority="50"/>
+    <w:lsdException w:name="Grid Table 6 Colorful Accent 1" w:uiPriority="51"/>
+    <w:lsdException w:name="Grid Table 7 Colorful Accent 1" w:uiPriority="52"/>
+    <w:lsdException w:name="Grid Table 1 Light Accent 2" w:uiPriority="46"/>
+    <w:lsdException w:name="Grid Table 2 Accent 2" w:uiPriority="47"/>
+    <w:lsdException w:name="Grid Table 3 Accent 2" w:uiPriority="48"/>
+    <w:lsdException w:name="Grid Table 4 Accent 2" w:uiPriority="49"/>
+    <w:lsdException w:name="Grid Table 5 Dark Accent 2" w:uiPriority="50"/>
+    <w:lsdException w:name="Grid Table 6 Colorful Accent 2" w:uiPriority="51"/>
+    <w:lsdException w:name="Grid Table 7 Colorful Accent 2" w:uiPriority="52"/>
+    <w:lsdException w:name="Grid Table 1 Light Accent 3" w:uiPriority="46"/>
+    <w:lsdException w:name="Grid Table 2 Accent 3" w:uiPriority="47"/>
+    <w:lsdException w:name="Grid Table 3 Accent 3" w:uiPriority="48"/>
+    <w:lsdException w:name="Grid Table 4 Accent 3" w:uiPriority="49"/>
+    <w:lsdException w:name="Grid Table 5 Dark Accent 3" w:uiPriority="50"/>
+    <w:lsdException w:name="Grid Table 6 Colorful Accent 3" w:uiPriority="51"/>
+    <w:lsdException w:name="Grid Table 7 Colorful Accent 3" w:uiPriority="52"/>
+    <w:lsdException w:name="Grid Table 1 Light Accent 4" w:uiPriority="46"/>
+    <w:lsdException w:name="Grid Table 2 Accent 4" w:uiPriority="47"/>
+    <w:lsdException w:name="Grid Table 3 Accent 4" w:uiPriority="48"/>
+    <w:lsdException w:name="Grid Table 4 Accent 4" w:uiPriority="49"/>
+    <w:lsdException w:name="Grid Table 5 Dark Accent 4" w:uiPriority="50"/>
+    <w:lsdException w:name="Grid Table 6 Colorful Accent 4" w:uiPriority="51"/>
+    <w:lsdException w:name="Grid Table 7 Colorful Accent 4" w:uiPriority="52"/>
+    <w:lsdException w:name="Grid Table 1 Light Accent 5" w:uiPriority="46"/>
+    <w:lsdException w:name="Grid Table 2 Accent 5" w:uiPriority="47"/>
+    <w:lsdException w:name="Grid Table 3 Accent 5" w:uiPriority="48"/>
+    <w:lsdException w:name="Grid Table 4 Accent 5" w:uiPriority="49"/>
+    <w:lsdException w:name="Grid Table 5 Dark Accent 5" w:uiPriority="50"/>
+    <w:lsdException w:name="Grid Table 6 Colorful Accent 5" w:uiPriority="51"/>
+    <w:lsdException w:name="Grid Table 7 Colorful Accent 5" w:uiPriority="52"/>
+    <w:lsdException w:name="Grid Table 1 Light Accent 6" w:uiPriority="46"/>
+    <w:lsdException w:name="Grid Table 2 Accent 6" w:uiPriority="47"/>
+    <w:lsdException w:name="Grid Table 3 Accent 6" w:uiPriority="48"/>
+    <w:lsdException w:name="Grid Table 4 Accent 6" w:uiPriority="49"/>
+    <w:lsdException w:name="Grid Table 5 Dark Accent 6" w:uiPriority="50"/>
+    <w:lsdException w:name="Grid Table 6 Colorful Accent 6" w:uiPriority="51"/>
+    <w:lsdException w:name="Grid Table 7 Colorful Accent 6" w:uiPriority="52"/>
+    <w:lsdException w:name="List Table 1 Light" w:uiPriority="46"/>
+    <w:lsdException w:name="List Table 2" w:uiPriority="47"/>
+    <w:lsdException w:name="List Table 3" w:uiPriority="48"/>
+    <w:lsdException w:name="List Table 4" w:uiPriority="49"/>
+    <w:lsdException w:name="List Table 5 Dark" w:uiPriority="50"/>
+    <w:lsdException w:name="List Table 6 Colorful" w:uiPriority="51"/>
+    <w:lsdException w:name="List Table 7 Colorful" w:uiPriority="52"/>
+    <w:lsdException w:name="List Table 1 Light Accent 1" w:uiPriority="46"/>
+    <w:lsdException w:name="List Table 2 Accent 1" w:uiPriority="47"/>
+    <w:lsdException w:name="List Table 3 Accent 1" w:uiPriority="48"/>
+    <w:lsdException w:name="List Table 4 Accent 1" w:uiPriority="49"/>
+    <w:lsdException w:name="List Table 5 Dark Accent 1" w:uiPriority="50"/>
+    <w:lsdException w:name="List Table 6 Colorful Accent 1" w:uiPriority="51"/>
+    <w:lsdException w:name="List Table 7 Colorful Accent 1" w:uiPriority="52"/>
+    <w:lsdException w:name="List Table 1 Light Accent 2" w:uiPriority="46"/>
+    <w:lsdException w:name="List Table 2 Accent 2" w:uiPriority="47"/>
+    <w:lsdException w:name="List Table 3 Accent 2" w:uiPriority="48"/>
+    <w:lsdException w:name="List Table 4 Accent 2" w:uiPriority="49"/>
+    <w:lsdException w:name="List Table 5 Dark Accent 2" w:uiPriority="50"/>
+    <w:lsdException w:name="List Table 6 Colorful Accent 2" w:uiPriority="51"/>
+    <w:lsdException w:name="List Table 7 Colorful Accent 2" w:uiPriority="52"/>
+    <w:lsdException w:name="List Table 1 Light Accent 3" w:uiPriority="46"/>
+    <w:lsdException w:name="List Table 2 Accent 3" w:uiPriority="47"/>
+    <w:lsdException w:name="List Table 3 Accent 3" w:uiPriority="48"/>
+    <w:lsdException w:name="List Table 4 Accent 3" w:uiPriority="49"/>
+    <w:lsdException w:name="List Table 5 Dark Accent 3" w:uiPriority="50"/>
+    <w:lsdException w:name="List Table 6 Colorful Accent 3" w:uiPriority="51"/>
+    <w:lsdException w:name="List Table 7 Colorful Accent 3" w:uiPriority="52"/>
+    <w:lsdException w:name="List Table 1 Light Accent 4" w:uiPriority="46"/>
+    <w:lsdException w:name="List Table 2 Accent 4" w:uiPriority="47"/>
+    <w:lsdException w:name="List Table 3 Accent 4" w:uiPriority="48"/>
+    <w:lsdException w:name="List Table 4 Accent 4" w:uiPriority="49"/>
+    <w:lsdException w:name="List Table 5 Dark Accent 4" w:uiPriority="50"/>
+    <w:lsdException w:name="List Table 6 Colorful Accent 4" w:uiPriority="51"/>
+    <w:lsdException w:name="List Table 7 Colorful Accent 4" w:uiPriority="52"/>
+    <w:lsdException w:name="List Table 1 Light Accent 5" w:uiPriority="46"/>
+    <w:lsdException w:name="List Table 2 Accent 5" w:uiPriority="47"/>
+    <w:lsdException w:name="List Table 3 Accent 5" w:uiPriority="48"/>
+    <w:lsdException w:name="List Table 4 Accent 5" w:uiPriority="49"/>
+    <w:lsdException w:name="List Table 5 Dark Accent 5" w:uiPriority="50"/>
+    <w:lsdException w:name="List Table 6 Colorful Accent 5" w:uiPriority="51"/>
+    <w:lsdException w:name="List Table 7 Colorful Accent 5" w:uiPriority="52"/>
+    <w:lsdException w:name="List Table 1 Light Accent 6" w:uiPriority="46"/>
+    <w:lsdException w:name="List Table 2 Accent 6" w:uiPriority="47"/>
+    <w:lsdException w:name="List Table 3 Accent 6" w:uiPriority="48"/>
+    <w:lsdException w:name="List Table 4 Accent 6" w:uiPriority="49"/>
+    <w:lsdException w:name="List Table 5 Dark Accent 6" w:uiPriority="50"/>
+    <w:lsdException w:name="List Table 6 Colorful Accent 6" w:uiPriority="51"/>
+    <w:lsdException w:name="List Table 7 Colorful Accent 6" w:uiPriority="52"/>
+  </w:latentStyles>
+  <w:style w:type="paragraph" w:default="1" w:styleId="Normal">
+    <w:name w:val="Normal"/>
+    <w:qFormat/>
+  </w:style>
+  <w:style w:type="character" w:default="1" w:styleId="DefaultParagraphFont">
+    <w:name w:val="Default Paragraph Font"/>
+    <w:uiPriority w:val="1"/>
+    <w:semiHidden/>
+    <w:unhideWhenUsed/>
+  </w:style>
+  <w:style w:type="table" w:default="1" w:styleId="TableNormal">
+    <w:name w:val="Normal Table"/>
+    <w:uiPriority w:val="99"/>
+    <w:semiHidden/>
+    <w:unhideWhenUsed/>
+    <w:tblPr>
+      <w:tblInd w:w="0" w:type="dxa"/>
+      <w:tblCellMar>
+        <w:top w:w="0" w:type="dxa"/>
+        <w:left w:w="108" w:type="dxa"/>
+        <w:bottom w:w="0" w:type="dxa"/>
+        <w:right w:w="108" w:type="dxa"/>
+      </w:tblCellMar>
+    </w:tblPr>
+  </w:style>
+  <w:style w:type="numbering" w:default="1" w:styleId="NoList">
+    <w:name w:val="No List"/>
+    <w:uiPriority w:val="99"/>
+    <w:semiHidden/>
+    <w:unhideWhenUsed/>
+  </w:style>
+  <w:style w:type="paragraph" w:customStyle="1" w:styleId="6D70824B660942DEA10C430EC0888BC4">
+    <w:name w:val="6D70824B660942DEA10C430EC0888BC4"/>
+    <w:rsid w:val="00070D06"/>
+  </w:style>
+  <w:style w:type="paragraph" w:customStyle="1" w:styleId="A473CE0F3FB148EE9CF58E0C9FEBBB8B">
+    <w:name w:val="A473CE0F3FB148EE9CF58E0C9FEBBB8B"/>
+    <w:rsid w:val="00070D06"/>
+  </w:style>
+</w:styles>
+</file>
+
+<file path=word/glossary/webSettings.xml><?xml version="1.0" encoding="utf-8"?>
+<w:webSettings xmlns:mc="http://schemas.openxmlformats.org/markup-compatibility/2006" xmlns:r="http://schemas.openxmlformats.org/officeDocument/2006/relationships" xmlns:w="http://schemas.openxmlformats.org/wordprocessingml/2006/main" xmlns:w14="http://schemas.microsoft.com/office/word/2010/wordml" xmlns:w15="http://schemas.microsoft.com/office/word/2012/wordml" mc:Ignorable="w14 w15">
+  <w:optimizeForBrowser/>
+  <w:allowPNG/>
+</w:webSettings>
 </file>
 
 <file path=word/theme/theme1.xml><?xml version="1.0" encoding="utf-8"?>
@@ -3403,7 +7156,7 @@
 </file>
 
 <file path=customXml/itemProps1.xml><?xml version="1.0" encoding="utf-8"?>
-<ds:datastoreItem xmlns:ds="http://schemas.openxmlformats.org/officeDocument/2006/customXml" ds:itemID="{4E1666ED-5542-42DB-986D-8CFA33EED032}">
+<ds:datastoreItem xmlns:ds="http://schemas.openxmlformats.org/officeDocument/2006/customXml" ds:itemID="{491C4B7E-5018-466C-ABAC-E76F8D6DD55D}">
   <ds:schemaRefs>
     <ds:schemaRef ds:uri="http://schemas.openxmlformats.org/officeDocument/2006/bibliography"/>
   </ds:schemaRefs>

</xml_diff>